<commit_message>
Edited methods and results based on Jeroen's comments
</commit_message>
<xml_diff>
--- a/Write up/New_chapter1/Chapter 1_full draft_v0.docx
+++ b/Write up/New_chapter1/Chapter 1_full draft_v0.docx
@@ -85,6 +85,9 @@
     </w:p>
     <w:p>
       <w:r>
+        <w:rPr>
+          <w:noProof/>
+        </w:rPr>
         <w:drawing>
           <wp:anchor distT="0" distB="0" distL="114300" distR="114300" simplePos="0" relativeHeight="251659264" behindDoc="1" locked="0" layoutInCell="1" allowOverlap="1" wp14:anchorId="2DEFBACD" wp14:editId="60DE1C84">
             <wp:simplePos x="0" y="0"/>
@@ -450,57 +453,70 @@
         <w:fldChar w:fldCharType="separate"/>
       </w:r>
       <w:r>
-        <w:t xml:space="preserve">(Table S1, Nelson et al. 2006; Ewers 2006; Gong et al. 2013; </w:t>
+        <w:t>(Table S1, Nelson et al. 2006; Ewers 2006; Gong et al. 2013; Kuang et al. 2016; Fan &amp; Ding 2016; Bonilla-Bedoya et al. 2018)</w:t>
+      </w:r>
+      <w:r>
+        <w:fldChar w:fldCharType="end"/>
+      </w:r>
+      <w:r>
+        <w:t xml:space="preserve">. Each predictor was hypothesised to be a driver of forest loss (Table S2). Human population density was included as a control variable for the economic set and total forest remaining was included as control variable across all sets, as both were expected to influence forest loss. Both per capita Gross Domestic Product (GDP) and amount of forest remaining were included to reflect the economic development path and the forest scarcity path respectively </w:t>
+      </w:r>
+      <w:r>
+        <w:fldChar w:fldCharType="begin"/>
+      </w:r>
+      <w:r>
+        <w:instrText xml:space="preserve"> ADDIN ZOTERO_ITEM CSL_CITATION {"citationID":"7L9iv0wG","properties":{"formattedCitation":"(Rudel et al. 2005; Lambin &amp; Meyfroidt 2010)","plainCitation":"(Rudel et al. 2005; Lambin &amp; Meyfroidt 2010)","noteIndex":0},"citationItems":[{"id":2121,"uris":["http://zotero.org/users/2170232/items/QDZVC72B"],"uri":["http://zotero.org/users/2170232/items/QDZVC72B"],"itemData":{"id":2121,"type":"article-journal","abstract":"Places experience forest transitions when declines in forest cover cease and recoveries in forest cover begin. Forest transitions have occurred in two, sometimes overlapping circumstances. In some places economic development has created enough non-farm jobs to pull farmers off of the land, thereby inducing the spontaneous regeneration of forests in old fields. In other places a scarcity of forest products has prompted governments and landowners to plant trees in some fields. The transitions do little to conserve biodiversity, but they do sequester carbon and conserve soil, so governments should place a high priority on promoting them.","container-title":"Global Environmental Change","DOI":"10.1016/j.gloenvcha.2004.11.001","ISSN":"0959-3780","issue":"1","journalAbbreviation":"Global Environmental Change","language":"en","page":"23-31","source":"ScienceDirect","title":"Forest transitions: towards a global understanding of land use change","title-short":"Forest transitions","volume":"15","author":[{"family":"Rudel","given":"Thomas K."},{"family":"Coomes","given":"Oliver T."},{"family":"Moran","given":"Emilio"},{"family":"Achard","given":"Frederic"},{"family":"Angelsen","given":"Arild"},{"family":"Xu","given":"Jianchu"},{"family":"Lambin","given":"Eric"}],"issued":{"date-parts":[["2005",4,1]]}}},{"id":1672,"uris":["http://zotero.org/users/2170232/items/4AESYRD7"],"uri":["http://zotero.org/users/2170232/items/4AESYRD7"],"itemData":{"id":1672,"type":"article-journal","abstract":"The concept of land use transition highlights that land use change is non-linear and is associated with other societal and biophysical system changes. A transition in land use is not a fixed pattern, nor is it deterministic. Land use transitions can be caused by negative socio-ecological feedbacks that arise from a depletion of key resources or from socio-economic change and innovation that take place rather independently from the ecological system. Here, we explore whether the sources of land use transitions are mostly endogenous socio-ecological forces or exogenous socio-economic factors. We first review a few generic pathways of forest transition as identified in national case studies, and evaluate the varying ecological quality of expanding forests associated with these pathways. We then discuss possible explanatory frameworks of land use transitions. We use the case of the recent forest transition in Vietnam as an illustration. Socio-ecological feedbacks seem to better explain a slowing down of deforestation and stabilization of forest cover, while exogenous socio-economic factors better account for reforestation. We conclude by discussing the prospects of accelerating land use transitions in tropical forest countries.","collection-title":"Forest transitions","container-title":"Land Use Policy","DOI":"10.1016/j.landusepol.2009.09.003","ISSN":"0264-8377","issue":"2","journalAbbreviation":"Land Use Policy","page":"108-118","source":"ScienceDirect","title":"Land use transitions: Socio-ecological feedback versus socio-economic change","title-short":"Land use transitions","volume":"27","author":[{"family":"Lambin","given":"Eric F."},{"family":"Meyfroidt","given":"Patrick"}],"issued":{"date-parts":[["2010",4,1]]}}}],"schema":"https://github.com/citation-style-language/schema/raw/master/csl-citation.json"} </w:instrText>
+      </w:r>
+      <w:r>
+        <w:fldChar w:fldCharType="separate"/>
+      </w:r>
+      <w:r>
+        <w:rPr>
+          <w:rFonts w:ascii="Calibri" w:hAnsi="Calibri" w:cs="Calibri"/>
+        </w:rPr>
+        <w:t>(</w:t>
       </w:r>
       <w:proofErr w:type="spellStart"/>
       <w:r>
-        <w:t>Kuang</w:t>
+        <w:rPr>
+          <w:rFonts w:ascii="Calibri" w:hAnsi="Calibri" w:cs="Calibri"/>
+        </w:rPr>
+        <w:t>Rudel</w:t>
       </w:r>
       <w:proofErr w:type="spellEnd"/>
       <w:r>
-        <w:t xml:space="preserve"> et al. 2016; Fan &amp; Ding 2016; Bonilla-Bedoya et al. 2018)</w:t>
-      </w:r>
-      <w:r>
-        <w:fldChar w:fldCharType="end"/>
-      </w:r>
-      <w:r>
-        <w:t xml:space="preserve">. Each predictor was hypothesised to be a driver of forest loss (Table S2). Human population density was included as a control variable for the economic set and total forest remaining was included as control variable across all sets, as both were expected to influence forest loss. Both per capita Gross Domestic Product (GDP) and amount of forest remaining were included to reflect the economic development path and the forest scarcity path respectively </w:t>
-      </w:r>
-      <w:r>
-        <w:fldChar w:fldCharType="begin"/>
-      </w:r>
-      <w:r>
-        <w:instrText xml:space="preserve"> ADDIN ZOTERO_ITEM CSL_CITATION {"citationID":"7L9iv0wG","properties":{"formattedCitation":"(Lambin and Meyfroidt, 2010; Rudel et al., 2005)","plainCitation":"(Lambin and Meyfroidt, 2010; Rudel et al., 2005)","noteIndex":0},"citationItems":[{"id":2121,"uris":["http://zotero.org/users/2170232/items/QDZVC72B"],"uri":["http://zotero.org/users/2170232/items/QDZVC72B"],"itemData":{"id":2121,"type":"article-journal","abstract":"Places experience forest transitions when declines in forest cover cease and recoveries in forest cover begin. Forest transitions have occurred in two, sometimes overlapping circumstances. In some places economic development has created enough non-farm jobs to pull farmers off of the land, thereby inducing the spontaneous regeneration of forests in old fields. In other places a scarcity of forest products has prompted governments and landowners to plant trees in some fields. The transitions do little to conserve biodiversity, but they do sequester carbon and conserve soil, so governments should place a high priority on promoting them.","container-title":"Global Environmental Change","DOI":"10.1016/j.gloenvcha.2004.11.001","ISSN":"0959-3780","issue":"1","journalAbbreviation":"Global Environmental Change","language":"en","page":"23-31","source":"ScienceDirect","title":"Forest transitions: towards a global understanding of land use change","title-short":"Forest transitions","volume":"15","author":[{"family":"Rudel","given":"Thomas K."},{"family":"Coomes","given":"Oliver T."},{"family":"Moran","given":"Emilio"},{"family":"Achard","given":"Frederic"},{"family":"Angelsen","given":"Arild"},{"family":"Xu","given":"Jianchu"},{"family":"Lambin","given":"Eric"}],"issued":{"date-parts":[["2005",4,1]]}}},{"id":1672,"uris":["http://zotero.org/users/2170232/items/4AESYRD7"],"uri":["http://zotero.org/users/2170232/items/4AESYRD7"],"itemData":{"id":1672,"type":"article-journal","abstract":"The concept of land use transition highlights that land use change is non-linear and is associated with other societal and biophysical system changes. A transition in land use is not a fixed pattern, nor is it deterministic. Land use transitions can be caused by negative socio-ecological feedbacks that arise from a depletion of key resources or from socio-economic change and innovation that take place rather independently from the ecological system. Here, we explore whether the sources of land use transitions are mostly endogenous socio-ecological forces or exogenous socio-economic factors. We first review a few generic pathways of forest transition as identified in national case studies, and evaluate the varying ecological quality of expanding forests associated with these pathways. We then discuss possible explanatory frameworks of land use transitions. We use the case of the recent forest transition in Vietnam as an illustration. Socio-ecological feedbacks seem to better explain a slowing down of deforestation and stabilization of forest cover, while exogenous socio-economic factors better account for reforestation. We conclude by discussing the prospects of accelerating land use transitions in tropical forest countries.","collection-title":"Forest transitions","container-title":"Land Use Policy","DOI":"10.1016/j.landusepol.2009.09.003","ISSN":"0264-8377","issue":"2","journalAbbreviation":"Land Use Policy","page":"108-118","source":"ScienceDirect","title":"Land use transitions: Socio-ecological feedback versus socio-economic change","title-short":"Land use transitions","volume":"27","author":[{"family":"Lambin","given":"Eric F."},{"family":"Meyfroidt","given":"Patrick"}],"issued":{"date-parts":[["2010",4,1]]}}}],"schema":"https://github.com/citation-style-language/schema/raw/master/csl-citation.json"} </w:instrText>
-      </w:r>
-      <w:r>
-        <w:fldChar w:fldCharType="separate"/>
-      </w:r>
-      <w:r>
-        <w:t>(</w:t>
+        <w:rPr>
+          <w:rFonts w:ascii="Calibri" w:hAnsi="Calibri" w:cs="Calibri"/>
+        </w:rPr>
+        <w:t xml:space="preserve"> et al. 2005; </w:t>
       </w:r>
       <w:proofErr w:type="spellStart"/>
       <w:r>
+        <w:rPr>
+          <w:rFonts w:ascii="Calibri" w:hAnsi="Calibri" w:cs="Calibri"/>
+        </w:rPr>
         <w:t>Lambin</w:t>
       </w:r>
       <w:proofErr w:type="spellEnd"/>
       <w:r>
-        <w:t xml:space="preserve"> and </w:t>
+        <w:rPr>
+          <w:rFonts w:ascii="Calibri" w:hAnsi="Calibri" w:cs="Calibri"/>
+        </w:rPr>
+        <w:t xml:space="preserve"> &amp; </w:t>
       </w:r>
       <w:proofErr w:type="spellStart"/>
       <w:r>
+        <w:rPr>
+          <w:rFonts w:ascii="Calibri" w:hAnsi="Calibri" w:cs="Calibri"/>
+        </w:rPr>
         <w:t>Meyfroidt</w:t>
       </w:r>
       <w:proofErr w:type="spellEnd"/>
       <w:r>
-        <w:t xml:space="preserve">, 2010; </w:t>
-      </w:r>
-      <w:proofErr w:type="spellStart"/>
-      <w:r>
-        <w:t>Rudel</w:t>
-      </w:r>
-      <w:proofErr w:type="spellEnd"/>
-      <w:r>
-        <w:t xml:space="preserve"> et al., 2005)</w:t>
+        <w:rPr>
+          <w:rFonts w:ascii="Calibri" w:hAnsi="Calibri" w:cs="Calibri"/>
+        </w:rPr>
+        <w:t xml:space="preserve"> 2010)</w:t>
       </w:r>
       <w:r>
         <w:fldChar w:fldCharType="end"/>
@@ -703,7 +719,7 @@
         <w:fldChar w:fldCharType="begin"/>
       </w:r>
       <w:r>
-        <w:instrText xml:space="preserve"> ADDIN ZOTERO_ITEM CSL_CITATION {"citationID":"CczzV0iT","properties":{"formattedCitation":"(Barrett et al., 2006)","plainCitation":"(Barrett et al., 2006)","noteIndex":0},"citationItems":[{"id":2145,"uris":["http://zotero.org/users/2170232/items/5YDBP8SP"],"uri":["http://zotero.org/users/2170232/items/5YDBP8SP"],"itemData":{"id":2145,"type":"article-journal","abstract":"Abstract: We argue that two problems weaken the claims of those who link corruption and the exploitation of natural resources. The first is conceptual and the second is methodological. Studies that use national-level indicators of corruption fail to note that corruption comes in many forms, at multiple levels, that may affect resource use quite differently: negatively, positively, or not at all. Without a clear causal model of the mechanism by which corruption affects resources, one should treat with caution any estimated relationship between corruption and the state of natural resources. Simple, atheoretical models linking corruption measures and natural resource use typically do not account for other important control variables pivotal to the relationship between humans and natural resources. By way of illustration of these two general concerns, we used statistical methods to demonstrate that the findings of a recent, well-known study that posits a link between corruption and decreases in forests and elephants are not robust to simple conceptual and methodological refinements. In particular, once we controlled for a few plausible anthropogenic and biophysical conditioning factors, estimated the effects in changes rather than levels so as not to confound cross-sectional and longitudinal variation, and incorporated additional observations from the same data sources, corruption levels no longer had any explanatory power.","container-title":"Conservation Biology","DOI":"10.1111/j.1523-1739.2006.00521.x","ISSN":"1523-1739","issue":"5","language":"en","page":"1358-1366","source":"Wiley Online Library","title":"The Complex Links between Governance and Biodiversity","volume":"20","author":[{"family":"Barrett","given":"Christopher B."},{"family":"Gibson","given":"Clark C."},{"family":"Hoffman","given":"Barak"},{"family":"McCUBBINS","given":"Mathew D."}],"issued":{"date-parts":[["2006"]]}}}],"schema":"https://github.com/citation-style-language/schema/raw/master/csl-citation.json"} </w:instrText>
+        <w:instrText xml:space="preserve"> ADDIN ZOTERO_ITEM CSL_CITATION {"citationID":"CczzV0iT","properties":{"formattedCitation":"(Barrett et al. 2006)","plainCitation":"(Barrett et al. 2006)","noteIndex":0},"citationItems":[{"id":2145,"uris":["http://zotero.org/users/2170232/items/5YDBP8SP"],"uri":["http://zotero.org/users/2170232/items/5YDBP8SP"],"itemData":{"id":2145,"type":"article-journal","abstract":"Abstract: We argue that two problems weaken the claims of those who link corruption and the exploitation of natural resources. The first is conceptual and the second is methodological. Studies that use national-level indicators of corruption fail to note that corruption comes in many forms, at multiple levels, that may affect resource use quite differently: negatively, positively, or not at all. Without a clear causal model of the mechanism by which corruption affects resources, one should treat with caution any estimated relationship between corruption and the state of natural resources. Simple, atheoretical models linking corruption measures and natural resource use typically do not account for other important control variables pivotal to the relationship between humans and natural resources. By way of illustration of these two general concerns, we used statistical methods to demonstrate that the findings of a recent, well-known study that posits a link between corruption and decreases in forests and elephants are not robust to simple conceptual and methodological refinements. In particular, once we controlled for a few plausible anthropogenic and biophysical conditioning factors, estimated the effects in changes rather than levels so as not to confound cross-sectional and longitudinal variation, and incorporated additional observations from the same data sources, corruption levels no longer had any explanatory power.","container-title":"Conservation Biology","DOI":"10.1111/j.1523-1739.2006.00521.x","ISSN":"1523-1739","issue":"5","language":"en","page":"1358-1366","source":"Wiley Online Library","title":"The Complex Links between Governance and Biodiversity","volume":"20","author":[{"family":"Barrett","given":"Christopher B."},{"family":"Gibson","given":"Clark C."},{"family":"Hoffman","given":"Barak"},{"family":"McCUBBINS","given":"Mathew D."}],"issued":{"date-parts":[["2006"]]}}}],"schema":"https://github.com/citation-style-language/schema/raw/master/csl-citation.json"} </w:instrText>
       </w:r>
       <w:r>
         <w:fldChar w:fldCharType="separate"/>
@@ -712,7 +728,7 @@
         <w:rPr>
           <w:rFonts w:ascii="Calibri" w:hAnsi="Calibri" w:cs="Calibri"/>
         </w:rPr>
-        <w:t>(Barrett et al., 2006)</w:t>
+        <w:t>(Barrett et al. 2006)</w:t>
       </w:r>
       <w:r>
         <w:fldChar w:fldCharType="end"/>
@@ -743,7 +759,7 @@
         <w:fldChar w:fldCharType="begin"/>
       </w:r>
       <w:r>
-        <w:instrText xml:space="preserve"> ADDIN ZOTERO_ITEM CSL_CITATION {"citationID":"885LiH9b","properties":{"formattedCitation":"(Chhair and Ung, 2013)","plainCitation":"(Chhair and Ung, 2013)","noteIndex":0},"citationItems":[{"id":2286,"uris":["http://zotero.org/users/2170232/items/2XHBTHBR"],"uri":["http://zotero.org/users/2170232/items/2XHBTHBR"],"itemData":{"id":2286,"type":"report","abstract":"The industrialization which started in 1953 had been completely disrupted by the chronic civil war and closed-door policy of successive communism/socialism regimes. Since 1993 Cambodia has embraced a market economy heavily dependent on foreign capital and foreign markets. As a result, the economy has experienced high economic growth rate yet with low linkage to domestic economy. The government’s Rice Export Policy introduced in 2010 to\ndiversify its economy, maximize its value added and job creation was highly evaluated to bring those benefits under the environment of weak governance. Whether similar kind of such a policy for other sectors is successful remains to be seen","collection-title":"WIDER","genre":"Working Paper","number":"No.7","publisher":"World Institue for Development Economics Research","title":"Economic history of industrialization in Cambodia","author":[{"family":"Chhair","given":"Sokty"},{"family":"Ung","given":"Luyna"}],"issued":{"date-parts":[["2013"]]}}}],"schema":"https://github.com/citation-style-language/schema/raw/master/csl-citation.json"} </w:instrText>
+        <w:instrText xml:space="preserve"> ADDIN ZOTERO_ITEM CSL_CITATION {"citationID":"885LiH9b","properties":{"formattedCitation":"(Chhair &amp; Ung 2013)","plainCitation":"(Chhair &amp; Ung 2013)","noteIndex":0},"citationItems":[{"id":2286,"uris":["http://zotero.org/users/2170232/items/2XHBTHBR"],"uri":["http://zotero.org/users/2170232/items/2XHBTHBR"],"itemData":{"id":2286,"type":"report","abstract":"The industrialization which started in 1953 had been completely disrupted by the chronic civil war and closed-door policy of successive communism/socialism regimes. Since 1993 Cambodia has embraced a market economy heavily dependent on foreign capital and foreign markets. As a result, the economy has experienced high economic growth rate yet with low linkage to domestic economy. The government’s Rice Export Policy introduced in 2010 to\ndiversify its economy, maximize its value added and job creation was highly evaluated to bring those benefits under the environment of weak governance. Whether similar kind of such a policy for other sectors is successful remains to be seen","collection-title":"WIDER","genre":"Working Paper","number":"No.7","publisher":"World Institue for Development Economics Research","title":"Economic history of industrialization in Cambodia","author":[{"family":"Chhair","given":"Sokty"},{"family":"Ung","given":"Luyna"}],"issued":{"date-parts":[["2013"]]}}}],"schema":"https://github.com/citation-style-language/schema/raw/master/csl-citation.json"} </w:instrText>
       </w:r>
       <w:r>
         <w:fldChar w:fldCharType="separate"/>
@@ -766,13 +782,105 @@
         <w:rPr>
           <w:rFonts w:ascii="Calibri" w:hAnsi="Calibri" w:cs="Calibri"/>
         </w:rPr>
-        <w:t xml:space="preserve"> and Ung, 2013)</w:t>
+        <w:t xml:space="preserve"> &amp; Ung 2013)</w:t>
       </w:r>
       <w:r>
         <w:fldChar w:fldCharType="end"/>
       </w:r>
       <w:r>
-        <w:t xml:space="preserve"> and subsequent change values in 1994, and so these were removed. To simplify interpretation, predictor variables were not centred or scaled prior to change calculations or modelling. </w:t>
+        <w:t xml:space="preserve"> and subsequent change values in 1994, and so these</w:t>
+      </w:r>
+      <w:r>
+        <w:t xml:space="preserve"> years</w:t>
+      </w:r>
+      <w:r>
+        <w:t xml:space="preserve"> were removed. </w:t>
+      </w:r>
+      <w:r>
+        <w:t xml:space="preserve">Predictor variables were not centred or scaled prior to analysis because in this case the value of the intercept, in other words the value of the response </w:t>
+      </w:r>
+      <w:r>
+        <w:rPr>
+          <w:i/>
+          <w:iCs/>
+        </w:rPr>
+        <w:t>y</w:t>
+      </w:r>
+      <w:r>
+        <w:t xml:space="preserve"> when the value of a given predictor </w:t>
+      </w:r>
+      <w:r>
+        <w:rPr>
+          <w:i/>
+          <w:iCs/>
+        </w:rPr>
+        <w:t>x</w:t>
+      </w:r>
+      <w:r>
+        <w:t xml:space="preserve"> is 0 (i.e., there is no change in the predictor from</w:t>
+      </w:r>
+      <w:r>
+        <w:t xml:space="preserve"> time</w:t>
+      </w:r>
+      <w:r>
+        <w:t xml:space="preserve"> </w:t>
+      </w:r>
+      <w:r>
+        <w:rPr>
+          <w:i/>
+          <w:iCs/>
+        </w:rPr>
+        <w:t>t</w:t>
+      </w:r>
+      <w:r>
+        <w:rPr>
+          <w:i/>
+          <w:iCs/>
+          <w:vertAlign w:val="subscript"/>
+        </w:rPr>
+        <w:t>-1</w:t>
+      </w:r>
+      <w:r>
+        <w:t xml:space="preserve"> to</w:t>
+      </w:r>
+      <w:r>
+        <w:t xml:space="preserve"> time</w:t>
+      </w:r>
+      <w:r>
+        <w:t xml:space="preserve"> </w:t>
+      </w:r>
+      <w:r>
+        <w:rPr>
+          <w:i/>
+          <w:iCs/>
+        </w:rPr>
+        <w:t>t</w:t>
+      </w:r>
+      <w:r>
+        <w:t>) is</w:t>
+      </w:r>
+      <w:r>
+        <w:t xml:space="preserve"> more meaningful than the value of </w:t>
+      </w:r>
+      <w:r>
+        <w:rPr>
+          <w:i/>
+          <w:iCs/>
+        </w:rPr>
+        <w:t>y</w:t>
+      </w:r>
+      <w:r>
+        <w:t xml:space="preserve"> when the value of </w:t>
+      </w:r>
+      <w:r>
+        <w:rPr>
+          <w:i/>
+          <w:iCs/>
+        </w:rPr>
+        <w:t xml:space="preserve">x </w:t>
+      </w:r>
+      <w:r>
+        <w:t xml:space="preserve">is at its mean. </w:t>
       </w:r>
     </w:p>
     <w:p>
@@ -3440,7 +3548,48 @@
         <w:t xml:space="preserve">. </w:t>
       </w:r>
       <w:r>
-        <w:t>Models were run for both response variables with each of the three variable sets: economic development, commodity prices, and producer prices. To account for the effect of time, a linear model of the response as a function of time (year) was run and the model residuals were extracted and used as a control predictor in all subsequent models. The amount of forest remaining (km</w:t>
+        <w:t>Models were run for both response variables with each of the three variable sets: economic development, commodity prices, and producer prices. To account for the effect of time, a linear model of the response as a function of time (year) was run and the model residuals were extracted and used as a control predictor in all subsequent models</w:t>
+      </w:r>
+      <w:r>
+        <w:t xml:space="preserve"> </w:t>
+      </w:r>
+      <w:r>
+        <w:fldChar w:fldCharType="begin"/>
+      </w:r>
+      <w:r>
+        <w:instrText xml:space="preserve"> ADDIN ZOTERO_ITEM CSL_CITATION {"citationID":"DyPPDg31","properties":{"formattedCitation":"(Crawley 2007)","plainCitation":"(Crawley 2007)","noteIndex":0},"citationItems":[{"id":2882,"uris":["http://zotero.org/users/2170232/items/QGPL39G5"],"uri":["http://zotero.org/users/2170232/items/QGPL39G5"],"itemData":{"id":2882,"type":"book","event-place":"Chichester, UK","ISBN":"978-0-470-51024-7","publisher":"Wiley","publisher-place":"Chichester, UK","title":"The R Book","author":[{"family":"Crawley","given":"Michael J."}],"issued":{"date-parts":[["2007"]]}}}],"schema":"https://github.com/citation-style-language/schema/raw/master/csl-citation.json"} </w:instrText>
+      </w:r>
+      <w:r>
+        <w:fldChar w:fldCharType="separate"/>
+      </w:r>
+      <w:r>
+        <w:rPr>
+          <w:rFonts w:ascii="Calibri" w:hAnsi="Calibri" w:cs="Calibri"/>
+        </w:rPr>
+        <w:t>(Crawley 2007)</w:t>
+      </w:r>
+      <w:r>
+        <w:fldChar w:fldCharType="end"/>
+      </w:r>
+      <w:r>
+        <w:t>.</w:t>
+      </w:r>
+      <w:r>
+        <w:t xml:space="preserve"> This process minimises the effect of time on changes in the response and reduces temporal autocorrelation</w:t>
+      </w:r>
+      <w:r>
+        <w:t>.</w:t>
+      </w:r>
+      <w:r>
+        <w:t xml:space="preserve"> </w:t>
+      </w:r>
+      <w:proofErr w:type="gramStart"/>
+      <w:r>
+        <w:t>The</w:t>
+      </w:r>
+      <w:proofErr w:type="gramEnd"/>
+      <w:r>
+        <w:t xml:space="preserve"> amount of forest remaining (km</w:t>
       </w:r>
       <w:r>
         <w:rPr>
@@ -3455,7 +3604,7 @@
         <w:fldChar w:fldCharType="begin"/>
       </w:r>
       <w:r>
-        <w:instrText xml:space="preserve"> ADDIN ZOTERO_ITEM CSL_CITATION {"citationID":"W8sLh8uK","properties":{"formattedCitation":"(Burnham and Anderson, 2007)","plainCitation":"(Burnham and Anderson, 2007)","noteIndex":0},"citationItems":[{"id":2667,"uris":["http://zotero.org/users/2170232/items/XAWFRFE5"],"uri":["http://zotero.org/users/2170232/items/XAWFRFE5"],"itemData":{"id":2667,"type":"book","abstract":"We wrote this book to introduce graduate students and research workers in various scienti?c disciplines to the use of information-theoretic approaches in the analysis of empirical data. These methods allow the data-based selection of a “best” model and a ranking and weighting of the remaining models in a pre-de?ned set. Traditional statistical inference can then be based on this selected best model. However, we now emphasize that information-theoretic approaches allow formal inference to be based on more than one model (m- timodel inference). Such procedures lead to more robust inferences in many cases, and we advocate these approaches throughout the book. The second edition was prepared with three goals in mind. First, we have tried to improve the presentation of the material. Boxes now highlight ess- tial expressions and points. Some reorganization has been done to improve the ?ow of concepts, and a new chapter has been added. Chapters 2 and 4 have been streamlined in view of the detailed theory provided in Chapter 7. S- ond, concepts related to making formal inferences from more than one model (multimodel inference) have been emphasized throughout the book, but p- ticularly in Chapters 4, 5, and 6. Third, new technical material has been added to Chapters 5 and 6. Well over 100 new references to the technical literature are given. These changes result primarily from our experiences while giving several seminars, workshops, and graduate courses on material in the ?rst e- tion.","ISBN":"978-0-387-22456-5","language":"en","note":"Google-Books-ID: IWUKBwAAQBAJ","number-of-pages":"512","publisher":"Springer Science &amp; Business Media","source":"Google Books","title":"Model Selection and Multimodel Inference: A Practical Information-Theoretic Approach","title-short":"Model Selection and Multimodel Inference","author":[{"family":"Burnham","given":"Kenneth P."},{"family":"Anderson","given":"David R."}],"issued":{"date-parts":[["2007",5,28]]}}}],"schema":"https://github.com/citation-style-language/schema/raw/master/csl-citation.json"} </w:instrText>
+        <w:instrText xml:space="preserve"> ADDIN ZOTERO_ITEM CSL_CITATION {"citationID":"W8sLh8uK","properties":{"formattedCitation":"(Burnham &amp; Anderson 2007)","plainCitation":"(Burnham &amp; Anderson 2007)","noteIndex":0},"citationItems":[{"id":2667,"uris":["http://zotero.org/users/2170232/items/XAWFRFE5"],"uri":["http://zotero.org/users/2170232/items/XAWFRFE5"],"itemData":{"id":2667,"type":"book","abstract":"We wrote this book to introduce graduate students and research workers in various scienti?c disciplines to the use of information-theoretic approaches in the analysis of empirical data. These methods allow the data-based selection of a “best” model and a ranking and weighting of the remaining models in a pre-de?ned set. Traditional statistical inference can then be based on this selected best model. However, we now emphasize that information-theoretic approaches allow formal inference to be based on more than one model (m- timodel inference). Such procedures lead to more robust inferences in many cases, and we advocate these approaches throughout the book. The second edition was prepared with three goals in mind. First, we have tried to improve the presentation of the material. Boxes now highlight ess- tial expressions and points. Some reorganization has been done to improve the ?ow of concepts, and a new chapter has been added. Chapters 2 and 4 have been streamlined in view of the detailed theory provided in Chapter 7. S- ond, concepts related to making formal inferences from more than one model (multimodel inference) have been emphasized throughout the book, but p- ticularly in Chapters 4, 5, and 6. Third, new technical material has been added to Chapters 5 and 6. Well over 100 new references to the technical literature are given. These changes result primarily from our experiences while giving several seminars, workshops, and graduate courses on material in the ?rst e- tion.","ISBN":"978-0-387-22456-5","language":"en","note":"Google-Books-ID: IWUKBwAAQBAJ","number-of-pages":"512","publisher":"Springer Science &amp; Business Media","source":"Google Books","title":"Model Selection and Multimodel Inference: A Practical Information-Theoretic Approach","title-short":"Model Selection and Multimodel Inference","author":[{"family":"Burnham","given":"Kenneth P."},{"family":"Anderson","given":"David R."}],"issued":{"date-parts":[["2007",5,28]]}}}],"schema":"https://github.com/citation-style-language/schema/raw/master/csl-citation.json"} </w:instrText>
       </w:r>
       <w:r>
         <w:fldChar w:fldCharType="separate"/>
@@ -3464,7 +3613,7 @@
         <w:rPr>
           <w:rFonts w:ascii="Calibri" w:hAnsi="Calibri" w:cs="Calibri"/>
         </w:rPr>
-        <w:t>(Burnham and Anderson, 2007)</w:t>
+        <w:t>(Burnham &amp; Anderson 2007)</w:t>
       </w:r>
       <w:r>
         <w:fldChar w:fldCharType="end"/>
@@ -3490,7 +3639,7 @@
         <w:fldChar w:fldCharType="begin"/>
       </w:r>
       <w:r>
-        <w:instrText xml:space="preserve"> ADDIN ZOTERO_ITEM CSL_CITATION {"citationID":"7EKj9FXi","properties":{"formattedCitation":"(Burnham and Anderson, 2007)","plainCitation":"(Burnham and Anderson, 2007)","noteIndex":0},"citationItems":[{"id":2667,"uris":["http://zotero.org/users/2170232/items/XAWFRFE5"],"uri":["http://zotero.org/users/2170232/items/XAWFRFE5"],"itemData":{"id":2667,"type":"book","abstract":"We wrote this book to introduce graduate students and research workers in various scienti?c disciplines to the use of information-theoretic approaches in the analysis of empirical data. These methods allow the data-based selection of a “best” model and a ranking and weighting of the remaining models in a pre-de?ned set. Traditional statistical inference can then be based on this selected best model. However, we now emphasize that information-theoretic approaches allow formal inference to be based on more than one model (m- timodel inference). Such procedures lead to more robust inferences in many cases, and we advocate these approaches throughout the book. The second edition was prepared with three goals in mind. First, we have tried to improve the presentation of the material. Boxes now highlight ess- tial expressions and points. Some reorganization has been done to improve the ?ow of concepts, and a new chapter has been added. Chapters 2 and 4 have been streamlined in view of the detailed theory provided in Chapter 7. S- ond, concepts related to making formal inferences from more than one model (multimodel inference) have been emphasized throughout the book, but p- ticularly in Chapters 4, 5, and 6. Third, new technical material has been added to Chapters 5 and 6. Well over 100 new references to the technical literature are given. These changes result primarily from our experiences while giving several seminars, workshops, and graduate courses on material in the ?rst e- tion.","ISBN":"978-0-387-22456-5","language":"en","note":"Google-Books-ID: IWUKBwAAQBAJ","number-of-pages":"512","publisher":"Springer Science &amp; Business Media","source":"Google Books","title":"Model Selection and Multimodel Inference: A Practical Information-Theoretic Approach","title-short":"Model Selection and Multimodel Inference","author":[{"family":"Burnham","given":"Kenneth P."},{"family":"Anderson","given":"David R."}],"issued":{"date-parts":[["2007",5,28]]}}}],"schema":"https://github.com/citation-style-language/schema/raw/master/csl-citation.json"} </w:instrText>
+        <w:instrText xml:space="preserve"> ADDIN ZOTERO_ITEM CSL_CITATION {"citationID":"7EKj9FXi","properties":{"formattedCitation":"(Burnham &amp; Anderson 2007)","plainCitation":"(Burnham &amp; Anderson 2007)","noteIndex":0},"citationItems":[{"id":2667,"uris":["http://zotero.org/users/2170232/items/XAWFRFE5"],"uri":["http://zotero.org/users/2170232/items/XAWFRFE5"],"itemData":{"id":2667,"type":"book","abstract":"We wrote this book to introduce graduate students and research workers in various scienti?c disciplines to the use of information-theoretic approaches in the analysis of empirical data. These methods allow the data-based selection of a “best” model and a ranking and weighting of the remaining models in a pre-de?ned set. Traditional statistical inference can then be based on this selected best model. However, we now emphasize that information-theoretic approaches allow formal inference to be based on more than one model (m- timodel inference). Such procedures lead to more robust inferences in many cases, and we advocate these approaches throughout the book. The second edition was prepared with three goals in mind. First, we have tried to improve the presentation of the material. Boxes now highlight ess- tial expressions and points. Some reorganization has been done to improve the ?ow of concepts, and a new chapter has been added. Chapters 2 and 4 have been streamlined in view of the detailed theory provided in Chapter 7. S- ond, concepts related to making formal inferences from more than one model (multimodel inference) have been emphasized throughout the book, but p- ticularly in Chapters 4, 5, and 6. Third, new technical material has been added to Chapters 5 and 6. Well over 100 new references to the technical literature are given. These changes result primarily from our experiences while giving several seminars, workshops, and graduate courses on material in the ?rst e- tion.","ISBN":"978-0-387-22456-5","language":"en","note":"Google-Books-ID: IWUKBwAAQBAJ","number-of-pages":"512","publisher":"Springer Science &amp; Business Media","source":"Google Books","title":"Model Selection and Multimodel Inference: A Practical Information-Theoretic Approach","title-short":"Model Selection and Multimodel Inference","author":[{"family":"Burnham","given":"Kenneth P."},{"family":"Anderson","given":"David R."}],"issued":{"date-parts":[["2007",5,28]]}}}],"schema":"https://github.com/citation-style-language/schema/raw/master/csl-citation.json"} </w:instrText>
       </w:r>
       <w:r>
         <w:fldChar w:fldCharType="separate"/>
@@ -3499,7 +3648,7 @@
         <w:rPr>
           <w:rFonts w:ascii="Calibri" w:hAnsi="Calibri" w:cs="Calibri"/>
         </w:rPr>
-        <w:t>(Burnham and Anderson, 2007)</w:t>
+        <w:t>(Burnham &amp; Anderson 2007)</w:t>
       </w:r>
       <w:r>
         <w:fldChar w:fldCharType="end"/>
@@ -3524,13 +3673,8 @@
       <w:r>
         <w:fldChar w:fldCharType="separate"/>
       </w:r>
-      <w:proofErr w:type="spellStart"/>
-      <w:r>
-        <w:t>Bartoń</w:t>
-      </w:r>
-      <w:proofErr w:type="spellEnd"/>
-      <w:r>
-        <w:t xml:space="preserve"> 2020)</w:t>
+      <w:r>
+        <w:t>Bartoń 2020)</w:t>
       </w:r>
       <w:r>
         <w:fldChar w:fldCharType="end"/>
@@ -4565,17 +4709,29 @@
         <w:fldChar w:fldCharType="end"/>
       </w:r>
       <w:r>
-        <w:t xml:space="preserve">. The largest effects were from two of the control variables (population density, time). The largest effect overall was for population density with a one-year time lag (full averaged coefficient = -632.9, SE = 64.8, </w:t>
+        <w:t>. The largest effect w</w:t>
+      </w:r>
+      <w:r>
+        <w:t>as</w:t>
+      </w:r>
+      <w:r>
+        <w:t xml:space="preserve"> from the control variable population density</w:t>
+      </w:r>
+      <w:r>
+        <w:t xml:space="preserve"> </w:t>
+      </w:r>
+      <w:r>
+        <w:t xml:space="preserve">with a one-year time lag (full averaged coefficient = -632.9, SE = 64.8, </w:t>
       </w:r>
       <w:r>
         <w:t>Table S10</w:t>
       </w:r>
       <w:r>
-        <w:t xml:space="preserve">). The largest effect excluding control variables was for agricultural proportion of GDP with a one-year time lag (full averaged coefficient = -14.9, SE = 7.9) suggesting that there is a small reduction in the rate of forest loss as the contribution </w:t>
+        <w:t xml:space="preserve">). The largest effect excluding control variables was for agricultural proportion of GDP with a one-year time lag (full averaged coefficient = -14.9, SE = 7.9) suggesting that there is a small reduction in the rate of </w:t>
       </w:r>
       <w:r>
         <w:lastRenderedPageBreak/>
-        <w:t xml:space="preserve">of agriculture to national GDP increases, </w:t>
+        <w:t xml:space="preserve">forest loss as the contribution of agriculture to national GDP increases, </w:t>
       </w:r>
       <w:commentRangeStart w:id="4"/>
       <w:r>
@@ -4633,7 +4789,7 @@
         <w:t>Table S</w:t>
       </w:r>
       <w:r>
-        <w:t xml:space="preserve">18). A greater number of effects were revealed in the macroeconomic analysis with new economic land concession allocation as the response. The largest effect was for the economic control variable population density, where there were very strong negative effects across all time lags (rate ratios for one-year lag = 0.012, two-year lag = 0.002, three-year lag = 0.0005, </w:t>
+        <w:t xml:space="preserve">18). The largest effect was for the economic control variable population density, where there were very strong negative effects across all time lags (rate ratios for one-year lag = 0.012, two-year lag = 0.002, three-year lag = 0.0005, </w:t>
       </w:r>
       <w:r>
         <w:t xml:space="preserve">Table </w:t>
@@ -4713,13 +4869,25 @@
     </w:p>
     <w:p>
       <w:r>
-        <w:t xml:space="preserve">There was a negative relationship between new ELC allocation and increases in per capita GDP (one-year time lag rate ratio = 0.985 and two-year time lag rate ratio = 0.974, </w:t>
+        <w:t xml:space="preserve">There was a negative relationship between new ELC allocation and </w:t>
+      </w:r>
+      <w:r>
+        <w:t>positive changes in</w:t>
+      </w:r>
+      <w:r>
+        <w:t xml:space="preserve"> per capita GDP (one-year time lag rate ratio = 0.985 and two-year time lag rate ratio = 0.974, </w:t>
       </w:r>
       <w:r>
         <w:t>Table 3, Figure 2</w:t>
       </w:r>
       <w:r>
-        <w:t xml:space="preserve">). The reduction in ELC allocation as GDP increases, over a period of one and two years, potentially suggests that there is a positive economic effect of ELCs. New concessions inject money into the national economy at various scales, for example at the national level via taxes to the government, and to the local level via employment opportunities and infrastructure development. Thus, as the economy grows, the need for new ELCs diminishes. For example, when GDP per capita </w:t>
+        <w:t>). The reduction in ELC allocation as</w:t>
+      </w:r>
+      <w:r>
+        <w:t xml:space="preserve"> change in per capita</w:t>
+      </w:r>
+      <w:r>
+        <w:t xml:space="preserve"> GDP increases, over a period of one and two years, potentially suggests that there is a positive economic effect of ELCs. New concessions inject money into the national economy at various scales, for example at the national level via taxes to the government, and to the local level via employment opportunities and infrastructure development. Thus, as the economy grows, the need for new ELCs diminishes. For example, when GDP per capita </w:t>
       </w:r>
       <w:proofErr w:type="gramStart"/>
       <w:r>
@@ -5025,6 +5193,15 @@
           <w:szCs w:val="20"/>
         </w:rPr>
         <w:t xml:space="preserve"> Missing values denote predictor variables that were not selected in the top model(s) for that lag period.</w:t>
+      </w:r>
+      <w:r>
+        <w:rPr>
+          <w:b/>
+          <w:bCs/>
+          <w:sz w:val="20"/>
+          <w:szCs w:val="20"/>
+        </w:rPr>
+        <w:t xml:space="preserve"> Coefficients are on the log scale. </w:t>
       </w:r>
     </w:p>
     <w:tbl>
@@ -14003,6 +14180,29 @@
           <w:szCs w:val="18"/>
         </w:rPr>
         <w:t xml:space="preserve"> &lt; 6. </w:t>
+      </w:r>
+      <w:r>
+        <w:rPr>
+          <w:sz w:val="18"/>
+          <w:szCs w:val="18"/>
+        </w:rPr>
+        <w:t xml:space="preserve">In some </w:t>
+      </w:r>
+      <w:proofErr w:type="gramStart"/>
+      <w:r>
+        <w:rPr>
+          <w:sz w:val="18"/>
+          <w:szCs w:val="18"/>
+        </w:rPr>
+        <w:t>cases</w:t>
+      </w:r>
+      <w:proofErr w:type="gramEnd"/>
+      <w:r>
+        <w:rPr>
+          <w:sz w:val="18"/>
+          <w:szCs w:val="18"/>
+        </w:rPr>
+        <w:t xml:space="preserve"> there was a single top model and therefore model averaging was not necessary.</w:t>
       </w:r>
     </w:p>
     <w:p>
@@ -15099,7 +15299,7 @@
         <w:fldChar w:fldCharType="begin"/>
       </w:r>
       <w:r>
-        <w:instrText xml:space="preserve"> ADDIN ZOTERO_ITEM CSL_CITATION {"citationID":"OCVMnIfZ","properties":{"formattedCitation":"(Ewers, 2006; Fan and Ding, 2016; Gong et al., 2013; Kuang et al., 2016)","plainCitation":"(Ewers, 2006; Fan and Ding, 2016; Gong et al., 2013; Kuang et al., 2016)","noteIndex":0},"citationItems":[{"id":2120,"uris":["http://zotero.org/users/2170232/items/SQR23FC7"],"uri":["http://zotero.org/users/2170232/items/SQR23FC7"],"itemData":{"id":2120,"type":"article-journal","abstract":"Recent work on global patterns of deforestation has shown that countries with high per capita GDP or low remaining forest cover are more likely to be experiencing afforestation than deforestation. Here, I show that the relationship is more complex than previously described, because the effect of one variable is dependent upon the value of the other. As a result, high-income nations exhibit the opposite response to disappearing forest cover than low-income nations. In an analysis of 103 countries, I found that high-income countries with low forest cover have the highest rates of afforestation, typically through the establishment of new plantations. In contrast, low-income countries with little forest are more likely to consume that remaining portion at a faster proportional rate than do low-income countries with more forest. Nations with large amounts of forest have approximately equal deforestation rates, regardless of national wealth. These results highlight for the first time that there is a strong interaction between forest cover and economic development that determines rates of forest change among nations.","container-title":"Global Environmental Change","DOI":"10.1016/j.gloenvcha.2005.12.001","ISSN":"0959-3780","issue":"2","journalAbbreviation":"Global Environmental Change","language":"en","page":"161-169","source":"ScienceDirect","title":"Interaction effects between economic development and forest cover determine deforestation rates","volume":"16","author":[{"family":"Ewers","given":"Robert M."}],"issued":{"date-parts":[["2006",5,1]]}}},{"id":2638,"uris":["http://zotero.org/users/2170232/items/AXZEYZ6Z"],"uri":["http://zotero.org/users/2170232/items/AXZEYZ6Z"],"itemData":{"id":2638,"type":"article-journal","abstract":"Human activities and natural factors drive landscape pattern changes and limit provision of ecosystem services (ES) for human well-being. The analysis of landscape pattern change is one of the most important methods to understand and quantify land use and land cover change (LUCC). In this study, a series of satellite images (1990, 2002, 2009, 2013) of Fengqiu County of Henan province in China and some social data were used for analyzing landscape pattern changes and driving forces. Our results showed that landscape pattern and indices of Fengqiu County have serial changes during 1990–2013. From 1990 to 2013, the unused land (UL) nearly disappeared (the area of UL changed from 19.1 to 1.06km2) and the area of water area (WA) dramatically decreased (from 71.41 to 11.4km2). The mutual transformations among cultivated land (CL), forest land (FL) and settlements and mining sites (SMS) were relatively frequent. By further analysis of the number of patches (NP), largest patch index (LPI), perimeter–area fractal dimension (PAFRAC) and Shannon's evenness index (SHEI) both at class and landscape scale, we found that anthropogenic influence increased gradually, intensity of land use is strengthened, and landscape heterogeneity reduced. Human activity, especially population growth was the main driving force which impacted the landscape changes in studied area. The natural factors (temperature and precipitation) make a large impact on WA area. At last, we firstly introduce “Entropy model” to analyze the whole land use change. All the quantifications of LUCC and driving forces can reasonably provide basic information for government to guide the land use and ecological protection.","container-title":"CATENA","DOI":"10.1016/j.catena.2015.09.012","ISSN":"0341-8162","journalAbbreviation":"CATENA","language":"en","page":"152-160","source":"ScienceDirect","title":"Landscape pattern changes at a county scale: A case study in Fengqiu, Henan Province, China from 1990 to 2013","title-short":"Landscape pattern changes at a county scale","volume":"137","author":[{"family":"Fan","given":"Qindong"},{"family":"Ding","given":"Shengyan"}],"issued":{"date-parts":[["2016",2,1]]}}},{"id":1526,"uris":["http://zotero.org/users/2170232/items/2LSJZH7A"],"uri":["http://zotero.org/users/2170232/items/2LSJZH7A"],"itemData":{"id":1526,"type":"article-journal","abstract":"Urban forests are valuable resources in coupled human and natural urban systems where green spaces are essential in maintaining ecological benefits and services of the landscape. In southern coastal China, the Shenzhen Special Economic Zone (SEZ) was established as a new city in 1979 and developed to be a megacity from an agriculture-dominated landscape. To quantify the land-use change during this rapid urbanization process and explore the underline drivers, nine sets of Landsat images from 1973 through 2005 were used to calculate the landscape metrics of forest patches. We found that the forest in Shenzhen SEZ had been restored to 85.85% of pre-urbanization coverage by 2005, but was characterized with smaller, isolated patches across the landscape. The changes in patch density, distribution, and shape during the 30-year study period were nonlinear and defined by episodic periods. The stepwise multiple regression models with socioeconomic drivers provided further explanation for fragmentation rates in patch density, distribution, and shape, with modeled R-squared of 0.837, 0.759, and 0.985 and P-values of 0.011, 0.035, and 0.004, respectively. Among the drivers, urban structure change, industry-related economic booming, and the increase of migrant resident population triggered the urban forest fragmentation while the significantly increased income of city residents drove the de-fragmentation trend. The artificial forestation showed some but a limited role in mitigating forest fragmentation.","container-title":"Landscape and Urban Planning","DOI":"10.1016/j.landurbplan.2013.04.009","ISSN":"0169-2046","journalAbbreviation":"Landscape and Urban Planning","page":"57-65","source":"ScienceDirect","title":"Determining socioeconomic drivers of urban forest fragmentation with historical remote sensing images","volume":"117","author":[{"family":"Gong","given":"Chongfeng"},{"family":"Yu","given":"Shixiao"},{"family":"Joesting","given":"Heather"},{"family":"Chen","given":"Jiquan"}],"issued":{"date-parts":[["2013",9,1]]}}},{"id":1613,"uris":["http://zotero.org/users/2170232/items/EWIWA67A"],"uri":["http://zotero.org/users/2170232/items/EWIWA67A"],"itemData":{"id":1613,"type":"article-journal","abstract":"The past two decades saw rapid and massive urbanization and industrialization in China. Despite much research has been reportedly done at local and regional scales, little has been reported on the trajectories, patterns, and drivers of these two intertwining processes at the national level. This is mainly due to the fact that until recently, high resolution spatial data of land use and land cover change were not available at national level. The research reported in this paper aimed to fill this knowledge gap. Employing the China Land Use/Cover Dataset (CLUD), a national land use/cover change database our research team developed over the past decade, we analyzed the two intertwining processes at a 5 year interval from 1990 to 2010 to identify their trajectories, spatiotemporal patterns, and driving forces. Among out key findings are that (1) the nation's urban and industrial land areas increased from 4.85×104km2 in 1990 to 9.08×104km2 in 2010; (2) compared to those in the 1990s, the expansion rates of urban land and industrial land in the 2000s were respectively 2.15 and 5.79 times higher; (3) the expansion rates varied significantly across regions, revealing a distinctive spatial pattern with coastal regions being the fastest and the northeastern the slowest; (4) national development strategies and regional land-use policies had prominent impacts on land expansions; while (5) socioeconomic factors along with local and regional land-use policies explained the regional variations.","container-title":"Landscape and Urban Planning","DOI":"10.1016/j.landurbplan.2015.10.001","ISSN":"0169-2046","journalAbbreviation":"Landscape and Urban Planning","page":"21-33","source":"ScienceDirect","title":"The rapid and massive urban and industrial land expansions in China between 1990 and 2010: A CLUD-based analysis of their trajectories, patterns, and drivers","title-short":"The rapid and massive urban and industrial land expansions in China between 1990 and 2010","volume":"145","author":[{"family":"Kuang","given":"Wenhui"},{"family":"Liu","given":"Jiyuan"},{"family":"Dong","given":"Jinwei"},{"family":"Chi","given":"Wenfeng"},{"family":"Zhang","given":"Chi"}],"issued":{"date-parts":[["2016",1,1]]}}}],"schema":"https://github.com/citation-style-language/schema/raw/master/csl-citation.json"} </w:instrText>
+        <w:instrText xml:space="preserve"> ADDIN ZOTERO_ITEM CSL_CITATION {"citationID":"OCVMnIfZ","properties":{"formattedCitation":"(Ewers 2006; Gong et al. 2013; Kuang et al. 2016; Fan &amp; Ding 2016)","plainCitation":"(Ewers 2006; Gong et al. 2013; Kuang et al. 2016; Fan &amp; Ding 2016)","noteIndex":0},"citationItems":[{"id":2120,"uris":["http://zotero.org/users/2170232/items/SQR23FC7"],"uri":["http://zotero.org/users/2170232/items/SQR23FC7"],"itemData":{"id":2120,"type":"article-journal","abstract":"Recent work on global patterns of deforestation has shown that countries with high per capita GDP or low remaining forest cover are more likely to be experiencing afforestation than deforestation. Here, I show that the relationship is more complex than previously described, because the effect of one variable is dependent upon the value of the other. As a result, high-income nations exhibit the opposite response to disappearing forest cover than low-income nations. In an analysis of 103 countries, I found that high-income countries with low forest cover have the highest rates of afforestation, typically through the establishment of new plantations. In contrast, low-income countries with little forest are more likely to consume that remaining portion at a faster proportional rate than do low-income countries with more forest. Nations with large amounts of forest have approximately equal deforestation rates, regardless of national wealth. These results highlight for the first time that there is a strong interaction between forest cover and economic development that determines rates of forest change among nations.","container-title":"Global Environmental Change","DOI":"10.1016/j.gloenvcha.2005.12.001","ISSN":"0959-3780","issue":"2","journalAbbreviation":"Global Environmental Change","language":"en","page":"161-169","source":"ScienceDirect","title":"Interaction effects between economic development and forest cover determine deforestation rates","volume":"16","author":[{"family":"Ewers","given":"Robert M."}],"issued":{"date-parts":[["2006",5,1]]}}},{"id":2638,"uris":["http://zotero.org/users/2170232/items/AXZEYZ6Z"],"uri":["http://zotero.org/users/2170232/items/AXZEYZ6Z"],"itemData":{"id":2638,"type":"article-journal","abstract":"Human activities and natural factors drive landscape pattern changes and limit provision of ecosystem services (ES) for human well-being. The analysis of landscape pattern change is one of the most important methods to understand and quantify land use and land cover change (LUCC). In this study, a series of satellite images (1990, 2002, 2009, 2013) of Fengqiu County of Henan province in China and some social data were used for analyzing landscape pattern changes and driving forces. Our results showed that landscape pattern and indices of Fengqiu County have serial changes during 1990–2013. From 1990 to 2013, the unused land (UL) nearly disappeared (the area of UL changed from 19.1 to 1.06km2) and the area of water area (WA) dramatically decreased (from 71.41 to 11.4km2). The mutual transformations among cultivated land (CL), forest land (FL) and settlements and mining sites (SMS) were relatively frequent. By further analysis of the number of patches (NP), largest patch index (LPI), perimeter–area fractal dimension (PAFRAC) and Shannon's evenness index (SHEI) both at class and landscape scale, we found that anthropogenic influence increased gradually, intensity of land use is strengthened, and landscape heterogeneity reduced. Human activity, especially population growth was the main driving force which impacted the landscape changes in studied area. The natural factors (temperature and precipitation) make a large impact on WA area. At last, we firstly introduce “Entropy model” to analyze the whole land use change. All the quantifications of LUCC and driving forces can reasonably provide basic information for government to guide the land use and ecological protection.","container-title":"CATENA","DOI":"10.1016/j.catena.2015.09.012","ISSN":"0341-8162","journalAbbreviation":"CATENA","language":"en","page":"152-160","source":"ScienceDirect","title":"Landscape pattern changes at a county scale: A case study in Fengqiu, Henan Province, China from 1990 to 2013","title-short":"Landscape pattern changes at a county scale","volume":"137","author":[{"family":"Fan","given":"Qindong"},{"family":"Ding","given":"Shengyan"}],"issued":{"date-parts":[["2016",2,1]]}}},{"id":1526,"uris":["http://zotero.org/users/2170232/items/2LSJZH7A"],"uri":["http://zotero.org/users/2170232/items/2LSJZH7A"],"itemData":{"id":1526,"type":"article-journal","abstract":"Urban forests are valuable resources in coupled human and natural urban systems where green spaces are essential in maintaining ecological benefits and services of the landscape. In southern coastal China, the Shenzhen Special Economic Zone (SEZ) was established as a new city in 1979 and developed to be a megacity from an agriculture-dominated landscape. To quantify the land-use change during this rapid urbanization process and explore the underline drivers, nine sets of Landsat images from 1973 through 2005 were used to calculate the landscape metrics of forest patches. We found that the forest in Shenzhen SEZ had been restored to 85.85% of pre-urbanization coverage by 2005, but was characterized with smaller, isolated patches across the landscape. The changes in patch density, distribution, and shape during the 30-year study period were nonlinear and defined by episodic periods. The stepwise multiple regression models with socioeconomic drivers provided further explanation for fragmentation rates in patch density, distribution, and shape, with modeled R-squared of 0.837, 0.759, and 0.985 and P-values of 0.011, 0.035, and 0.004, respectively. Among the drivers, urban structure change, industry-related economic booming, and the increase of migrant resident population triggered the urban forest fragmentation while the significantly increased income of city residents drove the de-fragmentation trend. The artificial forestation showed some but a limited role in mitigating forest fragmentation.","container-title":"Landscape and Urban Planning","DOI":"10.1016/j.landurbplan.2013.04.009","ISSN":"0169-2046","journalAbbreviation":"Landscape and Urban Planning","page":"57-65","source":"ScienceDirect","title":"Determining socioeconomic drivers of urban forest fragmentation with historical remote sensing images","volume":"117","author":[{"family":"Gong","given":"Chongfeng"},{"family":"Yu","given":"Shixiao"},{"family":"Joesting","given":"Heather"},{"family":"Chen","given":"Jiquan"}],"issued":{"date-parts":[["2013",9,1]]}}},{"id":1613,"uris":["http://zotero.org/users/2170232/items/EWIWA67A"],"uri":["http://zotero.org/users/2170232/items/EWIWA67A"],"itemData":{"id":1613,"type":"article-journal","abstract":"The past two decades saw rapid and massive urbanization and industrialization in China. Despite much research has been reportedly done at local and regional scales, little has been reported on the trajectories, patterns, and drivers of these two intertwining processes at the national level. This is mainly due to the fact that until recently, high resolution spatial data of land use and land cover change were not available at national level. The research reported in this paper aimed to fill this knowledge gap. Employing the China Land Use/Cover Dataset (CLUD), a national land use/cover change database our research team developed over the past decade, we analyzed the two intertwining processes at a 5 year interval from 1990 to 2010 to identify their trajectories, spatiotemporal patterns, and driving forces. Among out key findings are that (1) the nation's urban and industrial land areas increased from 4.85×104km2 in 1990 to 9.08×104km2 in 2010; (2) compared to those in the 1990s, the expansion rates of urban land and industrial land in the 2000s were respectively 2.15 and 5.79 times higher; (3) the expansion rates varied significantly across regions, revealing a distinctive spatial pattern with coastal regions being the fastest and the northeastern the slowest; (4) national development strategies and regional land-use policies had prominent impacts on land expansions; while (5) socioeconomic factors along with local and regional land-use policies explained the regional variations.","container-title":"Landscape and Urban Planning","DOI":"10.1016/j.landurbplan.2015.10.001","ISSN":"0169-2046","journalAbbreviation":"Landscape and Urban Planning","page":"21-33","source":"ScienceDirect","title":"The rapid and massive urban and industrial land expansions in China between 1990 and 2010: A CLUD-based analysis of their trajectories, patterns, and drivers","title-short":"The rapid and massive urban and industrial land expansions in China between 1990 and 2010","volume":"145","author":[{"family":"Kuang","given":"Wenhui"},{"family":"Liu","given":"Jiyuan"},{"family":"Dong","given":"Jinwei"},{"family":"Chi","given":"Wenfeng"},{"family":"Zhang","given":"Chi"}],"issued":{"date-parts":[["2016",1,1]]}}}],"schema":"https://github.com/citation-style-language/schema/raw/master/csl-citation.json"} </w:instrText>
       </w:r>
       <w:r>
         <w:fldChar w:fldCharType="separate"/>
@@ -15108,7 +15308,7 @@
         <w:rPr>
           <w:rFonts w:ascii="Calibri" w:hAnsi="Calibri" w:cs="Calibri"/>
         </w:rPr>
-        <w:t xml:space="preserve">(Ewers, 2006; Fan and Ding, 2016; Gong et al., 2013; </w:t>
+        <w:t xml:space="preserve">(Ewers 2006; Gong et al. 2013; </w:t>
       </w:r>
       <w:proofErr w:type="spellStart"/>
       <w:r>
@@ -15122,7 +15322,7 @@
         <w:rPr>
           <w:rFonts w:ascii="Calibri" w:hAnsi="Calibri" w:cs="Calibri"/>
         </w:rPr>
-        <w:t xml:space="preserve"> et al., 2016)</w:t>
+        <w:t xml:space="preserve"> et al. 2016; Fan &amp; Ding 2016)</w:t>
       </w:r>
       <w:r>
         <w:fldChar w:fldCharType="end"/>
@@ -15134,7 +15334,7 @@
         <w:fldChar w:fldCharType="begin"/>
       </w:r>
       <w:r>
-        <w:instrText xml:space="preserve"> ADDIN ZOTERO_ITEM CSL_CITATION {"citationID":"hP2XH5Gb","properties":{"formattedCitation":"(Gong et al., 2013)","plainCitation":"(Gong et al., 2013)","noteIndex":0},"citationItems":[{"id":1526,"uris":["http://zotero.org/users/2170232/items/2LSJZH7A"],"uri":["http://zotero.org/users/2170232/items/2LSJZH7A"],"itemData":{"id":1526,"type":"article-journal","abstract":"Urban forests are valuable resources in coupled human and natural urban systems where green spaces are essential in maintaining ecological benefits and services of the landscape. In southern coastal China, the Shenzhen Special Economic Zone (SEZ) was established as a new city in 1979 and developed to be a megacity from an agriculture-dominated landscape. To quantify the land-use change during this rapid urbanization process and explore the underline drivers, nine sets of Landsat images from 1973 through 2005 were used to calculate the landscape metrics of forest patches. We found that the forest in Shenzhen SEZ had been restored to 85.85% of pre-urbanization coverage by 2005, but was characterized with smaller, isolated patches across the landscape. The changes in patch density, distribution, and shape during the 30-year study period were nonlinear and defined by episodic periods. The stepwise multiple regression models with socioeconomic drivers provided further explanation for fragmentation rates in patch density, distribution, and shape, with modeled R-squared of 0.837, 0.759, and 0.985 and P-values of 0.011, 0.035, and 0.004, respectively. Among the drivers, urban structure change, industry-related economic booming, and the increase of migrant resident population triggered the urban forest fragmentation while the significantly increased income of city residents drove the de-fragmentation trend. The artificial forestation showed some but a limited role in mitigating forest fragmentation.","container-title":"Landscape and Urban Planning","DOI":"10.1016/j.landurbplan.2013.04.009","ISSN":"0169-2046","journalAbbreviation":"Landscape and Urban Planning","page":"57-65","source":"ScienceDirect","title":"Determining socioeconomic drivers of urban forest fragmentation with historical remote sensing images","volume":"117","author":[{"family":"Gong","given":"Chongfeng"},{"family":"Yu","given":"Shixiao"},{"family":"Joesting","given":"Heather"},{"family":"Chen","given":"Jiquan"}],"issued":{"date-parts":[["2013",9,1]]}}}],"schema":"https://github.com/citation-style-language/schema/raw/master/csl-citation.json"} </w:instrText>
+        <w:instrText xml:space="preserve"> ADDIN ZOTERO_ITEM CSL_CITATION {"citationID":"hP2XH5Gb","properties":{"formattedCitation":"(Gong et al. 2013)","plainCitation":"(Gong et al. 2013)","noteIndex":0},"citationItems":[{"id":1526,"uris":["http://zotero.org/users/2170232/items/2LSJZH7A"],"uri":["http://zotero.org/users/2170232/items/2LSJZH7A"],"itemData":{"id":1526,"type":"article-journal","abstract":"Urban forests are valuable resources in coupled human and natural urban systems where green spaces are essential in maintaining ecological benefits and services of the landscape. In southern coastal China, the Shenzhen Special Economic Zone (SEZ) was established as a new city in 1979 and developed to be a megacity from an agriculture-dominated landscape. To quantify the land-use change during this rapid urbanization process and explore the underline drivers, nine sets of Landsat images from 1973 through 2005 were used to calculate the landscape metrics of forest patches. We found that the forest in Shenzhen SEZ had been restored to 85.85% of pre-urbanization coverage by 2005, but was characterized with smaller, isolated patches across the landscape. The changes in patch density, distribution, and shape during the 30-year study period were nonlinear and defined by episodic periods. The stepwise multiple regression models with socioeconomic drivers provided further explanation for fragmentation rates in patch density, distribution, and shape, with modeled R-squared of 0.837, 0.759, and 0.985 and P-values of 0.011, 0.035, and 0.004, respectively. Among the drivers, urban structure change, industry-related economic booming, and the increase of migrant resident population triggered the urban forest fragmentation while the significantly increased income of city residents drove the de-fragmentation trend. The artificial forestation showed some but a limited role in mitigating forest fragmentation.","container-title":"Landscape and Urban Planning","DOI":"10.1016/j.landurbplan.2013.04.009","ISSN":"0169-2046","journalAbbreviation":"Landscape and Urban Planning","page":"57-65","source":"ScienceDirect","title":"Determining socioeconomic drivers of urban forest fragmentation with historical remote sensing images","volume":"117","author":[{"family":"Gong","given":"Chongfeng"},{"family":"Yu","given":"Shixiao"},{"family":"Joesting","given":"Heather"},{"family":"Chen","given":"Jiquan"}],"issued":{"date-parts":[["2013",9,1]]}}}],"schema":"https://github.com/citation-style-language/schema/raw/master/csl-citation.json"} </w:instrText>
       </w:r>
       <w:r>
         <w:fldChar w:fldCharType="separate"/>
@@ -15143,7 +15343,7 @@
         <w:rPr>
           <w:rFonts w:ascii="Calibri" w:hAnsi="Calibri" w:cs="Calibri"/>
         </w:rPr>
-        <w:t>(Gong et al., 2013)</w:t>
+        <w:t>(Gong et al. 2013)</w:t>
       </w:r>
       <w:r>
         <w:fldChar w:fldCharType="end"/>
@@ -15155,7 +15355,7 @@
         <w:fldChar w:fldCharType="begin"/>
       </w:r>
       <w:r>
-        <w:instrText xml:space="preserve"> ADDIN ZOTERO_ITEM CSL_CITATION {"citationID":"FgOAx51a","properties":{"formattedCitation":"(Bonilla-Bedoya et al., 2018; Fan and Ding, 2016)","plainCitation":"(Bonilla-Bedoya et al., 2018; Fan and Ding, 2016)","noteIndex":0},"citationItems":[{"id":179,"uris":["http://zotero.org/users/2170232/items/WZLMGHYE"],"uri":["http://zotero.org/users/2170232/items/WZLMGHYE"],"itemData":{"id":179,"type":"article-journal","abstract":"The ecosystem services provided by tropical forests are affected by deforestation. Territorial management strategies aim to prevent and mitigate forest loss. Therefore, modeling potential land use changes is important for forest management, monitoring, and evaluation. This study determined whether there are relationships between forest vulnerability to deforestation (potential deforestation distribution) and the forest management policies applied in the Ecuadorian Amazon. Proxy and underlying variables were used to construct a statistical model, based on the principle of maximum entropy that could predict potential land use changes. Entropy can be seen as a measure of uncertainty for a density function. Receiver operating characteristics (ROC) analysis and the Jackknife Test were used to validate the model. The importance of input variables in the model was determined through: Percent Contribution (PC) and Permutation Importance (PI). The results were compared with prevailing regional forest management strategies. The socioeconomic variables that provided the largest amount of information in the overall model (AUC = 0.81) and that showed most of the information not present in other variables were: “Protected areas-Intangible zone” (PC = 24%, PI = 12.4%), “timber harvesting programs” (PC = 21.7%, PI = 4.7%), “road network” (PC = 18.9%, PI = 7.7%), and “poverty rate” (PC = 3.7%, PI = 6.1%). Also, the biophysical variable “temperature” (PC = 7,9%, PI = 22.3%) provided information in the overall model. The results suggested the need for changes in forest management strategies. Forest policies and management plans should consider integrating and strengthening protected areas and intangible zones, as well as restricting timber harvesting in native forest and establishing forest areas under permanent management. Furthermore, the results also suggested that financial incentive programs to reduce deforestation have to be evaluated because their present distribution is inefficient. In this context, conservation incentive plans need to be revised so that they focus on areas at deforestation risk.","container-title":"Science of The Total Environment","DOI":"10.1016/j.scitotenv.2018.07.028","ISSN":"0048-9697","journalAbbreviation":"Science of The Total Environment","page":"1044-1055","source":"ScienceDirect","title":"Socioecological system and potential deforestation in Western Amazon forest landscapes","volume":"644","author":[{"family":"Bonilla-Bedoya","given":"S."},{"family":"Estrella-Bastidas","given":"Anabel"},{"family":"Molina","given":"Juan Ramón"},{"family":"Herrera","given":"Miguel Ángel"}],"issued":{"date-parts":[["2018",12,10]]}}},{"id":2638,"uris":["http://zotero.org/users/2170232/items/AXZEYZ6Z"],"uri":["http://zotero.org/users/2170232/items/AXZEYZ6Z"],"itemData":{"id":2638,"type":"article-journal","abstract":"Human activities and natural factors drive landscape pattern changes and limit provision of ecosystem services (ES) for human well-being. The analysis of landscape pattern change is one of the most important methods to understand and quantify land use and land cover change (LUCC). In this study, a series of satellite images (1990, 2002, 2009, 2013) of Fengqiu County of Henan province in China and some social data were used for analyzing landscape pattern changes and driving forces. Our results showed that landscape pattern and indices of Fengqiu County have serial changes during 1990–2013. From 1990 to 2013, the unused land (UL) nearly disappeared (the area of UL changed from 19.1 to 1.06km2) and the area of water area (WA) dramatically decreased (from 71.41 to 11.4km2). The mutual transformations among cultivated land (CL), forest land (FL) and settlements and mining sites (SMS) were relatively frequent. By further analysis of the number of patches (NP), largest patch index (LPI), perimeter–area fractal dimension (PAFRAC) and Shannon's evenness index (SHEI) both at class and landscape scale, we found that anthropogenic influence increased gradually, intensity of land use is strengthened, and landscape heterogeneity reduced. Human activity, especially population growth was the main driving force which impacted the landscape changes in studied area. The natural factors (temperature and precipitation) make a large impact on WA area. At last, we firstly introduce “Entropy model” to analyze the whole land use change. All the quantifications of LUCC and driving forces can reasonably provide basic information for government to guide the land use and ecological protection.","container-title":"CATENA","DOI":"10.1016/j.catena.2015.09.012","ISSN":"0341-8162","journalAbbreviation":"CATENA","language":"en","page":"152-160","source":"ScienceDirect","title":"Landscape pattern changes at a county scale: A case study in Fengqiu, Henan Province, China from 1990 to 2013","title-short":"Landscape pattern changes at a county scale","volume":"137","author":[{"family":"Fan","given":"Qindong"},{"family":"Ding","given":"Shengyan"}],"issued":{"date-parts":[["2016",2,1]]}}}],"schema":"https://github.com/citation-style-language/schema/raw/master/csl-citation.json"} </w:instrText>
+        <w:instrText xml:space="preserve"> ADDIN ZOTERO_ITEM CSL_CITATION {"citationID":"FgOAx51a","properties":{"formattedCitation":"(Fan &amp; Ding 2016; Bonilla-Bedoya et al. 2018)","plainCitation":"(Fan &amp; Ding 2016; Bonilla-Bedoya et al. 2018)","noteIndex":0},"citationItems":[{"id":179,"uris":["http://zotero.org/users/2170232/items/WZLMGHYE"],"uri":["http://zotero.org/users/2170232/items/WZLMGHYE"],"itemData":{"id":179,"type":"article-journal","abstract":"The ecosystem services provided by tropical forests are affected by deforestation. Territorial management strategies aim to prevent and mitigate forest loss. Therefore, modeling potential land use changes is important for forest management, monitoring, and evaluation. This study determined whether there are relationships between forest vulnerability to deforestation (potential deforestation distribution) and the forest management policies applied in the Ecuadorian Amazon. Proxy and underlying variables were used to construct a statistical model, based on the principle of maximum entropy that could predict potential land use changes. Entropy can be seen as a measure of uncertainty for a density function. Receiver operating characteristics (ROC) analysis and the Jackknife Test were used to validate the model. The importance of input variables in the model was determined through: Percent Contribution (PC) and Permutation Importance (PI). The results were compared with prevailing regional forest management strategies. The socioeconomic variables that provided the largest amount of information in the overall model (AUC = 0.81) and that showed most of the information not present in other variables were: “Protected areas-Intangible zone” (PC = 24%, PI = 12.4%), “timber harvesting programs” (PC = 21.7%, PI = 4.7%), “road network” (PC = 18.9%, PI = 7.7%), and “poverty rate” (PC = 3.7%, PI = 6.1%). Also, the biophysical variable “temperature” (PC = 7,9%, PI = 22.3%) provided information in the overall model. The results suggested the need for changes in forest management strategies. Forest policies and management plans should consider integrating and strengthening protected areas and intangible zones, as well as restricting timber harvesting in native forest and establishing forest areas under permanent management. Furthermore, the results also suggested that financial incentive programs to reduce deforestation have to be evaluated because their present distribution is inefficient. In this context, conservation incentive plans need to be revised so that they focus on areas at deforestation risk.","container-title":"Science of The Total Environment","DOI":"10.1016/j.scitotenv.2018.07.028","ISSN":"0048-9697","journalAbbreviation":"Science of The Total Environment","page":"1044-1055","source":"ScienceDirect","title":"Socioecological system and potential deforestation in Western Amazon forest landscapes","volume":"644","author":[{"family":"Bonilla-Bedoya","given":"S."},{"family":"Estrella-Bastidas","given":"Anabel"},{"family":"Molina","given":"Juan Ramón"},{"family":"Herrera","given":"Miguel Ángel"}],"issued":{"date-parts":[["2018",12,10]]}}},{"id":2638,"uris":["http://zotero.org/users/2170232/items/AXZEYZ6Z"],"uri":["http://zotero.org/users/2170232/items/AXZEYZ6Z"],"itemData":{"id":2638,"type":"article-journal","abstract":"Human activities and natural factors drive landscape pattern changes and limit provision of ecosystem services (ES) for human well-being. The analysis of landscape pattern change is one of the most important methods to understand and quantify land use and land cover change (LUCC). In this study, a series of satellite images (1990, 2002, 2009, 2013) of Fengqiu County of Henan province in China and some social data were used for analyzing landscape pattern changes and driving forces. Our results showed that landscape pattern and indices of Fengqiu County have serial changes during 1990–2013. From 1990 to 2013, the unused land (UL) nearly disappeared (the area of UL changed from 19.1 to 1.06km2) and the area of water area (WA) dramatically decreased (from 71.41 to 11.4km2). The mutual transformations among cultivated land (CL), forest land (FL) and settlements and mining sites (SMS) were relatively frequent. By further analysis of the number of patches (NP), largest patch index (LPI), perimeter–area fractal dimension (PAFRAC) and Shannon's evenness index (SHEI) both at class and landscape scale, we found that anthropogenic influence increased gradually, intensity of land use is strengthened, and landscape heterogeneity reduced. Human activity, especially population growth was the main driving force which impacted the landscape changes in studied area. The natural factors (temperature and precipitation) make a large impact on WA area. At last, we firstly introduce “Entropy model” to analyze the whole land use change. All the quantifications of LUCC and driving forces can reasonably provide basic information for government to guide the land use and ecological protection.","container-title":"CATENA","DOI":"10.1016/j.catena.2015.09.012","ISSN":"0341-8162","journalAbbreviation":"CATENA","language":"en","page":"152-160","source":"ScienceDirect","title":"Landscape pattern changes at a county scale: A case study in Fengqiu, Henan Province, China from 1990 to 2013","title-short":"Landscape pattern changes at a county scale","volume":"137","author":[{"family":"Fan","given":"Qindong"},{"family":"Ding","given":"Shengyan"}],"issued":{"date-parts":[["2016",2,1]]}}}],"schema":"https://github.com/citation-style-language/schema/raw/master/csl-citation.json"} </w:instrText>
       </w:r>
       <w:r>
         <w:fldChar w:fldCharType="separate"/>
@@ -15164,7 +15364,7 @@
         <w:rPr>
           <w:rFonts w:ascii="Calibri" w:hAnsi="Calibri" w:cs="Calibri"/>
         </w:rPr>
-        <w:t>(Bonilla-Bedoya et al., 2018; Fan and Ding, 2016)</w:t>
+        <w:t>(Fan &amp; Ding 2016; Bonilla-Bedoya et al. 2018)</w:t>
       </w:r>
       <w:r>
         <w:fldChar w:fldCharType="end"/>
@@ -15176,7 +15376,7 @@
         <w:fldChar w:fldCharType="begin"/>
       </w:r>
       <w:r>
-        <w:instrText xml:space="preserve"> ADDIN ZOTERO_ITEM CSL_CITATION {"citationID":"gGsXQX2h","properties":{"formattedCitation":"(Fan and Ding, 2016)","plainCitation":"(Fan and Ding, 2016)","noteIndex":0},"citationItems":[{"id":2638,"uris":["http://zotero.org/users/2170232/items/AXZEYZ6Z"],"uri":["http://zotero.org/users/2170232/items/AXZEYZ6Z"],"itemData":{"id":2638,"type":"article-journal","abstract":"Human activities and natural factors drive landscape pattern changes and limit provision of ecosystem services (ES) for human well-being. The analysis of landscape pattern change is one of the most important methods to understand and quantify land use and land cover change (LUCC). In this study, a series of satellite images (1990, 2002, 2009, 2013) of Fengqiu County of Henan province in China and some social data were used for analyzing landscape pattern changes and driving forces. Our results showed that landscape pattern and indices of Fengqiu County have serial changes during 1990–2013. From 1990 to 2013, the unused land (UL) nearly disappeared (the area of UL changed from 19.1 to 1.06km2) and the area of water area (WA) dramatically decreased (from 71.41 to 11.4km2). The mutual transformations among cultivated land (CL), forest land (FL) and settlements and mining sites (SMS) were relatively frequent. By further analysis of the number of patches (NP), largest patch index (LPI), perimeter–area fractal dimension (PAFRAC) and Shannon's evenness index (SHEI) both at class and landscape scale, we found that anthropogenic influence increased gradually, intensity of land use is strengthened, and landscape heterogeneity reduced. Human activity, especially population growth was the main driving force which impacted the landscape changes in studied area. The natural factors (temperature and precipitation) make a large impact on WA area. At last, we firstly introduce “Entropy model” to analyze the whole land use change. All the quantifications of LUCC and driving forces can reasonably provide basic information for government to guide the land use and ecological protection.","container-title":"CATENA","DOI":"10.1016/j.catena.2015.09.012","ISSN":"0341-8162","journalAbbreviation":"CATENA","language":"en","page":"152-160","source":"ScienceDirect","title":"Landscape pattern changes at a county scale: A case study in Fengqiu, Henan Province, China from 1990 to 2013","title-short":"Landscape pattern changes at a county scale","volume":"137","author":[{"family":"Fan","given":"Qindong"},{"family":"Ding","given":"Shengyan"}],"issued":{"date-parts":[["2016",2,1]]}}}],"schema":"https://github.com/citation-style-language/schema/raw/master/csl-citation.json"} </w:instrText>
+        <w:instrText xml:space="preserve"> ADDIN ZOTERO_ITEM CSL_CITATION {"citationID":"gGsXQX2h","properties":{"formattedCitation":"(Fan &amp; Ding 2016)","plainCitation":"(Fan &amp; Ding 2016)","noteIndex":0},"citationItems":[{"id":2638,"uris":["http://zotero.org/users/2170232/items/AXZEYZ6Z"],"uri":["http://zotero.org/users/2170232/items/AXZEYZ6Z"],"itemData":{"id":2638,"type":"article-journal","abstract":"Human activities and natural factors drive landscape pattern changes and limit provision of ecosystem services (ES) for human well-being. The analysis of landscape pattern change is one of the most important methods to understand and quantify land use and land cover change (LUCC). In this study, a series of satellite images (1990, 2002, 2009, 2013) of Fengqiu County of Henan province in China and some social data were used for analyzing landscape pattern changes and driving forces. Our results showed that landscape pattern and indices of Fengqiu County have serial changes during 1990–2013. From 1990 to 2013, the unused land (UL) nearly disappeared (the area of UL changed from 19.1 to 1.06km2) and the area of water area (WA) dramatically decreased (from 71.41 to 11.4km2). The mutual transformations among cultivated land (CL), forest land (FL) and settlements and mining sites (SMS) were relatively frequent. By further analysis of the number of patches (NP), largest patch index (LPI), perimeter–area fractal dimension (PAFRAC) and Shannon's evenness index (SHEI) both at class and landscape scale, we found that anthropogenic influence increased gradually, intensity of land use is strengthened, and landscape heterogeneity reduced. Human activity, especially population growth was the main driving force which impacted the landscape changes in studied area. The natural factors (temperature and precipitation) make a large impact on WA area. At last, we firstly introduce “Entropy model” to analyze the whole land use change. All the quantifications of LUCC and driving forces can reasonably provide basic information for government to guide the land use and ecological protection.","container-title":"CATENA","DOI":"10.1016/j.catena.2015.09.012","ISSN":"0341-8162","journalAbbreviation":"CATENA","language":"en","page":"152-160","source":"ScienceDirect","title":"Landscape pattern changes at a county scale: A case study in Fengqiu, Henan Province, China from 1990 to 2013","title-short":"Landscape pattern changes at a county scale","volume":"137","author":[{"family":"Fan","given":"Qindong"},{"family":"Ding","given":"Shengyan"}],"issued":{"date-parts":[["2016",2,1]]}}}],"schema":"https://github.com/citation-style-language/schema/raw/master/csl-citation.json"} </w:instrText>
       </w:r>
       <w:r>
         <w:fldChar w:fldCharType="separate"/>
@@ -15185,7 +15385,7 @@
         <w:rPr>
           <w:rFonts w:ascii="Calibri" w:hAnsi="Calibri" w:cs="Calibri"/>
         </w:rPr>
-        <w:t>(Fan and Ding, 2016)</w:t>
+        <w:t>(Fan &amp; Ding 2016)</w:t>
       </w:r>
       <w:r>
         <w:fldChar w:fldCharType="end"/>
@@ -15277,7 +15477,7 @@
         <w:fldChar w:fldCharType="begin"/>
       </w:r>
       <w:r>
-        <w:instrText xml:space="preserve"> ADDIN ZOTERO_ITEM CSL_CITATION {"citationID":"W2OIhhpT","properties":{"formattedCitation":"(Culas, 2007)","plainCitation":"(Culas, 2007)","noteIndex":0},"citationItems":[{"id":2123,"uris":["http://zotero.org/users/2170232/items/GFXZ4GUN"],"uri":["http://zotero.org/users/2170232/items/GFXZ4GUN"],"itemData":{"id":2123,"type":"article-journal","abstract":"Institutions for secure property rights and better environmental policies for moving the system towards a sustainable growth path can reduce the height of an environmental Kuznets curve (EKC) relationship between income and deforestation. This study examines the impact of these specific institutional factors on the EKC relationship for deforestation across Latin American, African and Asian countries. The factors related to agricultural production, population, economy and governmental policies of each country are hypothesised to affect deforestation. Results of the Latin American countries show significant evidence of an EKC relationship for deforestation and also relevance of the institutional factors to reduce the rate of deforestation. Improvements in institutions for secure property rights and better environmental policies can thus significantly reduce the rate of deforestation without hindering the level of economic growth. Evidence also suggests that the effect of agricultural production on deforestation could be halted by strengthening institutional factors. There was found to be complementarity between the institutional factors and forest sector polices, and an additive effect between the institutional factors and forest products export promotion policies, which could also eventually reduce the rate of deforestation.","container-title":"Ecological Economics","DOI":"10.1016/j.ecolecon.2006.03.014","ISSN":"0921-8009","issue":"2","journalAbbreviation":"Ecological Economics","language":"en","page":"429-437","source":"ScienceDirect","title":"Deforestation and the environmental Kuznets curve: An institutional perspective","title-short":"Deforestation and the environmental Kuznets curve","volume":"61","author":[{"family":"Culas","given":"Richard J."}],"issued":{"date-parts":[["2007",3,1]]}}}],"schema":"https://github.com/citation-style-language/schema/raw/master/csl-citation.json"} </w:instrText>
+        <w:instrText xml:space="preserve"> ADDIN ZOTERO_ITEM CSL_CITATION {"citationID":"W2OIhhpT","properties":{"formattedCitation":"(Culas 2007)","plainCitation":"(Culas 2007)","noteIndex":0},"citationItems":[{"id":2123,"uris":["http://zotero.org/users/2170232/items/GFXZ4GUN"],"uri":["http://zotero.org/users/2170232/items/GFXZ4GUN"],"itemData":{"id":2123,"type":"article-journal","abstract":"Institutions for secure property rights and better environmental policies for moving the system towards a sustainable growth path can reduce the height of an environmental Kuznets curve (EKC) relationship between income and deforestation. This study examines the impact of these specific institutional factors on the EKC relationship for deforestation across Latin American, African and Asian countries. The factors related to agricultural production, population, economy and governmental policies of each country are hypothesised to affect deforestation. Results of the Latin American countries show significant evidence of an EKC relationship for deforestation and also relevance of the institutional factors to reduce the rate of deforestation. Improvements in institutions for secure property rights and better environmental policies can thus significantly reduce the rate of deforestation without hindering the level of economic growth. Evidence also suggests that the effect of agricultural production on deforestation could be halted by strengthening institutional factors. There was found to be complementarity between the institutional factors and forest sector polices, and an additive effect between the institutional factors and forest products export promotion policies, which could also eventually reduce the rate of deforestation.","container-title":"Ecological Economics","DOI":"10.1016/j.ecolecon.2006.03.014","ISSN":"0921-8009","issue":"2","journalAbbreviation":"Ecological Economics","language":"en","page":"429-437","source":"ScienceDirect","title":"Deforestation and the environmental Kuznets curve: An institutional perspective","title-short":"Deforestation and the environmental Kuznets curve","volume":"61","author":[{"family":"Culas","given":"Richard J."}],"issued":{"date-parts":[["2007",3,1]]}}}],"schema":"https://github.com/citation-style-language/schema/raw/master/csl-citation.json"} </w:instrText>
       </w:r>
       <w:r>
         <w:fldChar w:fldCharType="separate"/>
@@ -15300,7 +15500,7 @@
         <w:rPr>
           <w:rFonts w:ascii="Calibri" w:hAnsi="Calibri" w:cs="Calibri"/>
         </w:rPr>
-        <w:t>, 2007)</w:t>
+        <w:t xml:space="preserve"> 2007)</w:t>
       </w:r>
       <w:r>
         <w:fldChar w:fldCharType="end"/>
@@ -15336,7 +15536,7 @@
         <w:fldChar w:fldCharType="begin"/>
       </w:r>
       <w:r>
-        <w:instrText xml:space="preserve"> ADDIN ZOTERO_ITEM CSL_CITATION {"citationID":"d0P6J01P","properties":{"formattedCitation":"(Davis et al., 2015)","plainCitation":"(Davis et al., 2015)","noteIndex":0},"citationItems":[{"id":2465,"uris":["http://zotero.org/users/2170232/items/BM9FJ8GU"],"uri":["http://zotero.org/users/2170232/items/BM9FJ8GU"],"itemData":{"id":2465,"type":"article-journal","abstract":"Investment in agricultural land in the developing world has rapidly increased in the past two decades1,2,3. In Cambodia, there has been a surge in economic land concessions, in which long-term leases are provided to foreign and domestic investors for economic development. More than two million hectares4 have been leased so far, sparking debate over the consequences for local communities and the environment5. Here we combined official records of concession locations4,6 with a high-resolution data set of changes in forest cover7 to quantify the contribution of land concessions to deforestation between 2000 and 2012. We used covariate matching to control for variables other than classification as a concession that may influence forest loss. Nearly half of the area where concessions were granted between 2000 and 2012 was forested in 2000; this area then represented 12.4% of forest land cover in Cambodia. Within concessions, the annual rate of forest loss was between 29% and 105% higher than in comparable land areas outside concessions. Most of the deforestation within concessions occurred after the contract date, and whether an investor was domestic or foreign had no effect on deforestation rates. We conclude that land acquisitions can act as powerful drivers of deforestation.","container-title":"Nature Geoscience","DOI":"10.1038/ngeo2540","ISSN":"1752-0908","issue":"10","language":"en","page":"772-775","source":"www.nature.com","title":"Accelerated deforestation driven by large-scale land acquisitions in Cambodia","volume":"8","author":[{"family":"Davis","given":"Kyle Frankel"},{"family":"Yu","given":"Kailiang"},{"family":"Rulli","given":"Maria Cristina"},{"family":"Pichdara","given":"Lonn"},{"family":"D’Odorico","given":"Paolo"}],"issued":{"date-parts":[["2015"]]}}}],"schema":"https://github.com/citation-style-language/schema/raw/master/csl-citation.json"} </w:instrText>
+        <w:instrText xml:space="preserve"> ADDIN ZOTERO_ITEM CSL_CITATION {"citationID":"d0P6J01P","properties":{"formattedCitation":"(Davis et al. 2015)","plainCitation":"(Davis et al. 2015)","noteIndex":0},"citationItems":[{"id":2465,"uris":["http://zotero.org/users/2170232/items/BM9FJ8GU"],"uri":["http://zotero.org/users/2170232/items/BM9FJ8GU"],"itemData":{"id":2465,"type":"article-journal","abstract":"Investment in agricultural land in the developing world has rapidly increased in the past two decades1,2,3. In Cambodia, there has been a surge in economic land concessions, in which long-term leases are provided to foreign and domestic investors for economic development. More than two million hectares4 have been leased so far, sparking debate over the consequences for local communities and the environment5. Here we combined official records of concession locations4,6 with a high-resolution data set of changes in forest cover7 to quantify the contribution of land concessions to deforestation between 2000 and 2012. We used covariate matching to control for variables other than classification as a concession that may influence forest loss. Nearly half of the area where concessions were granted between 2000 and 2012 was forested in 2000; this area then represented 12.4% of forest land cover in Cambodia. Within concessions, the annual rate of forest loss was between 29% and 105% higher than in comparable land areas outside concessions. Most of the deforestation within concessions occurred after the contract date, and whether an investor was domestic or foreign had no effect on deforestation rates. We conclude that land acquisitions can act as powerful drivers of deforestation.","container-title":"Nature Geoscience","DOI":"10.1038/ngeo2540","ISSN":"1752-0908","issue":"10","language":"en","page":"772-775","source":"www.nature.com","title":"Accelerated deforestation driven by large-scale land acquisitions in Cambodia","volume":"8","author":[{"family":"Davis","given":"Kyle Frankel"},{"family":"Yu","given":"Kailiang"},{"family":"Rulli","given":"Maria Cristina"},{"family":"Pichdara","given":"Lonn"},{"family":"D’Odorico","given":"Paolo"}],"issued":{"date-parts":[["2015"]]}}}],"schema":"https://github.com/citation-style-language/schema/raw/master/csl-citation.json"} </w:instrText>
       </w:r>
       <w:r>
         <w:fldChar w:fldCharType="separate"/>
@@ -15345,7 +15545,7 @@
         <w:rPr>
           <w:rFonts w:ascii="Calibri" w:hAnsi="Calibri" w:cs="Calibri"/>
         </w:rPr>
-        <w:t>(Davis et al., 2015)</w:t>
+        <w:t>(Davis et al. 2015)</w:t>
       </w:r>
       <w:r>
         <w:fldChar w:fldCharType="end"/>
@@ -15357,7 +15557,7 @@
         <w:fldChar w:fldCharType="begin"/>
       </w:r>
       <w:r>
-        <w:instrText xml:space="preserve"> ADDIN ZOTERO_ITEM CSL_CITATION {"citationID":"kZPn6vLD","properties":{"formattedCitation":"(Global Witness, 2013; Watson et al., 2014)","plainCitation":"(Global Witness, 2013; Watson et al., 2014)","noteIndex":0},"citationItems":[{"id":2447,"uris":["http://zotero.org/users/2170232/items/UWK5XCYU"],"uri":["http://zotero.org/users/2170232/items/UWK5XCYU"],"itemData":{"id":2447,"type":"report","publisher":"Global Witness","title":"Rubber Barons: How Vietnamese companies and international financiers are driving a land grabbing crisis in Cambodia and Laos","title-short":"Rubber Barons","URL":"https://www.globalwitness.org/en-gb/campaigns/land-deals/rubberbarons/","author":[{"family":"Global Witness","given":""}],"issued":{"date-parts":[["2013"]]}}},{"id":2042,"uris":["http://zotero.org/users/2170232/items/PKUNSUBE"],"uri":["http://zotero.org/users/2170232/items/PKUNSUBE"],"itemData":{"id":2042,"type":"article-journal","abstract":"Originally conceived to conserve iconic landscapes and wildlife, protected areas are now expected to achieve an increasingly diverse set of conservation, social and economic objectives. The amount of land and sea designated as formally protected has markedly increased over the past century, but there is still a major shortfall in political commitments to enhance the coverage and effectiveness of protected areas. Financial support for protected areas is dwarfed by the benefits that they provide, but these returns depend on effective management. A step change involving increased recognition, funding, planning and enforcement is urgently needed if protected areas are going to fulfil their potential.","container-title":"Nature","DOI":"10.1038/nature13947","ISSN":"1476-4687","issue":"7525","language":"en","page":"67-73","source":"www.nature.com","title":"The performance and potential of protected areas","volume":"515","author":[{"family":"Watson","given":"James E. M."},{"family":"Dudley","given":"Nigel"},{"family":"Segan","given":"Daniel B."},{"family":"Hockings","given":"Marc"}],"issued":{"date-parts":[["2014",11]]}}}],"schema":"https://github.com/citation-style-language/schema/raw/master/csl-citation.json"} </w:instrText>
+        <w:instrText xml:space="preserve"> ADDIN ZOTERO_ITEM CSL_CITATION {"citationID":"kZPn6vLD","properties":{"formattedCitation":"(Global Witness 2013; Watson et al. 2014)","plainCitation":"(Global Witness 2013; Watson et al. 2014)","noteIndex":0},"citationItems":[{"id":2447,"uris":["http://zotero.org/users/2170232/items/UWK5XCYU"],"uri":["http://zotero.org/users/2170232/items/UWK5XCYU"],"itemData":{"id":2447,"type":"report","publisher":"Global Witness","title":"Rubber Barons: How Vietnamese companies and international financiers are driving a land grabbing crisis in Cambodia and Laos","title-short":"Rubber Barons","URL":"https://www.globalwitness.org/en-gb/campaigns/land-deals/rubberbarons/","author":[{"family":"Global Witness","given":""}],"issued":{"date-parts":[["2013"]]}}},{"id":2042,"uris":["http://zotero.org/users/2170232/items/PKUNSUBE"],"uri":["http://zotero.org/users/2170232/items/PKUNSUBE"],"itemData":{"id":2042,"type":"article-journal","abstract":"Originally conceived to conserve iconic landscapes and wildlife, protected areas are now expected to achieve an increasingly diverse set of conservation, social and economic objectives. The amount of land and sea designated as formally protected has markedly increased over the past century, but there is still a major shortfall in political commitments to enhance the coverage and effectiveness of protected areas. Financial support for protected areas is dwarfed by the benefits that they provide, but these returns depend on effective management. A step change involving increased recognition, funding, planning and enforcement is urgently needed if protected areas are going to fulfil their potential.","container-title":"Nature","DOI":"10.1038/nature13947","ISSN":"1476-4687","issue":"7525","language":"en","page":"67-73","source":"www.nature.com","title":"The performance and potential of protected areas","volume":"515","author":[{"family":"Watson","given":"James E. M."},{"family":"Dudley","given":"Nigel"},{"family":"Segan","given":"Daniel B."},{"family":"Hockings","given":"Marc"}],"issued":{"date-parts":[["2014",11]]}}}],"schema":"https://github.com/citation-style-language/schema/raw/master/csl-citation.json"} </w:instrText>
       </w:r>
       <w:r>
         <w:fldChar w:fldCharType="separate"/>
@@ -15366,7 +15566,7 @@
         <w:rPr>
           <w:rFonts w:ascii="Calibri" w:hAnsi="Calibri" w:cs="Calibri"/>
         </w:rPr>
-        <w:t>(Global Witness, 2013; Watson et al., 2014)</w:t>
+        <w:t>(Global Witness 2013; Watson et al. 2014)</w:t>
       </w:r>
       <w:r>
         <w:fldChar w:fldCharType="end"/>
@@ -15392,7 +15592,7 @@
         <w:fldChar w:fldCharType="begin"/>
       </w:r>
       <w:r>
-        <w:instrText xml:space="preserve"> ADDIN ZOTERO_ITEM CSL_CITATION {"citationID":"ZEOqCtHg","properties":{"formattedCitation":"(Neef et al., 2013; Vrieze and Kuch, 2012)","plainCitation":"(Neef et al., 2013; Vrieze and Kuch, 2012)","noteIndex":0},"citationItems":[{"id":2486,"uris":["http://zotero.org/users/2170232/items/2HCRAVQT"],"uri":["http://zotero.org/users/2170232/items/2HCRAVQT"],"itemData":{"id":2486,"type":"article-journal","abstract":"In rural Cambodia the rampant allocation of state land to political elites and foreign investors in the form of “Economic Land Concessions (ELCs)”—estimated to cover an area equivalent to more than 50 % of the country’s arable land—has been associated with encroachment on farmland, community forests and indigenous territories and has contributed to a rapid increase of rural landlessness. By contrast, less than 7,000 ha of land have been allotted to land-poor and landless farmers under the pilot project for “Social Land Concessions (SLCs)” supported by various donor agencies. Drawing on fieldwork conducted in two research sites in Kratie Province, this article sheds light on the mechanisms and discourses surrounding the allocation of ELCs and SLCs. Our findings suggest that large-scale and non-transparent land leases in the form of ELCs are discursively justified as land policy measures supporting national development, creating employment opportunities in rural areas, and restoring “degraded” and “non-use” land, while SLCs are presented by the government and its international donors as a complementary policy to reduce landlessness, alleviate rural poverty, and ensure a more equitable land distribution. We argue that the SLC pilot project is a deliberate strategy deployed by the Cambodian ruling elite to instrumentalize international aid agencies in formalizing displacement and distributional injustices, in smoothing the adverse social impacts of their very own land policies and in minimizing resistance by dispossessed rural people.","container-title":"Journal of Agricultural and Environmental Ethics","DOI":"10.1007/s10806-013-9446-y","ISSN":"1573-322X","issue":"6","journalAbbreviation":"J Agric Environ Ethics","language":"en","page":"1085-1103","source":"Springer Link","title":"The Politics and Ethics of Land Concessions in Rural Cambodia","volume":"26","author":[{"family":"Neef","given":"Andreas"},{"family":"Touch","given":"Siphat"},{"family":"Chiengthong","given":"Jamaree"}],"issued":{"date-parts":[["2013",12,1]]}}},{"id":2053,"uris":["http://zotero.org/users/2170232/items/C9AXILM9"],"uri":["http://zotero.org/users/2170232/items/C9AXILM9"],"itemData":{"id":2053,"type":"article-newspaper","container-title":"The Cambodia Daily","page":"4-11","title":"Carving up Cambodia: One concesion at a time","author":[{"family":"Vrieze","given":"Paul"},{"family":"Kuch","given":"Naren"}],"issued":{"date-parts":[["2012"]]}}}],"schema":"https://github.com/citation-style-language/schema/raw/master/csl-citation.json"} </w:instrText>
+        <w:instrText xml:space="preserve"> ADDIN ZOTERO_ITEM CSL_CITATION {"citationID":"ZEOqCtHg","properties":{"formattedCitation":"(Vrieze &amp; Kuch 2012; Neef et al. 2013)","plainCitation":"(Vrieze &amp; Kuch 2012; Neef et al. 2013)","noteIndex":0},"citationItems":[{"id":2486,"uris":["http://zotero.org/users/2170232/items/2HCRAVQT"],"uri":["http://zotero.org/users/2170232/items/2HCRAVQT"],"itemData":{"id":2486,"type":"article-journal","abstract":"In rural Cambodia the rampant allocation of state land to political elites and foreign investors in the form of “Economic Land Concessions (ELCs)”—estimated to cover an area equivalent to more than 50 % of the country’s arable land—has been associated with encroachment on farmland, community forests and indigenous territories and has contributed to a rapid increase of rural landlessness. By contrast, less than 7,000 ha of land have been allotted to land-poor and landless farmers under the pilot project for “Social Land Concessions (SLCs)” supported by various donor agencies. Drawing on fieldwork conducted in two research sites in Kratie Province, this article sheds light on the mechanisms and discourses surrounding the allocation of ELCs and SLCs. Our findings suggest that large-scale and non-transparent land leases in the form of ELCs are discursively justified as land policy measures supporting national development, creating employment opportunities in rural areas, and restoring “degraded” and “non-use” land, while SLCs are presented by the government and its international donors as a complementary policy to reduce landlessness, alleviate rural poverty, and ensure a more equitable land distribution. We argue that the SLC pilot project is a deliberate strategy deployed by the Cambodian ruling elite to instrumentalize international aid agencies in formalizing displacement and distributional injustices, in smoothing the adverse social impacts of their very own land policies and in minimizing resistance by dispossessed rural people.","container-title":"Journal of Agricultural and Environmental Ethics","DOI":"10.1007/s10806-013-9446-y","ISSN":"1573-322X","issue":"6","journalAbbreviation":"J Agric Environ Ethics","language":"en","page":"1085-1103","source":"Springer Link","title":"The Politics and Ethics of Land Concessions in Rural Cambodia","volume":"26","author":[{"family":"Neef","given":"Andreas"},{"family":"Touch","given":"Siphat"},{"family":"Chiengthong","given":"Jamaree"}],"issued":{"date-parts":[["2013",12,1]]}}},{"id":2053,"uris":["http://zotero.org/users/2170232/items/C9AXILM9"],"uri":["http://zotero.org/users/2170232/items/C9AXILM9"],"itemData":{"id":2053,"type":"article-newspaper","container-title":"The Cambodia Daily","page":"4-11","title":"Carving up Cambodia: One concesion at a time","author":[{"family":"Vrieze","given":"Paul"},{"family":"Kuch","given":"Naren"}],"issued":{"date-parts":[["2012"]]}}}],"schema":"https://github.com/citation-style-language/schema/raw/master/csl-citation.json"} </w:instrText>
       </w:r>
       <w:r>
         <w:fldChar w:fldCharType="separate"/>
@@ -15408,6 +15608,34 @@
         <w:rPr>
           <w:rFonts w:ascii="Calibri" w:hAnsi="Calibri" w:cs="Calibri"/>
         </w:rPr>
+        <w:t>Vrieze</w:t>
+      </w:r>
+      <w:proofErr w:type="spellEnd"/>
+      <w:r>
+        <w:rPr>
+          <w:rFonts w:ascii="Calibri" w:hAnsi="Calibri" w:cs="Calibri"/>
+        </w:rPr>
+        <w:t xml:space="preserve"> &amp; </w:t>
+      </w:r>
+      <w:proofErr w:type="spellStart"/>
+      <w:r>
+        <w:rPr>
+          <w:rFonts w:ascii="Calibri" w:hAnsi="Calibri" w:cs="Calibri"/>
+        </w:rPr>
+        <w:t>Kuch</w:t>
+      </w:r>
+      <w:proofErr w:type="spellEnd"/>
+      <w:r>
+        <w:rPr>
+          <w:rFonts w:ascii="Calibri" w:hAnsi="Calibri" w:cs="Calibri"/>
+        </w:rPr>
+        <w:t xml:space="preserve"> 2012; </w:t>
+      </w:r>
+      <w:proofErr w:type="spellStart"/>
+      <w:r>
+        <w:rPr>
+          <w:rFonts w:ascii="Calibri" w:hAnsi="Calibri" w:cs="Calibri"/>
+        </w:rPr>
         <w:t>Neef</w:t>
       </w:r>
       <w:proofErr w:type="spellEnd"/>
@@ -15415,105 +15643,77 @@
         <w:rPr>
           <w:rFonts w:ascii="Calibri" w:hAnsi="Calibri" w:cs="Calibri"/>
         </w:rPr>
-        <w:t xml:space="preserve"> et al., 2013; </w:t>
+        <w:t xml:space="preserve"> et al. 2013)</w:t>
+      </w:r>
+      <w:r>
+        <w:fldChar w:fldCharType="end"/>
+      </w:r>
+      <w:r>
+        <w:t xml:space="preserve">, and so it is not always possible to identify who owns a particular concession. Nevertheless, of those identified, 48% were foreign owned </w:t>
+      </w:r>
+      <w:r>
+        <w:fldChar w:fldCharType="begin"/>
+      </w:r>
+      <w:r>
+        <w:instrText xml:space="preserve"> ADDIN ZOTERO_ITEM CSL_CITATION {"citationID":"FzYs6DA6","properties":{"formattedCitation":"(Licadho 2019)","plainCitation":"(Licadho 2019)","noteIndex":0},"citationItems":[{"id":2054,"uris":["http://zotero.org/users/2170232/items/4ICGYNM8"],"uri":["http://zotero.org/users/2170232/items/4ICGYNM8"],"itemData":{"id":2054,"type":"map","title":"Economic Land Concessions in Cambodia","URL":"http://www.licadho-cambodia.org","author":[{"family":"Licadho","given":""}],"accessed":{"date-parts":[["2019",9,24]]},"issued":{"date-parts":[["2019"]]}}}],"schema":"https://github.com/citation-style-language/schema/raw/master/csl-citation.json"} </w:instrText>
+      </w:r>
+      <w:r>
+        <w:fldChar w:fldCharType="separate"/>
+      </w:r>
+      <w:r>
+        <w:rPr>
+          <w:rFonts w:ascii="Calibri" w:hAnsi="Calibri" w:cs="Calibri"/>
+        </w:rPr>
+        <w:t>(</w:t>
       </w:r>
       <w:proofErr w:type="spellStart"/>
       <w:r>
         <w:rPr>
           <w:rFonts w:ascii="Calibri" w:hAnsi="Calibri" w:cs="Calibri"/>
         </w:rPr>
-        <w:t>Vrieze</w:t>
+        <w:t>Licadho</w:t>
       </w:r>
       <w:proofErr w:type="spellEnd"/>
       <w:r>
         <w:rPr>
           <w:rFonts w:ascii="Calibri" w:hAnsi="Calibri" w:cs="Calibri"/>
         </w:rPr>
-        <w:t xml:space="preserve"> and </w:t>
+        <w:t xml:space="preserve"> 2019)</w:t>
+      </w:r>
+      <w:r>
+        <w:fldChar w:fldCharType="end"/>
+      </w:r>
+      <w:r>
+        <w:t xml:space="preserve">. Despite real and perceived benefits of attracting foreign investment and expanding the production of cash crops, there are numerous negative effects on local people and the environment. Development of potential agricultural land by investors comes with opportunity costs for local people, who otherwise may have had access to the land, water, and other resources, and could have themselves developed agriculture that would have alleviated poverty more effectively than a commercial agricultural enterprise. Furthermore, agro-industrial production of cash crops for international markets leaves the country open to price shocks and other suboptimal market fluctuations </w:t>
+      </w:r>
+      <w:r>
+        <w:fldChar w:fldCharType="begin"/>
+      </w:r>
+      <w:r>
+        <w:instrText xml:space="preserve"> ADDIN ZOTERO_ITEM CSL_CITATION {"citationID":"HGKLJYut","properties":{"formattedCitation":"(De Schutter 2011)","plainCitation":"(De Schutter 2011)","noteIndex":0},"citationItems":[{"id":2758,"uris":["http://zotero.org/users/2170232/items/W4WVMKX6"],"uri":["http://zotero.org/users/2170232/items/W4WVMKX6"],"itemData":{"id":2758,"type":"article-journal","abstract":"Large-scale investments in farmland have been criticized, chiefly, because of questions about the capacity of the countries targeted by these land deals to effectively manage these investments in order to ensure that they contribute to rural development and poverty alleviation. This article questions the idea that this is the only or even the main problem raised by such investments. If weak governance were the only problem, then appropriate regulation—and incentives to manage such investments correctly—would indeed be a solution. However the real concern behind the development of large-scale investments in farmland is that giving land away to investors, having better access to capital to ‘develop’, implies huge opportunity costs, as it will result in a type of farming that will have much less powerful poverty-reducing impacts, than if access to land and water were improved for the local farming communities; that it directs agriculture towards crops for export markets, increasing the vulnerability to price shocks of the target countries; and that even where titling schemes seek to protect land users from eviction, it accelerates the development of a market for land rights with potentially destructive effects on the livelihoods, both of the current land users that will face increased commercial pressure on land, and of groups depending on the commons—grazing and fishing grounds, and forests. The article maps these various levels of critiques. It concludes that we need to do more than impose a discipline on land-grabbing: we need a real alternative to this kind of investment in land.","container-title":"The Journal of Peasant Studies","DOI":"10.1080/03066150.2011.559008","ISSN":"0306-6150","issue":"2","note":"publisher: Routledge\n_eprint: https://doi.org/10.1080/03066150.2011.559008","page":"249-279","source":"Taylor and Francis+NEJM","title":"How not to think of land-grabbing: three critiques of large-scale investments in farmland","title-short":"How not to think of land-grabbing","volume":"38","author":[{"family":"De Schutter","given":"Olivier"}],"issued":{"date-parts":[["2011",3,1]]}}}],"schema":"https://github.com/citation-style-language/schema/raw/master/csl-citation.json"} </w:instrText>
+      </w:r>
+      <w:r>
+        <w:fldChar w:fldCharType="separate"/>
+      </w:r>
+      <w:r>
+        <w:rPr>
+          <w:rFonts w:ascii="Calibri" w:hAnsi="Calibri" w:cs="Calibri"/>
+        </w:rPr>
+        <w:t xml:space="preserve">(De </w:t>
       </w:r>
       <w:proofErr w:type="spellStart"/>
       <w:r>
         <w:rPr>
           <w:rFonts w:ascii="Calibri" w:hAnsi="Calibri" w:cs="Calibri"/>
         </w:rPr>
-        <w:t>Kuch</w:t>
+        <w:t>Schutter</w:t>
       </w:r>
       <w:proofErr w:type="spellEnd"/>
       <w:r>
         <w:rPr>
           <w:rFonts w:ascii="Calibri" w:hAnsi="Calibri" w:cs="Calibri"/>
         </w:rPr>
-        <w:t>, 2012)</w:t>
-      </w:r>
-      <w:r>
-        <w:fldChar w:fldCharType="end"/>
-      </w:r>
-      <w:r>
-        <w:t xml:space="preserve">, and so it is not always possible to identify who owns a particular concession. Nevertheless, of those identified, 48% were foreign owned </w:t>
-      </w:r>
-      <w:r>
-        <w:fldChar w:fldCharType="begin"/>
-      </w:r>
-      <w:r>
-        <w:instrText xml:space="preserve"> ADDIN ZOTERO_ITEM CSL_CITATION {"citationID":"FzYs6DA6","properties":{"formattedCitation":"(Licadho, 2019)","plainCitation":"(Licadho, 2019)","noteIndex":0},"citationItems":[{"id":2054,"uris":["http://zotero.org/users/2170232/items/4ICGYNM8"],"uri":["http://zotero.org/users/2170232/items/4ICGYNM8"],"itemData":{"id":2054,"type":"map","title":"Economic Land Concessions in Cambodia","URL":"http://www.licadho-cambodia.org","author":[{"family":"Licadho","given":""}],"accessed":{"date-parts":[["2019",9,24]]},"issued":{"date-parts":[["2019"]]}}}],"schema":"https://github.com/citation-style-language/schema/raw/master/csl-citation.json"} </w:instrText>
-      </w:r>
-      <w:r>
-        <w:fldChar w:fldCharType="separate"/>
-      </w:r>
-      <w:r>
-        <w:rPr>
-          <w:rFonts w:ascii="Calibri" w:hAnsi="Calibri" w:cs="Calibri"/>
-        </w:rPr>
-        <w:t>(</w:t>
-      </w:r>
-      <w:proofErr w:type="spellStart"/>
-      <w:r>
-        <w:rPr>
-          <w:rFonts w:ascii="Calibri" w:hAnsi="Calibri" w:cs="Calibri"/>
-        </w:rPr>
-        <w:t>Licadho</w:t>
-      </w:r>
-      <w:proofErr w:type="spellEnd"/>
-      <w:r>
-        <w:rPr>
-          <w:rFonts w:ascii="Calibri" w:hAnsi="Calibri" w:cs="Calibri"/>
-        </w:rPr>
-        <w:t>, 2019)</w:t>
-      </w:r>
-      <w:r>
-        <w:fldChar w:fldCharType="end"/>
-      </w:r>
-      <w:r>
-        <w:t xml:space="preserve">. Despite real and perceived benefits of attracting foreign investment and expanding the production of cash crops, there are numerous negative effects on local people and the environment. Development of potential agricultural land by investors comes with opportunity costs for local people, who otherwise may have had access to the land, water, and other resources, and could have themselves developed agriculture that would have alleviated poverty more effectively than a commercial agricultural enterprise. Furthermore, agro-industrial production of cash crops for international markets leaves the country open to price shocks and other suboptimal market fluctuations </w:t>
-      </w:r>
-      <w:r>
-        <w:fldChar w:fldCharType="begin"/>
-      </w:r>
-      <w:r>
-        <w:instrText xml:space="preserve"> ADDIN ZOTERO_ITEM CSL_CITATION {"citationID":"HGKLJYut","properties":{"formattedCitation":"(De Schutter, 2011)","plainCitation":"(De Schutter, 2011)","noteIndex":0},"citationItems":[{"id":2758,"uris":["http://zotero.org/users/2170232/items/W4WVMKX6"],"uri":["http://zotero.org/users/2170232/items/W4WVMKX6"],"itemData":{"id":2758,"type":"article-journal","abstract":"Large-scale investments in farmland have been criticized, chiefly, because of questions about the capacity of the countries targeted by these land deals to effectively manage these investments in order to ensure that they contribute to rural development and poverty alleviation. This article questions the idea that this is the only or even the main problem raised by such investments. If weak governance were the only problem, then appropriate regulation—and incentives to manage such investments correctly—would indeed be a solution. However the real concern behind the development of large-scale investments in farmland is that giving land away to investors, having better access to capital to ‘develop’, implies huge opportunity costs, as it will result in a type of farming that will have much less powerful poverty-reducing impacts, than if access to land and water were improved for the local farming communities; that it directs agriculture towards crops for export markets, increasing the vulnerability to price shocks of the target countries; and that even where titling schemes seek to protect land users from eviction, it accelerates the development of a market for land rights with potentially destructive effects on the livelihoods, both of the current land users that will face increased commercial pressure on land, and of groups depending on the commons—grazing and fishing grounds, and forests. The article maps these various levels of critiques. It concludes that we need to do more than impose a discipline on land-grabbing: we need a real alternative to this kind of investment in land.","container-title":"The Journal of Peasant Studies","DOI":"10.1080/03066150.2011.559008","ISSN":"0306-6150","issue":"2","note":"publisher: Routledge\n_eprint: https://doi.org/10.1080/03066150.2011.559008","page":"249-279","source":"Taylor and Francis+NEJM","title":"How not to think of land-grabbing: three critiques of large-scale investments in farmland","title-short":"How not to think of land-grabbing","volume":"38","author":[{"family":"De Schutter","given":"Olivier"}],"issued":{"date-parts":[["2011",3,1]]}}}],"schema":"https://github.com/citation-style-language/schema/raw/master/csl-citation.json"} </w:instrText>
-      </w:r>
-      <w:r>
-        <w:fldChar w:fldCharType="separate"/>
-      </w:r>
-      <w:r>
-        <w:rPr>
-          <w:rFonts w:ascii="Calibri" w:hAnsi="Calibri" w:cs="Calibri"/>
-        </w:rPr>
-        <w:t xml:space="preserve">(De </w:t>
-      </w:r>
-      <w:proofErr w:type="spellStart"/>
-      <w:r>
-        <w:rPr>
-          <w:rFonts w:ascii="Calibri" w:hAnsi="Calibri" w:cs="Calibri"/>
-        </w:rPr>
-        <w:t>Schutter</w:t>
-      </w:r>
-      <w:proofErr w:type="spellEnd"/>
-      <w:r>
-        <w:rPr>
-          <w:rFonts w:ascii="Calibri" w:hAnsi="Calibri" w:cs="Calibri"/>
-        </w:rPr>
-        <w:t>, 2011)</w:t>
+        <w:t xml:space="preserve"> 2011)</w:t>
       </w:r>
       <w:r>
         <w:fldChar w:fldCharType="end"/>
@@ -15534,7 +15734,7 @@
         <w:fldChar w:fldCharType="begin"/>
       </w:r>
       <w:r>
-        <w:instrText xml:space="preserve"> ADDIN ZOTERO_ITEM CSL_CITATION {"citationID":"MSxMEiBc","properties":{"formattedCitation":"(Curtis et al., 2018)","plainCitation":"(Curtis et al., 2018)","noteIndex":0},"citationItems":[{"id":2375,"uris":["http://zotero.org/users/2170232/items/MGBJXYEN"],"uri":["http://zotero.org/users/2170232/items/MGBJXYEN"],"itemData":{"id":2375,"type":"article-journal","abstract":"Mapping global deforestation patterns\nForest loss is being driven by various factors, including commodity production, forestry, agriculture, wildfire, and urbanization. Curtis et al. used high-resolution Google Earth imagery to map and classify global forest loss since 2001. Just over a quarter of global forest loss is due to deforestation through permanent land use change for the production of commodities, including beef, soy, palm oil, and wood fiber. Despite regional differences and efforts by governments, conservationists, and corporations to stem the losses, the overall rate of commodity-driven deforestation has not declined since 2001.\nScience, this issue p. 1108\nGlobal maps of forest loss depict the scale and magnitude of forest disturbance, yet companies, governments, and nongovernmental organizations need to distinguish permanent conversion (i.e., deforestation) from temporary loss from forestry or wildfire. Using satellite imagery, we developed a forest loss classification model to determine a spatial attribution of forest disturbance to the dominant drivers of land cover and land use change over the period 2001 to 2015. Our results indicate that 27% of global forest loss can be attributed to deforestation through permanent land use change for commodity production. The remaining areas maintained the same land use over 15 years; in those areas, loss was attributed to forestry (26%), shifting agriculture (24%), and wildfire (23%). Despite corporate commitments, the rate of commodity-driven deforestation has not declined. To end deforestation, companies must eliminate 5 million hectares of conversion from supply chains each year.\nA high-resolution global map enables a classification of the main drivers of forest loss.\nA high-resolution global map enables a classification of the main drivers of forest loss.","container-title":"Science","DOI":"10.1126/science.aau3445","ISSN":"0036-8075, 1095-9203","issue":"6407","language":"en","note":"PMID: 30213911","page":"1108-1111","source":"science.sciencemag.org","title":"Classifying drivers of global forest loss","volume":"361","author":[{"family":"Curtis","given":"Philip G."},{"family":"Slay","given":"Christy M."},{"family":"Harris","given":"Nancy L."},{"family":"Tyukavina","given":"Alexandra"},{"family":"Hansen","given":"Matthew C."}],"issued":{"date-parts":[["2018"]]}}}],"schema":"https://github.com/citation-style-language/schema/raw/master/csl-citation.json"} </w:instrText>
+        <w:instrText xml:space="preserve"> ADDIN ZOTERO_ITEM CSL_CITATION {"citationID":"MSxMEiBc","properties":{"formattedCitation":"(Curtis et al. 2018)","plainCitation":"(Curtis et al. 2018)","noteIndex":0},"citationItems":[{"id":2375,"uris":["http://zotero.org/users/2170232/items/MGBJXYEN"],"uri":["http://zotero.org/users/2170232/items/MGBJXYEN"],"itemData":{"id":2375,"type":"article-journal","abstract":"Mapping global deforestation patterns\nForest loss is being driven by various factors, including commodity production, forestry, agriculture, wildfire, and urbanization. Curtis et al. used high-resolution Google Earth imagery to map and classify global forest loss since 2001. Just over a quarter of global forest loss is due to deforestation through permanent land use change for the production of commodities, including beef, soy, palm oil, and wood fiber. Despite regional differences and efforts by governments, conservationists, and corporations to stem the losses, the overall rate of commodity-driven deforestation has not declined since 2001.\nScience, this issue p. 1108\nGlobal maps of forest loss depict the scale and magnitude of forest disturbance, yet companies, governments, and nongovernmental organizations need to distinguish permanent conversion (i.e., deforestation) from temporary loss from forestry or wildfire. Using satellite imagery, we developed a forest loss classification model to determine a spatial attribution of forest disturbance to the dominant drivers of land cover and land use change over the period 2001 to 2015. Our results indicate that 27% of global forest loss can be attributed to deforestation through permanent land use change for commodity production. The remaining areas maintained the same land use over 15 years; in those areas, loss was attributed to forestry (26%), shifting agriculture (24%), and wildfire (23%). Despite corporate commitments, the rate of commodity-driven deforestation has not declined. To end deforestation, companies must eliminate 5 million hectares of conversion from supply chains each year.\nA high-resolution global map enables a classification of the main drivers of forest loss.\nA high-resolution global map enables a classification of the main drivers of forest loss.","container-title":"Science","DOI":"10.1126/science.aau3445","ISSN":"0036-8075, 1095-9203","issue":"6407","language":"en","note":"PMID: 30213911","page":"1108-1111","source":"science.sciencemag.org","title":"Classifying drivers of global forest loss","volume":"361","author":[{"family":"Curtis","given":"Philip G."},{"family":"Slay","given":"Christy M."},{"family":"Harris","given":"Nancy L."},{"family":"Tyukavina","given":"Alexandra"},{"family":"Hansen","given":"Matthew C."}],"issued":{"date-parts":[["2018"]]}}}],"schema":"https://github.com/citation-style-language/schema/raw/master/csl-citation.json"} </w:instrText>
       </w:r>
       <w:r>
         <w:fldChar w:fldCharType="separate"/>
@@ -15543,7 +15743,7 @@
         <w:rPr>
           <w:rFonts w:ascii="Calibri" w:hAnsi="Calibri" w:cs="Calibri"/>
         </w:rPr>
-        <w:t>(Curtis et al., 2018)</w:t>
+        <w:t>(Curtis et al. 2018)</w:t>
       </w:r>
       <w:r>
         <w:fldChar w:fldCharType="end"/>
@@ -15613,7 +15813,7 @@
         <w:fldChar w:fldCharType="begin"/>
       </w:r>
       <w:r>
-        <w:instrText xml:space="preserve"> ADDIN ZOTERO_ITEM CSL_CITATION {"citationID":"6Ox1VdRJ","properties":{"formattedCitation":"(Davis et al., 2015)","plainCitation":"(Davis et al., 2015)","noteIndex":0},"citationItems":[{"id":2465,"uris":["http://zotero.org/users/2170232/items/BM9FJ8GU"],"uri":["http://zotero.org/users/2170232/items/BM9FJ8GU"],"itemData":{"id":2465,"type":"article-journal","abstract":"Investment in agricultural land in the developing world has rapidly increased in the past two decades1,2,3. In Cambodia, there has been a surge in economic land concessions, in which long-term leases are provided to foreign and domestic investors for economic development. More than two million hectares4 have been leased so far, sparking debate over the consequences for local communities and the environment5. Here we combined official records of concession locations4,6 with a high-resolution data set of changes in forest cover7 to quantify the contribution of land concessions to deforestation between 2000 and 2012. We used covariate matching to control for variables other than classification as a concession that may influence forest loss. Nearly half of the area where concessions were granted between 2000 and 2012 was forested in 2000; this area then represented 12.4% of forest land cover in Cambodia. Within concessions, the annual rate of forest loss was between 29% and 105% higher than in comparable land areas outside concessions. Most of the deforestation within concessions occurred after the contract date, and whether an investor was domestic or foreign had no effect on deforestation rates. We conclude that land acquisitions can act as powerful drivers of deforestation.","container-title":"Nature Geoscience","DOI":"10.1038/ngeo2540","ISSN":"1752-0908","issue":"10","language":"en","page":"772-775","source":"www.nature.com","title":"Accelerated deforestation driven by large-scale land acquisitions in Cambodia","volume":"8","author":[{"family":"Davis","given":"Kyle Frankel"},{"family":"Yu","given":"Kailiang"},{"family":"Rulli","given":"Maria Cristina"},{"family":"Pichdara","given":"Lonn"},{"family":"D’Odorico","given":"Paolo"}],"issued":{"date-parts":[["2015"]]}}}],"schema":"https://github.com/citation-style-language/schema/raw/master/csl-citation.json"} </w:instrText>
+        <w:instrText xml:space="preserve"> ADDIN ZOTERO_ITEM CSL_CITATION {"citationID":"6Ox1VdRJ","properties":{"formattedCitation":"(Davis et al. 2015)","plainCitation":"(Davis et al. 2015)","noteIndex":0},"citationItems":[{"id":2465,"uris":["http://zotero.org/users/2170232/items/BM9FJ8GU"],"uri":["http://zotero.org/users/2170232/items/BM9FJ8GU"],"itemData":{"id":2465,"type":"article-journal","abstract":"Investment in agricultural land in the developing world has rapidly increased in the past two decades1,2,3. In Cambodia, there has been a surge in economic land concessions, in which long-term leases are provided to foreign and domestic investors for economic development. More than two million hectares4 have been leased so far, sparking debate over the consequences for local communities and the environment5. Here we combined official records of concession locations4,6 with a high-resolution data set of changes in forest cover7 to quantify the contribution of land concessions to deforestation between 2000 and 2012. We used covariate matching to control for variables other than classification as a concession that may influence forest loss. Nearly half of the area where concessions were granted between 2000 and 2012 was forested in 2000; this area then represented 12.4% of forest land cover in Cambodia. Within concessions, the annual rate of forest loss was between 29% and 105% higher than in comparable land areas outside concessions. Most of the deforestation within concessions occurred after the contract date, and whether an investor was domestic or foreign had no effect on deforestation rates. We conclude that land acquisitions can act as powerful drivers of deforestation.","container-title":"Nature Geoscience","DOI":"10.1038/ngeo2540","ISSN":"1752-0908","issue":"10","language":"en","page":"772-775","source":"www.nature.com","title":"Accelerated deforestation driven by large-scale land acquisitions in Cambodia","volume":"8","author":[{"family":"Davis","given":"Kyle Frankel"},{"family":"Yu","given":"Kailiang"},{"family":"Rulli","given":"Maria Cristina"},{"family":"Pichdara","given":"Lonn"},{"family":"D’Odorico","given":"Paolo"}],"issued":{"date-parts":[["2015"]]}}}],"schema":"https://github.com/citation-style-language/schema/raw/master/csl-citation.json"} </w:instrText>
       </w:r>
       <w:r>
         <w:fldChar w:fldCharType="separate"/>
@@ -15622,7 +15822,7 @@
         <w:rPr>
           <w:rFonts w:ascii="Calibri" w:hAnsi="Calibri" w:cs="Calibri"/>
         </w:rPr>
-        <w:t>(Davis et al., 2015)</w:t>
+        <w:t>(Davis et al. 2015)</w:t>
       </w:r>
       <w:r>
         <w:fldChar w:fldCharType="end"/>

</xml_diff>

<commit_message>
updated draft - dealing with Phil's comments
</commit_message>
<xml_diff>
--- a/Write up/New_chapter1/Chapter 1_full draft_v0.docx
+++ b/Write up/New_chapter1/Chapter 1_full draft_v0.docx
@@ -434,6 +434,7 @@
       <w:r>
         <w:t xml:space="preserve"> </w:t>
       </w:r>
+      <w:commentRangeStart w:id="1"/>
       <w:r>
         <w:t>Macroeconomic</w:t>
       </w:r>
@@ -441,7 +442,17 @@
         <w:t xml:space="preserve"> </w:t>
       </w:r>
       <w:r>
-        <w:t xml:space="preserve">and control variables were selected based on a combination of previous studies, data availability, and the authors’ knowledge of Cambodia. Macroeconomic variables were selected to create three sets of predictors, each targeting a different driver: economic development (n=8), commodity prices (external market forces, n=8), and producer prices (internal market forces, n=5) </w:t>
+        <w:t xml:space="preserve">and control variables were selected based on a combination of previous studies, data availability, and the authors’ knowledge of Cambodia. </w:t>
+      </w:r>
+      <w:commentRangeEnd w:id="1"/>
+      <w:r>
+        <w:rPr>
+          <w:rStyle w:val="CommentReference"/>
+        </w:rPr>
+        <w:commentReference w:id="1"/>
+      </w:r>
+      <w:r>
+        <w:t xml:space="preserve">Macroeconomic variables were selected to create three sets of predictors, each targeting a different driver: economic development (n=8), commodity prices (external market forces, n=8), and producer prices (internal market forces, n=5) </w:t>
       </w:r>
       <w:r>
         <w:fldChar w:fldCharType="begin"/>
@@ -3621,16 +3632,16 @@
       <w:r>
         <w:t xml:space="preserve">. For the models with rate of forest loss as the response both gaussian and gamma distributions were tested, and for the models with ELC allocation a Poisson distribution was </w:t>
       </w:r>
-      <w:commentRangeStart w:id="1"/>
+      <w:commentRangeStart w:id="2"/>
       <w:r>
         <w:t xml:space="preserve">used. </w:t>
       </w:r>
-      <w:commentRangeEnd w:id="1"/>
+      <w:commentRangeEnd w:id="2"/>
       <w:r>
         <w:rPr>
           <w:rStyle w:val="CommentReference"/>
         </w:rPr>
-        <w:commentReference w:id="1"/>
+        <w:commentReference w:id="2"/>
       </w:r>
       <w:r>
         <w:t xml:space="preserve">Resulting models were compared using Akaike’s Information Criterion (AIC). Final rate of forest loss models used gaussian distributions. All predictors in each model set had been selected because of a priori hypotheses (Table S2), and so within each set all combinations of possible models were run and compared using AIC. Models with ∆AIC &lt; 6 were considered to have sufficient support and retained in the final model set. Model averaging was implemented for the final model set, resulting in model-averaged coefficients for all model terms </w:t>
@@ -3684,13 +3695,13 @@
       </w:r>
     </w:p>
     <w:p>
-      <w:commentRangeStart w:id="2"/>
+      <w:commentRangeStart w:id="3"/>
       <w:r>
         <w:t>No time lag:</w:t>
       </w:r>
-      <w:commentRangeEnd w:id="2"/>
-      <w:r>
-        <w:commentReference w:id="2"/>
+      <w:commentRangeEnd w:id="3"/>
+      <w:r>
+        <w:commentReference w:id="3"/>
       </w:r>
     </w:p>
     <w:p>
@@ -4648,61 +4659,53 @@
           <w:i/>
           <w:iCs/>
         </w:rPr>
-        <w:t>Rate of forest loss response</w:t>
+        <w:t>Predictors of forest loss</w:t>
       </w:r>
     </w:p>
     <w:p>
-      <w:commentRangeStart w:id="3"/>
-      <w:r>
-        <w:t xml:space="preserve">Models revealed that there were no strong effects of the macroeconomic predictors on forest loss between 1993 and 2015 </w:t>
-      </w:r>
-      <w:commentRangeEnd w:id="3"/>
-      <w:r>
-        <w:rPr>
-          <w:rStyle w:val="CommentReference"/>
-        </w:rPr>
-        <w:commentReference w:id="3"/>
-      </w:r>
-      <w:r>
+      <w:r>
+        <w:t>The models for changes in the rate of forest loss as a function of macroeconomic predictors produced n</w:t>
+      </w:r>
+      <w:r>
+        <w:t>o strong effects (</w:t>
+      </w:r>
+      <w:r>
+        <w:t>Figures S2 – S4</w:t>
+      </w:r>
+      <w:r>
+        <w:t xml:space="preserve">). For each predictor set there were between 5 and 28 models in the top model set and final coefficients were calculated using full averages </w:t>
+      </w:r>
+      <w:r>
+        <w:fldChar w:fldCharType="begin"/>
+      </w:r>
+      <w:r>
+        <w:instrText xml:space="preserve"> ADDIN ZOTERO_ITEM CSL_CITATION {"citationID":"0VP53lay","properties":{"formattedCitation":"(Burnham and Anderson, 2007)","plainCitation":"(Burnham and Anderson, 2007)","dontUpdate":true,"noteIndex":0},"citationItems":[{"id":2667,"uris":["http://zotero.org/users/2170232/items/XAWFRFE5"],"uri":["http://zotero.org/users/2170232/items/XAWFRFE5"],"itemData":{"id":2667,"type":"book","abstract":"We wrote this book to introduce graduate students and research workers in various scienti?c disciplines to the use of information-theoretic approaches in the analysis of empirical data. These methods allow the data-based selection of a “best” model and a ranking and weighting of the remaining models in a pre-de?ned set. Traditional statistical inference can then be based on this selected best model. However, we now emphasize that information-theoretic approaches allow formal inference to be based on more than one model (m- timodel inference). Such procedures lead to more robust inferences in many cases, and we advocate these approaches throughout the book. The second edition was prepared with three goals in mind. First, we have tried to improve the presentation of the material. Boxes now highlight ess- tial expressions and points. Some reorganization has been done to improve the ?ow of concepts, and a new chapter has been added. Chapters 2 and 4 have been streamlined in view of the detailed theory provided in Chapter 7. S- ond, concepts related to making formal inferences from more than one model (multimodel inference) have been emphasized throughout the book, but p- ticularly in Chapters 4, 5, and 6. Third, new technical material has been added to Chapters 5 and 6. Well over 100 new references to the technical literature are given. These changes result primarily from our experiences while giving several seminars, workshops, and graduate courses on material in the ?rst e- tion.","ISBN":"978-0-387-22456-5","language":"en","note":"Google-Books-ID: IWUKBwAAQBAJ","number-of-pages":"512","publisher":"Springer Science &amp; Business Media","source":"Google Books","title":"Model Selection and Multimodel Inference: A Practical Information-Theoretic Approach","title-short":"Model Selection and Multimodel Inference","author":[{"family":"Burnham","given":"Kenneth P."},{"family":"Anderson","given":"David R."}],"issued":{"date-parts":[["2007",5,28]]}}}],"schema":"https://github.com/citation-style-language/schema/raw/master/csl-citation.json"} </w:instrText>
+      </w:r>
+      <w:r>
+        <w:fldChar w:fldCharType="separate"/>
+      </w:r>
+      <w:r>
+        <w:rPr>
+          <w:rFonts w:ascii="Calibri" w:hAnsi="Calibri" w:cs="Calibri"/>
+        </w:rPr>
         <w:t>(</w:t>
       </w:r>
       <w:r>
-        <w:t>Figures S2 – S4</w:t>
-      </w:r>
-      <w:r>
-        <w:t xml:space="preserve">). For each predictor set there were between 5 and 28 models in the top model set and final coefficients were calculated using full averages </w:t>
-      </w:r>
-      <w:r>
-        <w:fldChar w:fldCharType="begin"/>
-      </w:r>
-      <w:r>
-        <w:instrText xml:space="preserve"> ADDIN ZOTERO_ITEM CSL_CITATION {"citationID":"0VP53lay","properties":{"formattedCitation":"(Burnham and Anderson, 2007)","plainCitation":"(Burnham and Anderson, 2007)","dontUpdate":true,"noteIndex":0},"citationItems":[{"id":2667,"uris":["http://zotero.org/users/2170232/items/XAWFRFE5"],"uri":["http://zotero.org/users/2170232/items/XAWFRFE5"],"itemData":{"id":2667,"type":"book","abstract":"We wrote this book to introduce graduate students and research workers in various scienti?c disciplines to the use of information-theoretic approaches in the analysis of empirical data. These methods allow the data-based selection of a “best” model and a ranking and weighting of the remaining models in a pre-de?ned set. Traditional statistical inference can then be based on this selected best model. However, we now emphasize that information-theoretic approaches allow formal inference to be based on more than one model (m- timodel inference). Such procedures lead to more robust inferences in many cases, and we advocate these approaches throughout the book. The second edition was prepared with three goals in mind. First, we have tried to improve the presentation of the material. Boxes now highlight ess- tial expressions and points. Some reorganization has been done to improve the ?ow of concepts, and a new chapter has been added. Chapters 2 and 4 have been streamlined in view of the detailed theory provided in Chapter 7. S- ond, concepts related to making formal inferences from more than one model (multimodel inference) have been emphasized throughout the book, but p- ticularly in Chapters 4, 5, and 6. Third, new technical material has been added to Chapters 5 and 6. Well over 100 new references to the technical literature are given. These changes result primarily from our experiences while giving several seminars, workshops, and graduate courses on material in the ?rst e- tion.","ISBN":"978-0-387-22456-5","language":"en","note":"Google-Books-ID: IWUKBwAAQBAJ","number-of-pages":"512","publisher":"Springer Science &amp; Business Media","source":"Google Books","title":"Model Selection and Multimodel Inference: A Practical Information-Theoretic Approach","title-short":"Model Selection and Multimodel Inference","author":[{"family":"Burnham","given":"Kenneth P."},{"family":"Anderson","given":"David R."}],"issued":{"date-parts":[["2007",5,28]]}}}],"schema":"https://github.com/citation-style-language/schema/raw/master/csl-citation.json"} </w:instrText>
-      </w:r>
-      <w:r>
-        <w:fldChar w:fldCharType="separate"/>
+        <w:t>Tables S9 – S</w:t>
+      </w:r>
+      <w:r>
+        <w:t>17</w:t>
       </w:r>
       <w:r>
         <w:rPr>
           <w:rFonts w:ascii="Calibri" w:hAnsi="Calibri" w:cs="Calibri"/>
         </w:rPr>
-        <w:t>(</w:t>
-      </w:r>
-      <w:r>
-        <w:t>Tables S9 – S</w:t>
-      </w:r>
-      <w:r>
-        <w:t>17</w:t>
+        <w:t xml:space="preserve">, </w:t>
       </w:r>
       <w:r>
         <w:rPr>
           <w:rFonts w:ascii="Calibri" w:hAnsi="Calibri" w:cs="Calibri"/>
         </w:rPr>
-        <w:t xml:space="preserve">, </w:t>
-      </w:r>
-      <w:r>
-        <w:rPr>
-          <w:rFonts w:ascii="Calibri" w:hAnsi="Calibri" w:cs="Calibri"/>
-        </w:rPr>
         <w:t>Burnham and Anderson, 2007)</w:t>
       </w:r>
       <w:r>
@@ -4727,31 +4730,29 @@
         <w:t>Table S10</w:t>
       </w:r>
       <w:r>
-        <w:t xml:space="preserve">). The largest effect excluding control variables was for agricultural proportion of GDP with a one-year time lag (full averaged coefficient = -14.9, SE = 7.9) suggesting that there is a small reduction in the rate of </w:t>
+        <w:t>). The largest effect excluding control variables was for agricultural proportion of GDP with a one-year time lag (full averaged coefficient = -14.9, SE = 7.9) suggesting</w:t>
+      </w:r>
+      <w:r>
+        <w:t>, counterintuitively,</w:t>
+      </w:r>
+      <w:r>
+        <w:t xml:space="preserve"> that there is a small </w:t>
       </w:r>
       <w:r>
         <w:lastRenderedPageBreak/>
-        <w:t xml:space="preserve">forest loss as the contribution of agriculture to national GDP increases, </w:t>
-      </w:r>
-      <w:commentRangeStart w:id="4"/>
-      <w:r>
-        <w:t xml:space="preserve">although this effect is very weak </w:t>
-      </w:r>
-      <w:commentRangeEnd w:id="4"/>
-      <w:r>
-        <w:rPr>
-          <w:rStyle w:val="CommentReference"/>
-        </w:rPr>
-        <w:commentReference w:id="4"/>
-      </w:r>
-      <w:r>
-        <w:t>(</w:t>
+        <w:t>reduction in the rate of forest loss as the contribution of agriculture to national GDP increases, although this effect is very weak (</w:t>
       </w:r>
       <w:r>
         <w:t>Figure S2, Table S1</w:t>
       </w:r>
       <w:r>
-        <w:t>0) and is not considered definitive.</w:t>
+        <w:t xml:space="preserve">0) and </w:t>
+      </w:r>
+      <w:r>
+        <w:t>therefore inference is limited</w:t>
+      </w:r>
+      <w:r>
+        <w:t>.</w:t>
       </w:r>
     </w:p>
     <w:p>
@@ -4783,7 +4784,21 @@
         <w:t>Table S18</w:t>
       </w:r>
       <w:r>
-        <w:t xml:space="preserve">). The most valuable crop in terms of producer (farmgate) prices was sugar with a mean price over the study period of $2115/ton, followed by rubber ($317/ton) and corn ($197/ton, </w:t>
+        <w:t xml:space="preserve">). The most valuable crop in terms of producer (farmgate) prices was sugar with a mean price over the study period of </w:t>
+      </w:r>
+      <w:commentRangeStart w:id="4"/>
+      <w:r>
+        <w:t>$2115/ton</w:t>
+      </w:r>
+      <w:commentRangeEnd w:id="4"/>
+      <w:r>
+        <w:rPr>
+          <w:rStyle w:val="CommentReference"/>
+        </w:rPr>
+        <w:commentReference w:id="4"/>
+      </w:r>
+      <w:r>
+        <w:t xml:space="preserve">, followed by rubber ($317/ton) and corn ($197/ton, </w:t>
       </w:r>
       <w:r>
         <w:t>Table S</w:t>
@@ -4795,29 +4810,7 @@
         <w:t xml:space="preserve">Table </w:t>
       </w:r>
       <w:r>
-        <w:t xml:space="preserve">3), indicating that new ELCs do not get allocated in areas of high human population density. </w:t>
-      </w:r>
-      <w:commentRangeStart w:id="5"/>
-      <w:commentRangeStart w:id="6"/>
-      <w:r>
-        <w:t>The largest overall effect excluding control variables was for changes in agricultural proportion of GDP with no time lag and a one-year time lag (no time lag rate ratio = 1.310, and one-year time lag rate ratio = 1.284</w:t>
-      </w:r>
-      <w:commentRangeEnd w:id="5"/>
-      <w:r>
-        <w:rPr>
-          <w:rStyle w:val="CommentReference"/>
-        </w:rPr>
-        <w:commentReference w:id="5"/>
-      </w:r>
-      <w:commentRangeEnd w:id="6"/>
-      <w:r>
-        <w:rPr>
-          <w:rStyle w:val="CommentReference"/>
-        </w:rPr>
-        <w:commentReference w:id="6"/>
-      </w:r>
-      <w:r>
-        <w:t xml:space="preserve">, </w:t>
+        <w:t xml:space="preserve">3), indicating that new ELCs do not get allocated in areas of high human population density. The largest overall effect excluding control variables was for changes in agricultural proportion of GDP with no time lag and a one-year time lag (no time lag rate ratio = 1.310, and one-year time lag rate ratio = 1.284, </w:t>
       </w:r>
       <w:r>
         <w:t>Table 3, Figure 2</w:t>
@@ -4836,7 +4829,7 @@
       <w:r>
         <w:t xml:space="preserve">). These effects suggest ties between both the development of new industrial-scale concessions and the growth of the agricultural sector, and the injection of foreign wealth into the sector via the purchasing of concessions by international companies. </w:t>
       </w:r>
-      <w:commentRangeStart w:id="7"/>
+      <w:commentRangeStart w:id="5"/>
       <w:r>
         <w:t xml:space="preserve">For example, when the agricultural sector’s proportion of national GDP decreases by 3% </w:t>
       </w:r>
@@ -4856,12 +4849,12 @@
       <w:r>
         <w:t xml:space="preserve"> increases by approximately $300 million relative to the previous year, then one year later the number of new ELCs is predicted to be 10. The one-year time lag of the effect of foreign investment suggests that it takes approximately one year from the time of investment for a company to see the creation of their land concession. </w:t>
       </w:r>
-      <w:commentRangeEnd w:id="7"/>
+      <w:commentRangeEnd w:id="5"/>
       <w:r>
         <w:rPr>
           <w:rStyle w:val="CommentReference"/>
         </w:rPr>
-        <w:commentReference w:id="7"/>
+        <w:commentReference w:id="5"/>
       </w:r>
       <w:r>
         <w:t xml:space="preserve">There was also a positive relationship between new ELC allocation and increases in development flows to the environment sector (no time lag rate ratio = 1.031). This suggests that in the short-term, investments into the environment sector via development funding (predominantly from international donors) does not reduce the number of new ELC allocations. </w:t>
@@ -4907,7 +4900,11 @@
         <w:t>Table 3</w:t>
       </w:r>
       <w:r>
-        <w:t xml:space="preserve">). There were further strong positive relationships between the changes in the market price of rubber (no time lag rate ratio = 1.001), the changes in the non-food production index (one-year time lag rate ratio = 1.007), and changes in the market price of sugar (two-year time lag rate ratio = 1.009). Economic land concessions in Cambodia are predominantly agro-industrial concessions, and therefore the positive relationships between the market price of agricultural commodities and new ELC allocations is not surprising. Rubber and rice are the most valuable market commodities within the variable set, and we can see this reflected in the model; if rubber market prices do not change between years </w:t>
+        <w:t xml:space="preserve">). There were further strong positive relationships between the changes in the market price of rubber (no time lag rate ratio = 1.001), the changes in the non-food production index (one-year time lag rate ratio = 1.007), and changes in the market price of sugar (two-year time lag rate ratio = 1.009). </w:t>
+      </w:r>
+      <w:commentRangeStart w:id="6"/>
+      <w:r>
+        <w:t xml:space="preserve">Economic land concessions in Cambodia are predominantly agro-industrial concessions, and therefore the positive relationships between the market price of agricultural commodities and new ELC allocations is not surprising. Rubber and rice are the most valuable market commodities within the variable set, and we can see this reflected in the model; if rubber market prices do not change between years </w:t>
       </w:r>
       <w:r>
         <w:rPr>
@@ -4979,7 +4976,14 @@
       <w:r>
         <w:t xml:space="preserve">.  </w:t>
       </w:r>
+      <w:commentRangeEnd w:id="6"/>
       <w:proofErr w:type="gramEnd"/>
+      <w:r>
+        <w:rPr>
+          <w:rStyle w:val="CommentReference"/>
+        </w:rPr>
+        <w:commentReference w:id="6"/>
+      </w:r>
     </w:p>
     <w:p>
       <w:r>
@@ -14552,7 +14556,7 @@
           <w:iCs/>
         </w:rPr>
       </w:pPr>
-      <w:commentRangeStart w:id="8"/>
+      <w:commentRangeStart w:id="7"/>
       <w:r>
         <w:rPr>
           <w:noProof/>
@@ -14621,12 +14625,12 @@
           </wp:anchor>
         </w:drawing>
       </w:r>
-      <w:commentRangeEnd w:id="8"/>
+      <w:commentRangeEnd w:id="7"/>
       <w:r>
         <w:rPr>
           <w:rStyle w:val="CommentReference"/>
         </w:rPr>
-        <w:commentReference w:id="8"/>
+        <w:commentReference w:id="7"/>
       </w:r>
     </w:p>
     <w:p>
@@ -15459,9 +15463,66 @@
       <w:r>
         <w:t xml:space="preserve">, and therefore the drivers which are operating at those scales may be different to the drivers operating at the national scale in Cambodia. Second, Cambodia’s economy is </w:t>
       </w:r>
+      <w:commentRangeStart w:id="8"/>
+      <w:r>
+        <w:t>unique within Asia</w:t>
+      </w:r>
+      <w:commentRangeEnd w:id="8"/>
+      <w:r>
+        <w:rPr>
+          <w:rStyle w:val="CommentReference"/>
+        </w:rPr>
+        <w:commentReference w:id="8"/>
+      </w:r>
+      <w:r>
+        <w:t xml:space="preserve"> because of the civil unrest and war, economic collapse, and subsequent rapid economic revival. This may render comparison of macroeconomic drivers of forest loss and LUC with other Asian countries ineffective. For example, Cambodia’s economy is in its infancy relative to many other countries in the region, and therefore forest loss during the study period may have been driven more by local drivers such as poverty, insecure land tenure, and land speculation by migrants, rather than national-level economics. Third, we did not include predictor variables covering institutional factors, land rights or tenure, or environmental policies, which have been shown to be important </w:t>
+      </w:r>
+      <w:r>
+        <w:fldChar w:fldCharType="begin"/>
+      </w:r>
+      <w:r>
+        <w:instrText xml:space="preserve"> ADDIN ZOTERO_ITEM CSL_CITATION {"citationID":"W2OIhhpT","properties":{"formattedCitation":"(Culas 2007)","plainCitation":"(Culas 2007)","noteIndex":0},"citationItems":[{"id":2123,"uris":["http://zotero.org/users/2170232/items/GFXZ4GUN"],"uri":["http://zotero.org/users/2170232/items/GFXZ4GUN"],"itemData":{"id":2123,"type":"article-journal","abstract":"Institutions for secure property rights and better environmental policies for moving the system towards a sustainable growth path can reduce the height of an environmental Kuznets curve (EKC) relationship between income and deforestation. This study examines the impact of these specific institutional factors on the EKC relationship for deforestation across Latin American, African and Asian countries. The factors related to agricultural production, population, economy and governmental policies of each country are hypothesised to affect deforestation. Results of the Latin American countries show significant evidence of an EKC relationship for deforestation and also relevance of the institutional factors to reduce the rate of deforestation. Improvements in institutions for secure property rights and better environmental policies can thus significantly reduce the rate of deforestation without hindering the level of economic growth. Evidence also suggests that the effect of agricultural production on deforestation could be halted by strengthening institutional factors. There was found to be complementarity between the institutional factors and forest sector polices, and an additive effect between the institutional factors and forest products export promotion policies, which could also eventually reduce the rate of deforestation.","container-title":"Ecological Economics","DOI":"10.1016/j.ecolecon.2006.03.014","ISSN":"0921-8009","issue":"2","journalAbbreviation":"Ecological Economics","language":"en","page":"429-437","source":"ScienceDirect","title":"Deforestation and the environmental Kuznets curve: An institutional perspective","title-short":"Deforestation and the environmental Kuznets curve","volume":"61","author":[{"family":"Culas","given":"Richard J."}],"issued":{"date-parts":[["2007",3,1]]}}}],"schema":"https://github.com/citation-style-language/schema/raw/master/csl-citation.json"} </w:instrText>
+      </w:r>
+      <w:r>
+        <w:fldChar w:fldCharType="separate"/>
+      </w:r>
+      <w:r>
+        <w:rPr>
+          <w:rFonts w:ascii="Calibri" w:hAnsi="Calibri" w:cs="Calibri"/>
+        </w:rPr>
+        <w:t>(</w:t>
+      </w:r>
+      <w:proofErr w:type="spellStart"/>
+      <w:r>
+        <w:rPr>
+          <w:rFonts w:ascii="Calibri" w:hAnsi="Calibri" w:cs="Calibri"/>
+        </w:rPr>
+        <w:t>Culas</w:t>
+      </w:r>
+      <w:proofErr w:type="spellEnd"/>
+      <w:r>
+        <w:rPr>
+          <w:rFonts w:ascii="Calibri" w:hAnsi="Calibri" w:cs="Calibri"/>
+        </w:rPr>
+        <w:t xml:space="preserve"> 2007)</w:t>
+      </w:r>
+      <w:r>
+        <w:fldChar w:fldCharType="end"/>
+      </w:r>
+      <w:r>
+        <w:t>. Fourth, we only investigated up to two years of time lag between changes in predictor variables and changes in forest cover.</w:t>
+      </w:r>
       <w:commentRangeStart w:id="9"/>
       <w:r>
-        <w:t>unique within Asia</w:t>
+        <w:t xml:space="preserve"> It is possible that the effects of macroeconomics on forest cover and LUC operate at a larger temporal scale than considered in this study</w:t>
+      </w:r>
+      <w:proofErr w:type="gramStart"/>
+      <w:r>
+        <w:t xml:space="preserve">.  </w:t>
+      </w:r>
+      <w:proofErr w:type="gramEnd"/>
+      <w:r>
+        <w:t xml:space="preserve">     </w:t>
       </w:r>
       <w:commentRangeEnd w:id="9"/>
       <w:r>
@@ -15469,63 +15530,6 @@
           <w:rStyle w:val="CommentReference"/>
         </w:rPr>
         <w:commentReference w:id="9"/>
-      </w:r>
-      <w:r>
-        <w:t xml:space="preserve"> because of the civil unrest and war, economic collapse, and subsequent rapid economic revival. This may render comparison of macroeconomic drivers of forest loss and LUC with other Asian countries ineffective. For example, Cambodia’s economy is in its infancy relative to many other countries in the region, and therefore forest loss during the study period may have been driven more by local drivers such as poverty, insecure land tenure, and land speculation by migrants, rather than national-level economics. Third, we did not include predictor variables covering institutional factors, land rights or tenure, or environmental policies, which have been shown to be important </w:t>
-      </w:r>
-      <w:r>
-        <w:fldChar w:fldCharType="begin"/>
-      </w:r>
-      <w:r>
-        <w:instrText xml:space="preserve"> ADDIN ZOTERO_ITEM CSL_CITATION {"citationID":"W2OIhhpT","properties":{"formattedCitation":"(Culas 2007)","plainCitation":"(Culas 2007)","noteIndex":0},"citationItems":[{"id":2123,"uris":["http://zotero.org/users/2170232/items/GFXZ4GUN"],"uri":["http://zotero.org/users/2170232/items/GFXZ4GUN"],"itemData":{"id":2123,"type":"article-journal","abstract":"Institutions for secure property rights and better environmental policies for moving the system towards a sustainable growth path can reduce the height of an environmental Kuznets curve (EKC) relationship between income and deforestation. This study examines the impact of these specific institutional factors on the EKC relationship for deforestation across Latin American, African and Asian countries. The factors related to agricultural production, population, economy and governmental policies of each country are hypothesised to affect deforestation. Results of the Latin American countries show significant evidence of an EKC relationship for deforestation and also relevance of the institutional factors to reduce the rate of deforestation. Improvements in institutions for secure property rights and better environmental policies can thus significantly reduce the rate of deforestation without hindering the level of economic growth. Evidence also suggests that the effect of agricultural production on deforestation could be halted by strengthening institutional factors. There was found to be complementarity between the institutional factors and forest sector polices, and an additive effect between the institutional factors and forest products export promotion policies, which could also eventually reduce the rate of deforestation.","container-title":"Ecological Economics","DOI":"10.1016/j.ecolecon.2006.03.014","ISSN":"0921-8009","issue":"2","journalAbbreviation":"Ecological Economics","language":"en","page":"429-437","source":"ScienceDirect","title":"Deforestation and the environmental Kuznets curve: An institutional perspective","title-short":"Deforestation and the environmental Kuznets curve","volume":"61","author":[{"family":"Culas","given":"Richard J."}],"issued":{"date-parts":[["2007",3,1]]}}}],"schema":"https://github.com/citation-style-language/schema/raw/master/csl-citation.json"} </w:instrText>
-      </w:r>
-      <w:r>
-        <w:fldChar w:fldCharType="separate"/>
-      </w:r>
-      <w:r>
-        <w:rPr>
-          <w:rFonts w:ascii="Calibri" w:hAnsi="Calibri" w:cs="Calibri"/>
-        </w:rPr>
-        <w:t>(</w:t>
-      </w:r>
-      <w:proofErr w:type="spellStart"/>
-      <w:r>
-        <w:rPr>
-          <w:rFonts w:ascii="Calibri" w:hAnsi="Calibri" w:cs="Calibri"/>
-        </w:rPr>
-        <w:t>Culas</w:t>
-      </w:r>
-      <w:proofErr w:type="spellEnd"/>
-      <w:r>
-        <w:rPr>
-          <w:rFonts w:ascii="Calibri" w:hAnsi="Calibri" w:cs="Calibri"/>
-        </w:rPr>
-        <w:t xml:space="preserve"> 2007)</w:t>
-      </w:r>
-      <w:r>
-        <w:fldChar w:fldCharType="end"/>
-      </w:r>
-      <w:r>
-        <w:t>. Fourth, we only investigated up to two years of time lag between changes in predictor variables and changes in forest cover.</w:t>
-      </w:r>
-      <w:commentRangeStart w:id="10"/>
-      <w:r>
-        <w:t xml:space="preserve"> It is possible that the effects of macroeconomics on forest cover and LUC operate at a larger temporal scale than considered in this study</w:t>
-      </w:r>
-      <w:proofErr w:type="gramStart"/>
-      <w:r>
-        <w:t xml:space="preserve">.  </w:t>
-      </w:r>
-      <w:proofErr w:type="gramEnd"/>
-      <w:r>
-        <w:t xml:space="preserve">     </w:t>
-      </w:r>
-      <w:commentRangeEnd w:id="10"/>
-      <w:r>
-        <w:rPr>
-          <w:rStyle w:val="CommentReference"/>
-        </w:rPr>
-        <w:commentReference w:id="10"/>
       </w:r>
     </w:p>
     <w:p>
@@ -15574,16 +15578,16 @@
       <w:r>
         <w:t xml:space="preserve">. Therefore, ELCs themselves can be considered direct drivers of forest loss, rendering the macroeconomic predictors indirect drivers. Our results have demonstrated that during the study period, the economic development of the country was closely linked to the increase in ELCs, </w:t>
       </w:r>
-      <w:commentRangeStart w:id="11"/>
+      <w:commentRangeStart w:id="10"/>
       <w:r>
         <w:t xml:space="preserve">which in turn have driven forest loss. </w:t>
       </w:r>
-      <w:commentRangeEnd w:id="11"/>
+      <w:commentRangeEnd w:id="10"/>
       <w:r>
         <w:rPr>
           <w:rStyle w:val="CommentReference"/>
         </w:rPr>
-        <w:commentReference w:id="11"/>
+        <w:commentReference w:id="10"/>
       </w:r>
       <w:r>
         <w:t xml:space="preserve">There were clear relationships between the size of the agricultural sector, the rates of foreign investment, and the number of new ELCs. The process of awarding ELC contracts in Cambodia has been criticised for lacking transparency and for corruption </w:t>
@@ -15751,39 +15755,53 @@
       <w:r>
         <w:t xml:space="preserve">. </w:t>
       </w:r>
+      <w:commentRangeStart w:id="11"/>
+      <w:r>
+        <w:fldChar w:fldCharType="begin"/>
+      </w:r>
+      <w:r>
+        <w:instrText xml:space="preserve"> ADDIN ZOTERO_ITEM CSL_CITATION {"citationID":"CwlwQmVP","properties":{"formattedCitation":"(Grogan et al., 2015)","plainCitation":"(Grogan et al., 2015)","dontUpdate":true,"noteIndex":0},"citationItems":[{"id":2760,"uris":["http://zotero.org/users/2170232/items/RPYSN4I3"],"uri":["http://zotero.org/users/2170232/items/RPYSN4I3"],"itemData":{"id":2760,"type":"article-journal","abstract":"The recent rise in global demand for natural rubber (Hevea brasiliensis) has led to expansive areas of natural forest being transformed into monoculture plantations. This paper explores the utility of annual Landsat time series for monitoring forest disturbance and the role of natural rubber in mainland Southeast Asia from 2000 to 2012. A region on the Cambodian–Vietnamese border was chosen for this study considering four primary questions: 1) how accurately can annual Landsat time series map the location and timing of forest disturbances in evergreen and seasonal tropical forests, 2) are there cross-border differences in frontier and non-frontier forest disturbance rates between Cambodia and Vietnam, 3) what proportion of disturbances in frontier and non-frontier forests can be accounted for by the impact of rubber plantations, and 4) is there a relationship between global market prices for natural rubber and the annual rate of frontier forest clearing for rubber plantations on both sides of the border. We used LandTrendr (Landsat-based detection of trends in disturbance and recovery) for temporal segmentation of the Landsat time series and disturbance mapping. Our results show that this approach can provide accurate forest disturbance maps but that accuracy is affected by forest type. Highest accuracies were found in evergreen forest (91%), with lower accuracies in mixed (82%) and dry-deciduous forest types (86%). Our final map considering all forest types yielded an overall accuracy of 86%. Forest disturbance rates were generally higher on the Cambodian side of the border. Frontier forest disturbance rates averaged 3.8%/year in Cambodia compared to 2.5%/year in Vietnam. Conversion to rubber was the dominant form of frontier forest change in both countries (42% in Cambodia and 84% in Vietnam). Non-frontier forest disturbances averaged 4.0% and 2.5% in Cambodia and Vietnam, respectively, with most disturbances likewise linked with rubber plantations. Although rates of frontier forest disturbance differed in both countries, they each displayed similar correlations between disturbance rates related to rubber plantation expansion and price fluctuations of natural rubber. This suggests links between localized land cover/use change and international market forces, irrespective of differing political and socioeconomic backgrounds. Our study underlines the value of using dense Landsat time series when exploring the dynamics of human-induced land cover change.","container-title":"Remote Sensing of Environment","DOI":"10.1016/j.rse.2015.03.001","ISSN":"0034-4257","journalAbbreviation":"Remote Sensing of Environment","language":"en","page":"438-453","source":"ScienceDirect","title":"Cross-border forest disturbance and the role of natural rubber in mainland Southeast Asia using annual Landsat time series","volume":"169","author":[{"family":"Grogan","given":"Kenneth"},{"family":"Pflugmacher","given":"Dirk"},{"family":"Hostert","given":"Patrick"},{"family":"Kennedy","given":"Robert"},{"family":"Fensholt","given":"Rasmus"}],"issued":{"date-parts":[["2015",11,1]]}}}],"schema":"https://github.com/citation-style-language/schema/raw/master/csl-citation.json"} </w:instrText>
+      </w:r>
+      <w:r>
+        <w:fldChar w:fldCharType="separate"/>
+      </w:r>
+      <w:r>
+        <w:rPr>
+          <w:rFonts w:ascii="Calibri" w:hAnsi="Calibri" w:cs="Calibri"/>
+        </w:rPr>
+        <w:t xml:space="preserve">Grogan et al </w:t>
+      </w:r>
+      <w:r>
+        <w:rPr>
+          <w:rFonts w:ascii="Calibri" w:hAnsi="Calibri" w:cs="Calibri"/>
+        </w:rPr>
+        <w:t>(</w:t>
+      </w:r>
+      <w:r>
+        <w:rPr>
+          <w:rFonts w:ascii="Calibri" w:hAnsi="Calibri" w:cs="Calibri"/>
+        </w:rPr>
+        <w:t>2015)</w:t>
+      </w:r>
+      <w:r>
+        <w:fldChar w:fldCharType="end"/>
+      </w:r>
+      <w:r>
+        <w:t xml:space="preserve"> provide an empirical example of how the international market price of rubber can drive deforestation in frontier areas of Cambodia and Vietnam</w:t>
+      </w:r>
+      <w:commentRangeEnd w:id="11"/>
+      <w:r>
+        <w:rPr>
+          <w:rStyle w:val="CommentReference"/>
+        </w:rPr>
+        <w:commentReference w:id="11"/>
+      </w:r>
+      <w:r>
+        <w:t xml:space="preserve">. Understanding which commodities are driving land conversion, the strength of the effects, the time lags, and the legal and institutional mechanisms that facilitate the link between prices and forest loss, is critical for predicting future forest loss. </w:t>
+      </w:r>
       <w:commentRangeStart w:id="12"/>
       <w:r>
-        <w:fldChar w:fldCharType="begin"/>
-      </w:r>
-      <w:r>
-        <w:instrText xml:space="preserve"> ADDIN ZOTERO_ITEM CSL_CITATION {"citationID":"CwlwQmVP","properties":{"formattedCitation":"(Grogan et al., 2015)","plainCitation":"(Grogan et al., 2015)","dontUpdate":true,"noteIndex":0},"citationItems":[{"id":2760,"uris":["http://zotero.org/users/2170232/items/RPYSN4I3"],"uri":["http://zotero.org/users/2170232/items/RPYSN4I3"],"itemData":{"id":2760,"type":"article-journal","abstract":"The recent rise in global demand for natural rubber (Hevea brasiliensis) has led to expansive areas of natural forest being transformed into monoculture plantations. This paper explores the utility of annual Landsat time series for monitoring forest disturbance and the role of natural rubber in mainland Southeast Asia from 2000 to 2012. A region on the Cambodian–Vietnamese border was chosen for this study considering four primary questions: 1) how accurately can annual Landsat time series map the location and timing of forest disturbances in evergreen and seasonal tropical forests, 2) are there cross-border differences in frontier and non-frontier forest disturbance rates between Cambodia and Vietnam, 3) what proportion of disturbances in frontier and non-frontier forests can be accounted for by the impact of rubber plantations, and 4) is there a relationship between global market prices for natural rubber and the annual rate of frontier forest clearing for rubber plantations on both sides of the border. We used LandTrendr (Landsat-based detection of trends in disturbance and recovery) for temporal segmentation of the Landsat time series and disturbance mapping. Our results show that this approach can provide accurate forest disturbance maps but that accuracy is affected by forest type. Highest accuracies were found in evergreen forest (91%), with lower accuracies in mixed (82%) and dry-deciduous forest types (86%). Our final map considering all forest types yielded an overall accuracy of 86%. Forest disturbance rates were generally higher on the Cambodian side of the border. Frontier forest disturbance rates averaged 3.8%/year in Cambodia compared to 2.5%/year in Vietnam. Conversion to rubber was the dominant form of frontier forest change in both countries (42% in Cambodia and 84% in Vietnam). Non-frontier forest disturbances averaged 4.0% and 2.5% in Cambodia and Vietnam, respectively, with most disturbances likewise linked with rubber plantations. Although rates of frontier forest disturbance differed in both countries, they each displayed similar correlations between disturbance rates related to rubber plantation expansion and price fluctuations of natural rubber. This suggests links between localized land cover/use change and international market forces, irrespective of differing political and socioeconomic backgrounds. Our study underlines the value of using dense Landsat time series when exploring the dynamics of human-induced land cover change.","container-title":"Remote Sensing of Environment","DOI":"10.1016/j.rse.2015.03.001","ISSN":"0034-4257","journalAbbreviation":"Remote Sensing of Environment","language":"en","page":"438-453","source":"ScienceDirect","title":"Cross-border forest disturbance and the role of natural rubber in mainland Southeast Asia using annual Landsat time series","volume":"169","author":[{"family":"Grogan","given":"Kenneth"},{"family":"Pflugmacher","given":"Dirk"},{"family":"Hostert","given":"Patrick"},{"family":"Kennedy","given":"Robert"},{"family":"Fensholt","given":"Rasmus"}],"issued":{"date-parts":[["2015",11,1]]}}}],"schema":"https://github.com/citation-style-language/schema/raw/master/csl-citation.json"} </w:instrText>
-      </w:r>
-      <w:r>
-        <w:fldChar w:fldCharType="separate"/>
-      </w:r>
-      <w:r>
-        <w:rPr>
-          <w:rFonts w:ascii="Calibri" w:hAnsi="Calibri" w:cs="Calibri"/>
-        </w:rPr>
-        <w:t xml:space="preserve">Grogan et al </w:t>
-      </w:r>
-      <w:r>
-        <w:rPr>
-          <w:rFonts w:ascii="Calibri" w:hAnsi="Calibri" w:cs="Calibri"/>
-        </w:rPr>
-        <w:t>(</w:t>
-      </w:r>
-      <w:r>
-        <w:rPr>
-          <w:rFonts w:ascii="Calibri" w:hAnsi="Calibri" w:cs="Calibri"/>
-        </w:rPr>
-        <w:t>2015)</w:t>
-      </w:r>
-      <w:r>
-        <w:fldChar w:fldCharType="end"/>
-      </w:r>
-      <w:r>
-        <w:t xml:space="preserve"> provide an empirical example of how the international market price of rubber can drive deforestation in frontier areas of Cambodia and Vietnam</w:t>
+        <w:t>The Cambodian Prime Minister issued a moratorium on new ELCs in 2012, which drastically reduced (although did not eliminate) ELC allocation</w:t>
       </w:r>
       <w:commentRangeEnd w:id="12"/>
       <w:r>
@@ -15791,20 +15809,6 @@
           <w:rStyle w:val="CommentReference"/>
         </w:rPr>
         <w:commentReference w:id="12"/>
-      </w:r>
-      <w:r>
-        <w:t xml:space="preserve">. Understanding which commodities are driving land conversion, the strength of the effects, the time lags, and the legal and institutional mechanisms that facilitate the link between prices and forest loss, is critical for predicting future forest loss. </w:t>
-      </w:r>
-      <w:commentRangeStart w:id="13"/>
-      <w:r>
-        <w:t>The Cambodian Prime Minister issued a moratorium on new ELCs in 2012, which drastically reduced (although did not eliminate) ELC allocation</w:t>
-      </w:r>
-      <w:commentRangeEnd w:id="13"/>
-      <w:r>
-        <w:rPr>
-          <w:rStyle w:val="CommentReference"/>
-        </w:rPr>
-        <w:commentReference w:id="13"/>
       </w:r>
       <w:r>
         <w:t xml:space="preserve">. Although this has had a positive effect on forests, rural livelihoods, and indigenous land tenure, it is unclear how long this reprieve will last </w:t>
@@ -15875,7 +15879,7 @@
       </w:r>
     </w:p>
   </w:comment>
-  <w:comment w:id="1" w:author="Katharine Abernethy" w:date="2021-09-29T13:10:00Z" w:initials="KA">
+  <w:comment w:id="1" w:author="Matthew Nuttall" w:date="2021-10-15T11:37:00Z" w:initials="MN">
     <w:p>
       <w:pPr>
         <w:pStyle w:val="CommentText"/>
@@ -15887,11 +15891,11 @@
         <w:annotationRef/>
       </w:r>
       <w:r>
-        <w:t xml:space="preserve">Was used or best fit the data? </w:t>
+        <w:t>Phil – in your comments on the previous draft (the combined version) you asked why these variables were chosen. I have included this sentence in response</w:t>
       </w:r>
     </w:p>
   </w:comment>
-  <w:comment w:id="2" w:author="Matthew Nuttall" w:date="2021-06-04T09:29:00Z" w:initials="MN">
+  <w:comment w:id="2" w:author="Katharine Abernethy" w:date="2021-09-29T13:10:00Z" w:initials="KA">
     <w:p>
       <w:pPr>
         <w:pStyle w:val="CommentText"/>
@@ -15903,11 +15907,11 @@
         <w:annotationRef/>
       </w:r>
       <w:r>
-        <w:t>NOT CORRECT EQUATIONS. Will use R package to get correct equations</w:t>
+        <w:t xml:space="preserve">Was used or best fit the data? </w:t>
       </w:r>
     </w:p>
   </w:comment>
-  <w:comment w:id="3" w:author="Katharine Abernethy" w:date="2021-09-29T14:33:00Z" w:initials="KA">
+  <w:comment w:id="3" w:author="Matthew Nuttall" w:date="2021-06-04T09:29:00Z" w:initials="MN">
     <w:p>
       <w:pPr>
         <w:pStyle w:val="CommentText"/>
@@ -15919,11 +15923,11 @@
         <w:annotationRef/>
       </w:r>
       <w:r>
-        <w:t xml:space="preserve">Do you believe that there is really no link? </w:t>
+        <w:t>NOT CORRECT EQUATIONS. Will use R package to get correct equations</w:t>
       </w:r>
     </w:p>
   </w:comment>
-  <w:comment w:id="4" w:author="Katharine Abernethy" w:date="2021-09-29T14:32:00Z" w:initials="KA">
+  <w:comment w:id="4" w:author="Matthew Nuttall" w:date="2021-10-15T15:23:00Z" w:initials="MN">
     <w:p>
       <w:pPr>
         <w:pStyle w:val="CommentText"/>
@@ -15935,11 +15939,11 @@
         <w:annotationRef/>
       </w:r>
       <w:r>
-        <w:t>And counter intuitive</w:t>
+        <w:t>Phil – you made a good point in the previous draft questioning why the producer (farmgate) price was so much higher than the commodity (market price). The producer price is the price a farmer in Cambodia got (i.e., local prices) whereas the commodity price is a global average. Presumably there are places around the world where sugar is much cheaper, and therefore the global average is much lower than in Cambodia. These differences are stated in Table 1. These two variables are independent of each other and were not modelled together, and therefore this difference is not important (I don’t think!)</w:t>
       </w:r>
     </w:p>
   </w:comment>
-  <w:comment w:id="5" w:author="Matthew Nuttall" w:date="2021-07-08T17:11:00Z" w:initials="MN">
+  <w:comment w:id="5" w:author="Katharine Abernethy" w:date="2021-09-29T14:39:00Z" w:initials="KA">
     <w:p>
       <w:pPr>
         <w:pStyle w:val="CommentText"/>
@@ -15951,11 +15955,19 @@
         <w:annotationRef/>
       </w:r>
       <w:r>
-        <w:t>These are the largest effects based on the rate ratios which are the exp(coefficient). These are supposed to be what you would multiply the response by to get the new response after a 1 unit increase in the predictor. But the plots below (Fig 2) make it look like the foreign direct investment at 1 year lag is a steeper slope. I’m a bit confused….</w:t>
+        <w:t xml:space="preserve">Is this Results? Sounds more like discussion and, </w:t>
+      </w:r>
+      <w:proofErr w:type="spellStart"/>
+      <w:r>
+        <w:t>tbh</w:t>
+      </w:r>
+      <w:proofErr w:type="spellEnd"/>
+      <w:r>
+        <w:t>, isn’t making the text any clearer here.</w:t>
       </w:r>
     </w:p>
   </w:comment>
-  <w:comment w:id="6" w:author="Katharine Abernethy" w:date="2021-09-29T14:35:00Z" w:initials="KA">
+  <w:comment w:id="6" w:author="Matthew Nuttall" w:date="2021-10-15T15:35:00Z" w:initials="MN">
     <w:p>
       <w:pPr>
         <w:pStyle w:val="CommentText"/>
@@ -15967,11 +15979,11 @@
         <w:annotationRef/>
       </w:r>
       <w:r>
-        <w:t xml:space="preserve">So am I. The </w:t>
+        <w:t>Discussion?</w:t>
       </w:r>
     </w:p>
   </w:comment>
-  <w:comment w:id="7" w:author="Katharine Abernethy" w:date="2021-09-29T14:39:00Z" w:initials="KA">
+  <w:comment w:id="7" w:author="Katharine Abernethy" w:date="2021-09-29T14:44:00Z" w:initials="KA">
     <w:p>
       <w:pPr>
         <w:pStyle w:val="CommentText"/>
@@ -15983,19 +15995,11 @@
         <w:annotationRef/>
       </w:r>
       <w:r>
-        <w:t xml:space="preserve">Is this Results? Sounds more like discussion and, </w:t>
-      </w:r>
-      <w:proofErr w:type="spellStart"/>
-      <w:r>
-        <w:t>tbh</w:t>
-      </w:r>
-      <w:proofErr w:type="spellEnd"/>
-      <w:r>
-        <w:t>, isn’t making the text any clearer here.</w:t>
+        <w:t xml:space="preserve">Why do the lines not seem to be related to the points? Particularly top left of this figure (corn) those points would lead to a line of positive slope if they were all equally weighted – are there points behind points or unequal weightings? If so, consider proportional sizing of points? </w:t>
       </w:r>
     </w:p>
   </w:comment>
-  <w:comment w:id="8" w:author="Katharine Abernethy" w:date="2021-09-29T14:44:00Z" w:initials="KA">
+  <w:comment w:id="8" w:author="Katharine Abernethy" w:date="2021-09-29T15:01:00Z" w:initials="KA">
     <w:p>
       <w:pPr>
         <w:pStyle w:val="CommentText"/>
@@ -16007,11 +16011,11 @@
         <w:annotationRef/>
       </w:r>
       <w:r>
-        <w:t xml:space="preserve">Why do the lines not seem to be related to the points? Particularly top left of this figure (corn) those points would lead to a line of positive slope if they were all equally weighted – are there points behind points or unequal weightings? If so, consider proportional sizing of points? </w:t>
+        <w:t>Didn’t these things also happen to Viet Nam and Japan?</w:t>
       </w:r>
     </w:p>
   </w:comment>
-  <w:comment w:id="9" w:author="Katharine Abernethy" w:date="2021-09-29T15:01:00Z" w:initials="KA">
+  <w:comment w:id="9" w:author="Katharine Abernethy" w:date="2021-09-29T15:03:00Z" w:initials="KA">
     <w:p>
       <w:pPr>
         <w:pStyle w:val="CommentText"/>
@@ -16023,11 +16027,11 @@
         <w:annotationRef/>
       </w:r>
       <w:r>
-        <w:t>Didn’t these things also happen to Viet Nam and Japan?</w:t>
+        <w:t xml:space="preserve">Seems a bit vague can you make a more educated guess? </w:t>
       </w:r>
     </w:p>
   </w:comment>
-  <w:comment w:id="10" w:author="Katharine Abernethy" w:date="2021-09-29T15:03:00Z" w:initials="KA">
+  <w:comment w:id="10" w:author="Katharine Abernethy" w:date="2021-09-29T15:04:00Z" w:initials="KA">
     <w:p>
       <w:pPr>
         <w:pStyle w:val="CommentText"/>
@@ -16039,11 +16043,11 @@
         <w:annotationRef/>
       </w:r>
       <w:r>
-        <w:t xml:space="preserve">Seems a bit vague can you make a more educated guess? </w:t>
+        <w:t xml:space="preserve">Have you shown that or is that speculation? </w:t>
       </w:r>
     </w:p>
   </w:comment>
-  <w:comment w:id="11" w:author="Katharine Abernethy" w:date="2021-09-29T15:04:00Z" w:initials="KA">
+  <w:comment w:id="11" w:author="Katharine Abernethy" w:date="2021-09-29T15:06:00Z" w:initials="KA">
     <w:p>
       <w:pPr>
         <w:pStyle w:val="CommentText"/>
@@ -16055,35 +16059,19 @@
         <w:annotationRef/>
       </w:r>
       <w:r>
-        <w:t xml:space="preserve">Have you shown that or is that speculation? </w:t>
+        <w:t xml:space="preserve">Doe </w:t>
+      </w:r>
+      <w:proofErr w:type="spellStart"/>
+      <w:r>
+        <w:t>stheir</w:t>
+      </w:r>
+      <w:proofErr w:type="spellEnd"/>
+      <w:r>
+        <w:t xml:space="preserve"> analysis shed any light on how your model for macroeconomics performs? </w:t>
       </w:r>
     </w:p>
   </w:comment>
-  <w:comment w:id="12" w:author="Katharine Abernethy" w:date="2021-09-29T15:06:00Z" w:initials="KA">
-    <w:p>
-      <w:pPr>
-        <w:pStyle w:val="CommentText"/>
-      </w:pPr>
-      <w:r>
-        <w:rPr>
-          <w:rStyle w:val="CommentReference"/>
-        </w:rPr>
-        <w:annotationRef/>
-      </w:r>
-      <w:r>
-        <w:t xml:space="preserve">Doe </w:t>
-      </w:r>
-      <w:proofErr w:type="spellStart"/>
-      <w:r>
-        <w:t>stheir</w:t>
-      </w:r>
-      <w:proofErr w:type="spellEnd"/>
-      <w:r>
-        <w:t xml:space="preserve"> analysis shed any light on how your model for macroeconomics performs? </w:t>
-      </w:r>
-    </w:p>
-  </w:comment>
-  <w:comment w:id="13" w:author="Katharine Abernethy" w:date="2021-09-29T15:08:00Z" w:initials="KA">
+  <w:comment w:id="12" w:author="Katharine Abernethy" w:date="2021-09-29T15:08:00Z" w:initials="KA">
     <w:p>
       <w:pPr>
         <w:pStyle w:val="CommentText"/>
@@ -16113,13 +16101,12 @@
 <file path=word/commentsExtended.xml><?xml version="1.0" encoding="utf-8"?>
 <w15:commentsEx xmlns:wpc="http://schemas.microsoft.com/office/word/2010/wordprocessingCanvas" xmlns:cx="http://schemas.microsoft.com/office/drawing/2014/chartex" xmlns:cx1="http://schemas.microsoft.com/office/drawing/2015/9/8/chartex" xmlns:cx2="http://schemas.microsoft.com/office/drawing/2015/10/21/chartex" xmlns:cx3="http://schemas.microsoft.com/office/drawing/2016/5/9/chartex" xmlns:cx4="http://schemas.microsoft.com/office/drawing/2016/5/10/chartex" xmlns:cx5="http://schemas.microsoft.com/office/drawing/2016/5/11/chartex" xmlns:cx6="http://schemas.microsoft.com/office/drawing/2016/5/12/chartex" xmlns:cx7="http://schemas.microsoft.com/office/drawing/2016/5/13/chartex" xmlns:cx8="http://schemas.microsoft.com/office/drawing/2016/5/14/chartex" xmlns:mc="http://schemas.openxmlformats.org/markup-compatibility/2006" xmlns:aink="http://schemas.microsoft.com/office/drawing/2016/ink" xmlns:am3d="http://schemas.microsoft.com/office/drawing/2017/model3d" xmlns:o="urn:schemas-microsoft-com:office:office" xmlns:r="http://schemas.openxmlformats.org/officeDocument/2006/relationships" xmlns:m="http://schemas.openxmlformats.org/officeDocument/2006/math" xmlns:v="urn:schemas-microsoft-com:vml" xmlns:wp14="http://schemas.microsoft.com/office/word/2010/wordprocessingDrawing" xmlns:wp="http://schemas.openxmlformats.org/drawingml/2006/wordprocessingDrawing" xmlns:w10="urn:schemas-microsoft-com:office:word" xmlns:w="http://schemas.openxmlformats.org/wordprocessingml/2006/main" xmlns:w14="http://schemas.microsoft.com/office/word/2010/wordml" xmlns:w15="http://schemas.microsoft.com/office/word/2012/wordml" xmlns:w16cex="http://schemas.microsoft.com/office/word/2018/wordml/cex" xmlns:w16cid="http://schemas.microsoft.com/office/word/2016/wordml/cid" xmlns:w16="http://schemas.microsoft.com/office/word/2018/wordml" xmlns:w16sdtdh="http://schemas.microsoft.com/office/word/2020/wordml/sdtdatahash" xmlns:w16se="http://schemas.microsoft.com/office/word/2015/wordml/symex" xmlns:wpg="http://schemas.microsoft.com/office/word/2010/wordprocessingGroup" xmlns:wpi="http://schemas.microsoft.com/office/word/2010/wordprocessingInk" xmlns:wne="http://schemas.microsoft.com/office/word/2006/wordml" xmlns:wps="http://schemas.microsoft.com/office/word/2010/wordprocessingShape" mc:Ignorable="w14 w15 w16se w16cid w16 w16cex w16sdtdh wp14">
   <w15:commentEx w15:paraId="708A1937" w15:done="0"/>
+  <w15:commentEx w15:paraId="6CAA9A42" w15:done="0"/>
   <w15:commentEx w15:paraId="2D5FA456" w15:done="0"/>
   <w15:commentEx w15:paraId="49303429" w15:done="0"/>
-  <w15:commentEx w15:paraId="1432C569" w15:done="0"/>
-  <w15:commentEx w15:paraId="7ACC02A4" w15:done="0"/>
-  <w15:commentEx w15:paraId="7F8E41F0" w15:done="0"/>
-  <w15:commentEx w15:paraId="0F8497D7" w15:paraIdParent="7F8E41F0" w15:done="0"/>
+  <w15:commentEx w15:paraId="758BA4E6" w15:done="0"/>
   <w15:commentEx w15:paraId="6CC1CC20" w15:done="0"/>
+  <w15:commentEx w15:paraId="22D3BC6A" w15:done="0"/>
   <w15:commentEx w15:paraId="60B0B8AE" w15:done="0"/>
   <w15:commentEx w15:paraId="5876D4C1" w15:done="0"/>
   <w15:commentEx w15:paraId="61CCD74A" w15:done="0"/>
@@ -16132,13 +16119,12 @@
 <file path=word/commentsExtensible.xml><?xml version="1.0" encoding="utf-8"?>
 <w16cex:commentsExtensible xmlns:wpc="http://schemas.microsoft.com/office/word/2010/wordprocessingCanvas" xmlns:cx="http://schemas.microsoft.com/office/drawing/2014/chartex" xmlns:cx1="http://schemas.microsoft.com/office/drawing/2015/9/8/chartex" xmlns:cx2="http://schemas.microsoft.com/office/drawing/2015/10/21/chartex" xmlns:cx3="http://schemas.microsoft.com/office/drawing/2016/5/9/chartex" xmlns:cx4="http://schemas.microsoft.com/office/drawing/2016/5/10/chartex" xmlns:cx5="http://schemas.microsoft.com/office/drawing/2016/5/11/chartex" xmlns:cx6="http://schemas.microsoft.com/office/drawing/2016/5/12/chartex" xmlns:cx7="http://schemas.microsoft.com/office/drawing/2016/5/13/chartex" xmlns:cx8="http://schemas.microsoft.com/office/drawing/2016/5/14/chartex" xmlns:mc="http://schemas.openxmlformats.org/markup-compatibility/2006" xmlns:aink="http://schemas.microsoft.com/office/drawing/2016/ink" xmlns:am3d="http://schemas.microsoft.com/office/drawing/2017/model3d" xmlns:o="urn:schemas-microsoft-com:office:office" xmlns:r="http://schemas.openxmlformats.org/officeDocument/2006/relationships" xmlns:m="http://schemas.openxmlformats.org/officeDocument/2006/math" xmlns:v="urn:schemas-microsoft-com:vml" xmlns:wp14="http://schemas.microsoft.com/office/word/2010/wordprocessingDrawing" xmlns:wp="http://schemas.openxmlformats.org/drawingml/2006/wordprocessingDrawing" xmlns:w10="urn:schemas-microsoft-com:office:word" xmlns:w="http://schemas.openxmlformats.org/wordprocessingml/2006/main" xmlns:w14="http://schemas.microsoft.com/office/word/2010/wordml" xmlns:w15="http://schemas.microsoft.com/office/word/2012/wordml" xmlns:w16cex="http://schemas.microsoft.com/office/word/2018/wordml/cex" xmlns:w16cid="http://schemas.microsoft.com/office/word/2016/wordml/cid" xmlns:w16="http://schemas.microsoft.com/office/word/2018/wordml" xmlns:w16sdtdh="http://schemas.microsoft.com/office/word/2020/wordml/sdtdatahash" xmlns:w16se="http://schemas.microsoft.com/office/word/2015/wordml/symex" xmlns:wpg="http://schemas.microsoft.com/office/word/2010/wordprocessingGroup" xmlns:wpi="http://schemas.microsoft.com/office/word/2010/wordprocessingInk" xmlns:wne="http://schemas.microsoft.com/office/word/2006/wordml" xmlns:wps="http://schemas.microsoft.com/office/word/2010/wordprocessingShape" mc:Ignorable="w14 w15 w16se w16cid w16 w16cex w16sdtdh wp14">
   <w16cex:commentExtensible w16cex:durableId="24FECF3D" w16cex:dateUtc="2021-09-29T10:40:00Z"/>
+  <w16cex:commentExtensible w16cex:durableId="2513E68F" w16cex:dateUtc="2021-10-15T10:37:00Z"/>
   <w16cex:commentExtensible w16cex:durableId="24FEE438" w16cex:dateUtc="2021-09-29T12:10:00Z"/>
   <w16cex:commentExtensible w16cex:durableId="24647106" w16cex:dateUtc="2021-06-04T08:29:00Z"/>
-  <w16cex:commentExtensible w16cex:durableId="24FEF7A6" w16cex:dateUtc="2021-09-29T13:33:00Z"/>
-  <w16cex:commentExtensible w16cex:durableId="24FEF76C" w16cex:dateUtc="2021-09-29T13:32:00Z"/>
-  <w16cex:commentExtensible w16cex:durableId="2491B056" w16cex:dateUtc="2021-07-08T16:11:00Z"/>
-  <w16cex:commentExtensible w16cex:durableId="24FEF831" w16cex:dateUtc="2021-09-29T13:35:00Z"/>
+  <w16cex:commentExtensible w16cex:durableId="25141B6F" w16cex:dateUtc="2021-10-15T14:23:00Z"/>
   <w16cex:commentExtensible w16cex:durableId="24FEF905" w16cex:dateUtc="2021-09-29T13:39:00Z"/>
+  <w16cex:commentExtensible w16cex:durableId="25141E33" w16cex:dateUtc="2021-10-15T14:35:00Z"/>
   <w16cex:commentExtensible w16cex:durableId="24FEFA42" w16cex:dateUtc="2021-09-29T13:44:00Z"/>
   <w16cex:commentExtensible w16cex:durableId="24FEFE30" w16cex:dateUtc="2021-09-29T14:01:00Z"/>
   <w16cex:commentExtensible w16cex:durableId="24FEFECE" w16cex:dateUtc="2021-09-29T14:03:00Z"/>
@@ -16151,13 +16137,12 @@
 <file path=word/commentsIds.xml><?xml version="1.0" encoding="utf-8"?>
 <w16cid:commentsIds xmlns:wpc="http://schemas.microsoft.com/office/word/2010/wordprocessingCanvas" xmlns:cx="http://schemas.microsoft.com/office/drawing/2014/chartex" xmlns:cx1="http://schemas.microsoft.com/office/drawing/2015/9/8/chartex" xmlns:cx2="http://schemas.microsoft.com/office/drawing/2015/10/21/chartex" xmlns:cx3="http://schemas.microsoft.com/office/drawing/2016/5/9/chartex" xmlns:cx4="http://schemas.microsoft.com/office/drawing/2016/5/10/chartex" xmlns:cx5="http://schemas.microsoft.com/office/drawing/2016/5/11/chartex" xmlns:cx6="http://schemas.microsoft.com/office/drawing/2016/5/12/chartex" xmlns:cx7="http://schemas.microsoft.com/office/drawing/2016/5/13/chartex" xmlns:cx8="http://schemas.microsoft.com/office/drawing/2016/5/14/chartex" xmlns:mc="http://schemas.openxmlformats.org/markup-compatibility/2006" xmlns:aink="http://schemas.microsoft.com/office/drawing/2016/ink" xmlns:am3d="http://schemas.microsoft.com/office/drawing/2017/model3d" xmlns:o="urn:schemas-microsoft-com:office:office" xmlns:r="http://schemas.openxmlformats.org/officeDocument/2006/relationships" xmlns:m="http://schemas.openxmlformats.org/officeDocument/2006/math" xmlns:v="urn:schemas-microsoft-com:vml" xmlns:wp14="http://schemas.microsoft.com/office/word/2010/wordprocessingDrawing" xmlns:wp="http://schemas.openxmlformats.org/drawingml/2006/wordprocessingDrawing" xmlns:w10="urn:schemas-microsoft-com:office:word" xmlns:w="http://schemas.openxmlformats.org/wordprocessingml/2006/main" xmlns:w14="http://schemas.microsoft.com/office/word/2010/wordml" xmlns:w15="http://schemas.microsoft.com/office/word/2012/wordml" xmlns:w16cex="http://schemas.microsoft.com/office/word/2018/wordml/cex" xmlns:w16cid="http://schemas.microsoft.com/office/word/2016/wordml/cid" xmlns:w16="http://schemas.microsoft.com/office/word/2018/wordml" xmlns:w16sdtdh="http://schemas.microsoft.com/office/word/2020/wordml/sdtdatahash" xmlns:w16se="http://schemas.microsoft.com/office/word/2015/wordml/symex" xmlns:wpg="http://schemas.microsoft.com/office/word/2010/wordprocessingGroup" xmlns:wpi="http://schemas.microsoft.com/office/word/2010/wordprocessingInk" xmlns:wne="http://schemas.microsoft.com/office/word/2006/wordml" xmlns:wps="http://schemas.microsoft.com/office/word/2010/wordprocessingShape" mc:Ignorable="w14 w15 w16se w16cid w16 w16cex w16sdtdh wp14">
   <w16cid:commentId w16cid:paraId="708A1937" w16cid:durableId="24FECF3D"/>
+  <w16cid:commentId w16cid:paraId="6CAA9A42" w16cid:durableId="2513E68F"/>
   <w16cid:commentId w16cid:paraId="2D5FA456" w16cid:durableId="24FEE438"/>
   <w16cid:commentId w16cid:paraId="49303429" w16cid:durableId="24647106"/>
-  <w16cid:commentId w16cid:paraId="1432C569" w16cid:durableId="24FEF7A6"/>
-  <w16cid:commentId w16cid:paraId="7ACC02A4" w16cid:durableId="24FEF76C"/>
-  <w16cid:commentId w16cid:paraId="7F8E41F0" w16cid:durableId="2491B056"/>
-  <w16cid:commentId w16cid:paraId="0F8497D7" w16cid:durableId="24FEF831"/>
+  <w16cid:commentId w16cid:paraId="758BA4E6" w16cid:durableId="25141B6F"/>
   <w16cid:commentId w16cid:paraId="6CC1CC20" w16cid:durableId="24FEF905"/>
+  <w16cid:commentId w16cid:paraId="22D3BC6A" w16cid:durableId="25141E33"/>
   <w16cid:commentId w16cid:paraId="60B0B8AE" w16cid:durableId="24FEFA42"/>
   <w16cid:commentId w16cid:paraId="5876D4C1" w16cid:durableId="24FEFE30"/>
   <w16cid:commentId w16cid:paraId="61CCD74A" w16cid:durableId="24FEFECE"/>
@@ -16641,6 +16626,34 @@
       <w:szCs w:val="20"/>
     </w:rPr>
   </w:style>
+  <w:style w:type="paragraph" w:styleId="CommentSubject">
+    <w:name w:val="annotation subject"/>
+    <w:basedOn w:val="CommentText"/>
+    <w:next w:val="CommentText"/>
+    <w:link w:val="CommentSubjectChar"/>
+    <w:uiPriority w:val="99"/>
+    <w:semiHidden/>
+    <w:unhideWhenUsed/>
+    <w:rsid w:val="00667CED"/>
+    <w:rPr>
+      <w:b/>
+      <w:bCs/>
+    </w:rPr>
+  </w:style>
+  <w:style w:type="character" w:customStyle="1" w:styleId="CommentSubjectChar">
+    <w:name w:val="Comment Subject Char"/>
+    <w:basedOn w:val="CommentTextChar"/>
+    <w:link w:val="CommentSubject"/>
+    <w:uiPriority w:val="99"/>
+    <w:semiHidden/>
+    <w:rsid w:val="00667CED"/>
+    <w:rPr>
+      <w:b/>
+      <w:bCs/>
+      <w:sz w:val="20"/>
+      <w:szCs w:val="20"/>
+    </w:rPr>
+  </w:style>
 </w:styles>
 </file>
 

</xml_diff>

<commit_message>
starting to address Kate's comments
</commit_message>
<xml_diff>
--- a/Write up/New_chapter1/Chapter 1_full draft_v0.docx
+++ b/Write up/New_chapter1/Chapter 1_full draft_v0.docx
@@ -357,16 +357,21 @@
       <w:r>
         <w:t xml:space="preserve">Data on economic land concessions, protected areas, and elevation (digital elevation model), and shapefiles for the country, provinces, and communes were provided by the </w:t>
       </w:r>
-      <w:commentRangeStart w:id="0"/>
+      <w:r>
+        <w:t xml:space="preserve">Royal Government of Cambodia (via the </w:t>
+      </w:r>
       <w:r>
         <w:t>Wildlife Conservation Society</w:t>
       </w:r>
-      <w:commentRangeEnd w:id="0"/>
-      <w:r>
-        <w:commentReference w:id="0"/>
-      </w:r>
-      <w:r>
-        <w:t>. Forest cover layers were taken from the publicly available European Space Agency Climate Change Initiative (ESACCI) satellite data for the years 1993 – 2015.</w:t>
+      <w:r>
+        <w:t>)</w:t>
+      </w:r>
+      <w:r>
+        <w:t xml:space="preserve">. Forest cover layers were </w:t>
+      </w:r>
+      <w:r>
+        <w:lastRenderedPageBreak/>
+        <w:t>taken from the publicly available European Space Agency Climate Change Initiative (ESACCI) satellite data for the years 1993 – 2015.</w:t>
       </w:r>
     </w:p>
     <w:p>
@@ -385,7 +390,6 @@
           <w:i/>
           <w:iCs/>
         </w:rPr>
-        <w:lastRenderedPageBreak/>
         <w:t>Variable selection</w:t>
       </w:r>
     </w:p>
@@ -434,7 +438,7 @@
       <w:r>
         <w:t xml:space="preserve"> </w:t>
       </w:r>
-      <w:commentRangeStart w:id="1"/>
+      <w:commentRangeStart w:id="0"/>
       <w:r>
         <w:t>Macroeconomic</w:t>
       </w:r>
@@ -444,12 +448,12 @@
       <w:r>
         <w:t xml:space="preserve">and control variables were selected based on a combination of previous studies, data availability, and the authors’ knowledge of Cambodia. </w:t>
       </w:r>
-      <w:commentRangeEnd w:id="1"/>
+      <w:commentRangeEnd w:id="0"/>
       <w:r>
         <w:rPr>
           <w:rStyle w:val="CommentReference"/>
         </w:rPr>
-        <w:commentReference w:id="1"/>
+        <w:commentReference w:id="0"/>
       </w:r>
       <w:r>
         <w:t xml:space="preserve">Macroeconomic variables were selected to create three sets of predictors, each targeting a different driver: economic development (n=8), commodity prices (external market forces, n=8), and producer prices (internal market forces, n=5) </w:t>
@@ -3592,15 +3596,7 @@
         <w:t>.</w:t>
       </w:r>
       <w:r>
-        <w:t xml:space="preserve"> </w:t>
-      </w:r>
-      <w:proofErr w:type="gramStart"/>
-      <w:r>
-        <w:t>The</w:t>
-      </w:r>
-      <w:proofErr w:type="gramEnd"/>
-      <w:r>
-        <w:t xml:space="preserve"> amount of forest remaining (km</w:t>
+        <w:t xml:space="preserve"> The amount of forest remaining (km</w:t>
       </w:r>
       <w:r>
         <w:rPr>
@@ -3632,9 +3628,17 @@
       <w:r>
         <w:t xml:space="preserve">. For the models with rate of forest loss as the response both gaussian and gamma distributions were tested, and for the models with ELC allocation a Poisson distribution was </w:t>
       </w:r>
+      <w:commentRangeStart w:id="1"/>
       <w:commentRangeStart w:id="2"/>
       <w:r>
         <w:t xml:space="preserve">used. </w:t>
+      </w:r>
+      <w:commentRangeEnd w:id="1"/>
+      <w:r>
+        <w:rPr>
+          <w:rStyle w:val="CommentReference"/>
+        </w:rPr>
+        <w:commentReference w:id="1"/>
       </w:r>
       <w:commentRangeEnd w:id="2"/>
       <w:r>
@@ -4004,11 +4008,9 @@
           <m:t xml:space="preserve"> t</m:t>
         </m:r>
       </m:oMath>
-      <w:proofErr w:type="gramStart"/>
       <w:r>
         <w:t xml:space="preserve">.  </w:t>
       </w:r>
-      <w:proofErr w:type="gramEnd"/>
     </w:p>
     <w:p>
       <w:r>
@@ -4309,11 +4311,9 @@
           <m:t xml:space="preserve"> t</m:t>
         </m:r>
       </m:oMath>
-      <w:proofErr w:type="gramStart"/>
       <w:r>
         <w:t xml:space="preserve">.  </w:t>
       </w:r>
-      <w:proofErr w:type="gramEnd"/>
     </w:p>
     <w:p>
       <w:pPr>
@@ -4322,13 +4322,8 @@
           <w:iCs/>
         </w:rPr>
       </w:pPr>
-      <w:proofErr w:type="gramStart"/>
-      <w:r>
-        <w:t>Two year</w:t>
-      </w:r>
-      <w:proofErr w:type="gramEnd"/>
-      <w:r>
-        <w:t xml:space="preserve"> time lag:</w:t>
+      <w:r>
+        <w:t>Two year time lag:</w:t>
       </w:r>
     </w:p>
     <w:p>
@@ -4625,11 +4620,9 @@
           <m:t xml:space="preserve"> t</m:t>
         </m:r>
       </m:oMath>
-      <w:proofErr w:type="gramStart"/>
       <w:r>
         <w:t xml:space="preserve">.  </w:t>
       </w:r>
-      <w:proofErr w:type="gramEnd"/>
     </w:p>
     <w:p/>
     <w:p>
@@ -4827,37 +4820,7 @@
         <w:t>Table 3, Figure 2</w:t>
       </w:r>
       <w:r>
-        <w:t xml:space="preserve">). These effects suggest ties between both the development of new industrial-scale concessions and the growth of the agricultural sector, and the injection of foreign wealth into the sector via the purchasing of concessions by international companies. </w:t>
-      </w:r>
-      <w:commentRangeStart w:id="5"/>
-      <w:r>
-        <w:t xml:space="preserve">For example, when the agricultural sector’s proportion of national GDP decreases by 3% </w:t>
-      </w:r>
-      <w:proofErr w:type="gramStart"/>
-      <w:r>
-        <w:t>in a given year</w:t>
-      </w:r>
-      <w:proofErr w:type="gramEnd"/>
-      <w:r>
-        <w:t xml:space="preserve"> relative to the previous year, the number of new ELCs allocated that year is predicted to be approximately 2, whereas when the sector’s proportion of national GDP increases in a given year by 1% relative to the previous year, the number of new ELCs is predicted to be 6. When the amount of foreign investment decreases by approximately $10 million relative to the previous year, the number of new ELCs one year later is predicted to be 3. Conversely, when foreign investment </w:t>
-      </w:r>
-      <w:proofErr w:type="gramStart"/>
-      <w:r>
-        <w:t>in a given year</w:t>
-      </w:r>
-      <w:proofErr w:type="gramEnd"/>
-      <w:r>
-        <w:t xml:space="preserve"> increases by approximately $300 million relative to the previous year, then one year later the number of new ELCs is predicted to be 10. The one-year time lag of the effect of foreign investment suggests that it takes approximately one year from the time of investment for a company to see the creation of their land concession. </w:t>
-      </w:r>
-      <w:commentRangeEnd w:id="5"/>
-      <w:r>
-        <w:rPr>
-          <w:rStyle w:val="CommentReference"/>
-        </w:rPr>
-        <w:commentReference w:id="5"/>
-      </w:r>
-      <w:r>
-        <w:t xml:space="preserve">There was also a positive relationship between new ELC allocation and increases in development flows to the environment sector (no time lag rate ratio = 1.031). This suggests that in the short-term, investments into the environment sector via development funding (predominantly from international donors) does not reduce the number of new ELC allocations. </w:t>
+        <w:t xml:space="preserve">). These effects suggest ties between both the development of new industrial-scale concessions and the growth of the agricultural sector, and the injection of foreign wealth into the sector via the purchasing of concessions by international companies. There was also a positive relationship between new ELC allocation and increases in development flows to the environment sector (no time lag rate ratio = 1.031). This suggests that in the short-term, investments into the environment sector via development funding (predominantly from international donors) does not reduce the number of new ELC allocations. </w:t>
       </w:r>
     </w:p>
     <w:p>
@@ -4880,20 +4843,11 @@
         <w:t xml:space="preserve"> change in per capita</w:t>
       </w:r>
       <w:r>
-        <w:t xml:space="preserve"> GDP increases, over a period of one and two years, potentially suggests that there is a positive economic effect of ELCs. New concessions inject money into the national economy at various scales, for example at the national level via taxes to the government, and to the local level via employment opportunities and infrastructure development. Thus, as the economy grows, the need for new ELCs diminishes. For example, when GDP per capita </w:t>
-      </w:r>
-      <w:proofErr w:type="gramStart"/>
-      <w:r>
-        <w:t>in a given year</w:t>
-      </w:r>
-      <w:proofErr w:type="gramEnd"/>
-      <w:r>
-        <w:t xml:space="preserve"> falls by approximately $6 relative to the previous year, the number of new ELCs is predicted to be 8, whereas when the GDP per capita rises in a given year by approximately $60 relative to the previous year, the number of new ELCs predicted is only 3.  </w:t>
+        <w:t xml:space="preserve"> GDP increases, over a period of one and two years, potentially suggests that there is a positive economic effect of ELCs. New concessions inject money into the national economy at various scales, for example at the national level via taxes to the government, and to the local level via employment opportunities and infrastructure development. Thus, as the economy grows, the need for new ELCs diminishes. For example, when GDP per capita in a given year falls by approximately $6 relative to the previous year, the number of new ELCs is predicted to be 8, whereas when the GDP per capita rises in a given year by approximately $60 relative to the previous year, the number of new ELCs predicted is only 3.  </w:t>
       </w:r>
     </w:p>
     <w:p>
       <w:r>
-        <w:lastRenderedPageBreak/>
         <w:t>The largest effect within the commodity set was for the change in market price of rice in the same year as the response (no time lag) with a rate ratio of 1.009 (</w:t>
       </w:r>
       <w:r>
@@ -4901,88 +4855,6 @@
       </w:r>
       <w:r>
         <w:t xml:space="preserve">). There were further strong positive relationships between the changes in the market price of rubber (no time lag rate ratio = 1.001), the changes in the non-food production index (one-year time lag rate ratio = 1.007), and changes in the market price of sugar (two-year time lag rate ratio = 1.009). </w:t>
-      </w:r>
-      <w:commentRangeStart w:id="6"/>
-      <w:r>
-        <w:t xml:space="preserve">Economic land concessions in Cambodia are predominantly agro-industrial concessions, and therefore the positive relationships between the market price of agricultural commodities and new ELC allocations is not surprising. Rubber and rice are the most valuable market commodities within the variable set, and we can see this reflected in the model; if rubber market prices do not change between years </w:t>
-      </w:r>
-      <w:r>
-        <w:rPr>
-          <w:i/>
-          <w:iCs/>
-        </w:rPr>
-        <w:t>t</w:t>
-      </w:r>
-      <w:r>
-        <w:t xml:space="preserve"> and </w:t>
-      </w:r>
-      <w:r>
-        <w:rPr>
-          <w:i/>
-          <w:iCs/>
-        </w:rPr>
-        <w:t>t+1</w:t>
-      </w:r>
-      <w:r>
-        <w:t xml:space="preserve"> then approximately 4 new ELCs are predicted in year </w:t>
-      </w:r>
-      <w:r>
-        <w:rPr>
-          <w:i/>
-          <w:iCs/>
-        </w:rPr>
-        <w:t>t+1</w:t>
-      </w:r>
-      <w:r>
-        <w:t xml:space="preserve">, whereas if the price of rubber increases by $1500/ton in year </w:t>
-      </w:r>
-      <w:r>
-        <w:rPr>
-          <w:i/>
-          <w:iCs/>
-        </w:rPr>
-        <w:t>t</w:t>
-      </w:r>
-      <w:r>
-        <w:t xml:space="preserve">, then approximately 29 new ELCs are predicted in year </w:t>
-      </w:r>
-      <w:r>
-        <w:rPr>
-          <w:i/>
-          <w:iCs/>
-        </w:rPr>
-        <w:t>t+1</w:t>
-      </w:r>
-      <w:r>
-        <w:t xml:space="preserve">. Similarly, if there is no change in the market price of rice between two given years, then approximately 5 new ELCs are predicted. If the market value increases by $300/ton then in year </w:t>
-      </w:r>
-      <w:r>
-        <w:rPr>
-          <w:i/>
-          <w:iCs/>
-        </w:rPr>
-        <w:t>t+1</w:t>
-      </w:r>
-      <w:r>
-        <w:t xml:space="preserve"> approximately 80 new ELCs are predicted. Interestingly the effect of changes in sugar price were weak when there was no time lag, but the effect was stronger when both a one-year and two-year time lag were introduced (</w:t>
-      </w:r>
-      <w:r>
-        <w:t>Figure 3</w:t>
-      </w:r>
-      <w:r>
-        <w:t>)</w:t>
-      </w:r>
-      <w:proofErr w:type="gramStart"/>
-      <w:r>
-        <w:t xml:space="preserve">.  </w:t>
-      </w:r>
-      <w:commentRangeEnd w:id="6"/>
-      <w:proofErr w:type="gramEnd"/>
-      <w:r>
-        <w:rPr>
-          <w:rStyle w:val="CommentReference"/>
-        </w:rPr>
-        <w:commentReference w:id="6"/>
       </w:r>
     </w:p>
     <w:p>
@@ -4993,7 +4865,11 @@
         <w:t>Figure 3</w:t>
       </w:r>
       <w:r>
-        <w:t xml:space="preserve">). There were weak negative effects of changes in the market prices of corn (no time lag rate ratio = 0.997) and sugar (no time lag rate ratio = 0.999). Considering the stronger positive effects of sugar price on ELCs after one- and two-year lags, it is unlikely that the very weak negative effect with no time lag is meaningful. The non-food production index had a much stronger negative effect on ELC allocation when there was no time lag (rate ratio = 0.990). The change in direction of the effect of the non-food production index between no time lag and a one-year time lag suggests a complex relationship between the index and ELCs. </w:t>
+        <w:t xml:space="preserve">). There were weak negative effects of changes in the market prices of corn (no time lag rate ratio = 0.997) and sugar (no time lag rate ratio = 0.999). Considering the stronger positive effects of sugar price on ELCs after one- and two-year lags, it is unlikely that the very weak negative effect with no time lag is meaningful. The </w:t>
+      </w:r>
+      <w:r>
+        <w:lastRenderedPageBreak/>
+        <w:t xml:space="preserve">non-food production index had a much stronger negative effect on ELC allocation when there was no time lag (rate ratio = 0.990). The change in direction of the effect of the non-food production index between no time lag and a one-year time lag suggests a complex relationship between the index and ELCs. </w:t>
       </w:r>
     </w:p>
     <w:p>
@@ -5081,11 +4957,7 @@
         <w:t>Figure 4</w:t>
       </w:r>
       <w:r>
-        <w:t xml:space="preserve">) suggests that there is a complex relationship between rice production and new ELC allocation. Rice production is the dominant agricultural crop in Cambodia and is the second most </w:t>
-      </w:r>
-      <w:r>
-        <w:lastRenderedPageBreak/>
-        <w:t xml:space="preserve">valuable commodity in terms of market value </w:t>
+        <w:t xml:space="preserve">) suggests that there is a complex relationship between rice production and new ELC allocation. Rice production is the dominant agricultural crop in Cambodia and is the second most valuable commodity in terms of market value </w:t>
       </w:r>
       <w:r>
         <w:t>(Table S18</w:t>
@@ -5415,7 +5287,6 @@
                 <w:lang w:eastAsia="en-GB"/>
               </w:rPr>
             </w:pPr>
-            <w:proofErr w:type="gramStart"/>
             <w:r>
               <w:rPr>
                 <w:rFonts w:ascii="Calibri" w:eastAsia="Times New Roman" w:hAnsi="Calibri" w:cs="Calibri"/>
@@ -5428,22 +5299,7 @@
                 <w:szCs w:val="20"/>
                 <w:lang w:eastAsia="en-GB"/>
               </w:rPr>
-              <w:t>2 year</w:t>
-            </w:r>
-            <w:proofErr w:type="gramEnd"/>
-            <w:r>
-              <w:rPr>
-                <w:rFonts w:ascii="Calibri" w:eastAsia="Times New Roman" w:hAnsi="Calibri" w:cs="Calibri"/>
-                <w:b/>
-                <w:bCs/>
-                <w:i/>
-                <w:iCs/>
-                <w:color w:val="000000"/>
-                <w:sz w:val="20"/>
-                <w:szCs w:val="20"/>
-                <w:lang w:eastAsia="en-GB"/>
-              </w:rPr>
-              <w:t xml:space="preserve"> time lag</w:t>
+              <w:t>2 year time lag</w:t>
             </w:r>
           </w:p>
         </w:tc>
@@ -14190,23 +14046,7 @@
           <w:sz w:val="18"/>
           <w:szCs w:val="18"/>
         </w:rPr>
-        <w:t xml:space="preserve">In some </w:t>
-      </w:r>
-      <w:proofErr w:type="gramStart"/>
-      <w:r>
-        <w:rPr>
-          <w:sz w:val="18"/>
-          <w:szCs w:val="18"/>
-        </w:rPr>
-        <w:t>cases</w:t>
-      </w:r>
-      <w:proofErr w:type="gramEnd"/>
-      <w:r>
-        <w:rPr>
-          <w:sz w:val="18"/>
-          <w:szCs w:val="18"/>
-        </w:rPr>
-        <w:t xml:space="preserve"> there was a single top model and therefore model averaging was not necessary.</w:t>
+        <w:t>In some cases there was a single top model and therefore model averaging was not necessary.</w:t>
       </w:r>
     </w:p>
     <w:p>
@@ -14496,6 +14336,24 @@
         </w:rPr>
         <w:t>. Modelled relationships between economic predictors and the allocation of new economic land concessions in Cambodia between 1993 – 2015. Top row: no time lag between predictor and response; middle row: 1-year time lag between predictor and response; bottom row: 2-year time lag between predictor and response.</w:t>
       </w:r>
+      <w:r>
+        <w:rPr>
+          <w:b/>
+          <w:bCs/>
+          <w:sz w:val="20"/>
+          <w:szCs w:val="20"/>
+        </w:rPr>
+        <w:t xml:space="preserve"> Models </w:t>
+      </w:r>
+      <w:r>
+        <w:rPr>
+          <w:b/>
+          <w:bCs/>
+          <w:sz w:val="20"/>
+          <w:szCs w:val="20"/>
+        </w:rPr>
+        <w:t>had Poisson error structures with a log link, and so points and predictions were back-transformed to the original scale for plotting above.</w:t>
+      </w:r>
     </w:p>
     <w:p>
       <w:pPr>
@@ -14556,7 +14414,8 @@
           <w:iCs/>
         </w:rPr>
       </w:pPr>
-      <w:commentRangeStart w:id="7"/>
+      <w:commentRangeStart w:id="5"/>
+      <w:commentRangeStart w:id="6"/>
       <w:r>
         <w:rPr>
           <w:noProof/>
@@ -14625,12 +14484,19 @@
           </wp:anchor>
         </w:drawing>
       </w:r>
-      <w:commentRangeEnd w:id="7"/>
+      <w:commentRangeEnd w:id="5"/>
       <w:r>
         <w:rPr>
           <w:rStyle w:val="CommentReference"/>
         </w:rPr>
-        <w:commentReference w:id="7"/>
+        <w:commentReference w:id="5"/>
+      </w:r>
+      <w:commentRangeEnd w:id="6"/>
+      <w:r>
+        <w:rPr>
+          <w:rStyle w:val="CommentReference"/>
+        </w:rPr>
+        <w:commentReference w:id="6"/>
       </w:r>
     </w:p>
     <w:p>
@@ -14888,6 +14754,24 @@
           <w:szCs w:val="20"/>
         </w:rPr>
         <w:t>. Modelled relationships between commodity price predictors and the allocation of new economic land concessions in Cambodia between 1993 – 2015. Top two rows: no time lag between predictor and response; third row: 1-year time lag between predictor and response; bottom row: 2-year time lag between predictor and response.</w:t>
+      </w:r>
+      <w:r>
+        <w:rPr>
+          <w:b/>
+          <w:bCs/>
+          <w:sz w:val="20"/>
+          <w:szCs w:val="20"/>
+        </w:rPr>
+        <w:t xml:space="preserve"> </w:t>
+      </w:r>
+      <w:r>
+        <w:rPr>
+          <w:b/>
+          <w:bCs/>
+          <w:sz w:val="20"/>
+          <w:szCs w:val="20"/>
+        </w:rPr>
+        <w:t>Models had Poisson error structures with a log link, and so points and predictions were back-transformed to the original scale for plotting above.</w:t>
       </w:r>
     </w:p>
     <w:p>
@@ -15272,6 +15156,24 @@
         </w:rPr>
         <w:t xml:space="preserve"> row: 1-year time lag between predictor and response; bottom row: 2-year time lag between predictor and response.</w:t>
       </w:r>
+      <w:r>
+        <w:rPr>
+          <w:b/>
+          <w:bCs/>
+          <w:sz w:val="20"/>
+          <w:szCs w:val="20"/>
+        </w:rPr>
+        <w:t xml:space="preserve"> </w:t>
+      </w:r>
+      <w:r>
+        <w:rPr>
+          <w:b/>
+          <w:bCs/>
+          <w:sz w:val="20"/>
+          <w:szCs w:val="20"/>
+        </w:rPr>
+        <w:t>Models had Poisson error structures with a log link, and so points and predictions were back-transformed to the original scale for plotting above.</w:t>
+      </w:r>
     </w:p>
     <w:p/>
     <w:p>
@@ -15463,9 +15365,58 @@
       <w:r>
         <w:t xml:space="preserve">, and therefore the drivers which are operating at those scales may be different to the drivers operating at the national scale in Cambodia. Second, Cambodia’s economy is </w:t>
       </w:r>
+      <w:commentRangeStart w:id="7"/>
+      <w:r>
+        <w:t>unique within Asia</w:t>
+      </w:r>
+      <w:commentRangeEnd w:id="7"/>
+      <w:r>
+        <w:rPr>
+          <w:rStyle w:val="CommentReference"/>
+        </w:rPr>
+        <w:commentReference w:id="7"/>
+      </w:r>
+      <w:r>
+        <w:t xml:space="preserve"> because of the civil unrest and war, economic collapse, and subsequent rapid economic revival. This may render comparison of macroeconomic drivers of forest loss and LUC with other Asian countries ineffective. For example, Cambodia’s economy is in its infancy relative to many other countries in the region, and therefore forest loss during the study period may have been driven more by local drivers such as poverty, insecure land tenure, and land speculation by migrants, rather than national-level economics. Third, we did not include predictor variables covering institutional factors, land rights or tenure, or environmental policies, which have been shown to be important </w:t>
+      </w:r>
+      <w:r>
+        <w:fldChar w:fldCharType="begin"/>
+      </w:r>
+      <w:r>
+        <w:instrText xml:space="preserve"> ADDIN ZOTERO_ITEM CSL_CITATION {"citationID":"W2OIhhpT","properties":{"formattedCitation":"(Culas 2007)","plainCitation":"(Culas 2007)","noteIndex":0},"citationItems":[{"id":2123,"uris":["http://zotero.org/users/2170232/items/GFXZ4GUN"],"uri":["http://zotero.org/users/2170232/items/GFXZ4GUN"],"itemData":{"id":2123,"type":"article-journal","abstract":"Institutions for secure property rights and better environmental policies for moving the system towards a sustainable growth path can reduce the height of an environmental Kuznets curve (EKC) relationship between income and deforestation. This study examines the impact of these specific institutional factors on the EKC relationship for deforestation across Latin American, African and Asian countries. The factors related to agricultural production, population, economy and governmental policies of each country are hypothesised to affect deforestation. Results of the Latin American countries show significant evidence of an EKC relationship for deforestation and also relevance of the institutional factors to reduce the rate of deforestation. Improvements in institutions for secure property rights and better environmental policies can thus significantly reduce the rate of deforestation without hindering the level of economic growth. Evidence also suggests that the effect of agricultural production on deforestation could be halted by strengthening institutional factors. There was found to be complementarity between the institutional factors and forest sector polices, and an additive effect between the institutional factors and forest products export promotion policies, which could also eventually reduce the rate of deforestation.","container-title":"Ecological Economics","DOI":"10.1016/j.ecolecon.2006.03.014","ISSN":"0921-8009","issue":"2","journalAbbreviation":"Ecological Economics","language":"en","page":"429-437","source":"ScienceDirect","title":"Deforestation and the environmental Kuznets curve: An institutional perspective","title-short":"Deforestation and the environmental Kuznets curve","volume":"61","author":[{"family":"Culas","given":"Richard J."}],"issued":{"date-parts":[["2007",3,1]]}}}],"schema":"https://github.com/citation-style-language/schema/raw/master/csl-citation.json"} </w:instrText>
+      </w:r>
+      <w:r>
+        <w:fldChar w:fldCharType="separate"/>
+      </w:r>
+      <w:r>
+        <w:rPr>
+          <w:rFonts w:ascii="Calibri" w:hAnsi="Calibri" w:cs="Calibri"/>
+        </w:rPr>
+        <w:t>(</w:t>
+      </w:r>
+      <w:proofErr w:type="spellStart"/>
+      <w:r>
+        <w:rPr>
+          <w:rFonts w:ascii="Calibri" w:hAnsi="Calibri" w:cs="Calibri"/>
+        </w:rPr>
+        <w:t>Culas</w:t>
+      </w:r>
+      <w:proofErr w:type="spellEnd"/>
+      <w:r>
+        <w:rPr>
+          <w:rFonts w:ascii="Calibri" w:hAnsi="Calibri" w:cs="Calibri"/>
+        </w:rPr>
+        <w:t xml:space="preserve"> 2007)</w:t>
+      </w:r>
+      <w:r>
+        <w:fldChar w:fldCharType="end"/>
+      </w:r>
+      <w:r>
+        <w:t>. Fourth, we only investigated up to two years of time lag between changes in predictor variables and changes in forest cover.</w:t>
+      </w:r>
       <w:commentRangeStart w:id="8"/>
       <w:r>
-        <w:t>unique within Asia</w:t>
+        <w:t xml:space="preserve"> It is possible that the effects of macroeconomics on forest cover and LUC operate at a larger temporal scale than considered in this study.       </w:t>
       </w:r>
       <w:commentRangeEnd w:id="8"/>
       <w:r>
@@ -15473,63 +15424,6 @@
           <w:rStyle w:val="CommentReference"/>
         </w:rPr>
         <w:commentReference w:id="8"/>
-      </w:r>
-      <w:r>
-        <w:t xml:space="preserve"> because of the civil unrest and war, economic collapse, and subsequent rapid economic revival. This may render comparison of macroeconomic drivers of forest loss and LUC with other Asian countries ineffective. For example, Cambodia’s economy is in its infancy relative to many other countries in the region, and therefore forest loss during the study period may have been driven more by local drivers such as poverty, insecure land tenure, and land speculation by migrants, rather than national-level economics. Third, we did not include predictor variables covering institutional factors, land rights or tenure, or environmental policies, which have been shown to be important </w:t>
-      </w:r>
-      <w:r>
-        <w:fldChar w:fldCharType="begin"/>
-      </w:r>
-      <w:r>
-        <w:instrText xml:space="preserve"> ADDIN ZOTERO_ITEM CSL_CITATION {"citationID":"W2OIhhpT","properties":{"formattedCitation":"(Culas 2007)","plainCitation":"(Culas 2007)","noteIndex":0},"citationItems":[{"id":2123,"uris":["http://zotero.org/users/2170232/items/GFXZ4GUN"],"uri":["http://zotero.org/users/2170232/items/GFXZ4GUN"],"itemData":{"id":2123,"type":"article-journal","abstract":"Institutions for secure property rights and better environmental policies for moving the system towards a sustainable growth path can reduce the height of an environmental Kuznets curve (EKC) relationship between income and deforestation. This study examines the impact of these specific institutional factors on the EKC relationship for deforestation across Latin American, African and Asian countries. The factors related to agricultural production, population, economy and governmental policies of each country are hypothesised to affect deforestation. Results of the Latin American countries show significant evidence of an EKC relationship for deforestation and also relevance of the institutional factors to reduce the rate of deforestation. Improvements in institutions for secure property rights and better environmental policies can thus significantly reduce the rate of deforestation without hindering the level of economic growth. Evidence also suggests that the effect of agricultural production on deforestation could be halted by strengthening institutional factors. There was found to be complementarity between the institutional factors and forest sector polices, and an additive effect between the institutional factors and forest products export promotion policies, which could also eventually reduce the rate of deforestation.","container-title":"Ecological Economics","DOI":"10.1016/j.ecolecon.2006.03.014","ISSN":"0921-8009","issue":"2","journalAbbreviation":"Ecological Economics","language":"en","page":"429-437","source":"ScienceDirect","title":"Deforestation and the environmental Kuznets curve: An institutional perspective","title-short":"Deforestation and the environmental Kuznets curve","volume":"61","author":[{"family":"Culas","given":"Richard J."}],"issued":{"date-parts":[["2007",3,1]]}}}],"schema":"https://github.com/citation-style-language/schema/raw/master/csl-citation.json"} </w:instrText>
-      </w:r>
-      <w:r>
-        <w:fldChar w:fldCharType="separate"/>
-      </w:r>
-      <w:r>
-        <w:rPr>
-          <w:rFonts w:ascii="Calibri" w:hAnsi="Calibri" w:cs="Calibri"/>
-        </w:rPr>
-        <w:t>(</w:t>
-      </w:r>
-      <w:proofErr w:type="spellStart"/>
-      <w:r>
-        <w:rPr>
-          <w:rFonts w:ascii="Calibri" w:hAnsi="Calibri" w:cs="Calibri"/>
-        </w:rPr>
-        <w:t>Culas</w:t>
-      </w:r>
-      <w:proofErr w:type="spellEnd"/>
-      <w:r>
-        <w:rPr>
-          <w:rFonts w:ascii="Calibri" w:hAnsi="Calibri" w:cs="Calibri"/>
-        </w:rPr>
-        <w:t xml:space="preserve"> 2007)</w:t>
-      </w:r>
-      <w:r>
-        <w:fldChar w:fldCharType="end"/>
-      </w:r>
-      <w:r>
-        <w:t>. Fourth, we only investigated up to two years of time lag between changes in predictor variables and changes in forest cover.</w:t>
-      </w:r>
-      <w:commentRangeStart w:id="9"/>
-      <w:r>
-        <w:t xml:space="preserve"> It is possible that the effects of macroeconomics on forest cover and LUC operate at a larger temporal scale than considered in this study</w:t>
-      </w:r>
-      <w:proofErr w:type="gramStart"/>
-      <w:r>
-        <w:t xml:space="preserve">.  </w:t>
-      </w:r>
-      <w:proofErr w:type="gramEnd"/>
-      <w:r>
-        <w:t xml:space="preserve">     </w:t>
-      </w:r>
-      <w:commentRangeEnd w:id="9"/>
-      <w:r>
-        <w:rPr>
-          <w:rStyle w:val="CommentReference"/>
-        </w:rPr>
-        <w:commentReference w:id="9"/>
       </w:r>
     </w:p>
     <w:p>
@@ -15804,12 +15698,69 @@
       <w:r>
         <w:t xml:space="preserve">. </w:t>
       </w:r>
+      <w:commentRangeStart w:id="9"/>
+      <w:r>
+        <w:fldChar w:fldCharType="begin"/>
+      </w:r>
+      <w:r>
+        <w:instrText xml:space="preserve"> ADDIN ZOTERO_ITEM CSL_CITATION {"citationID":"CwlwQmVP","properties":{"formattedCitation":"(Grogan et al., 2015)","plainCitation":"(Grogan et al., 2015)","dontUpdate":true,"noteIndex":0},"citationItems":[{"id":2760,"uris":["http://zotero.org/users/2170232/items/RPYSN4I3"],"uri":["http://zotero.org/users/2170232/items/RPYSN4I3"],"itemData":{"id":2760,"type":"article-journal","abstract":"The recent rise in global demand for natural rubber (Hevea brasiliensis) has led to expansive areas of natural forest being transformed into monoculture plantations. This paper explores the utility of annual Landsat time series for monitoring forest disturbance and the role of natural rubber in mainland Southeast Asia from 2000 to 2012. A region on the Cambodian–Vietnamese border was chosen for this study considering four primary questions: 1) how accurately can annual Landsat time series map the location and timing of forest disturbances in evergreen and seasonal tropical forests, 2) are there cross-border differences in frontier and non-frontier forest disturbance rates between Cambodia and Vietnam, 3) what proportion of disturbances in frontier and non-frontier forests can be accounted for by the impact of rubber plantations, and 4) is there a relationship between global market prices for natural rubber and the annual rate of frontier forest clearing for rubber plantations on both sides of the border. We used LandTrendr (Landsat-based detection of trends in disturbance and recovery) for temporal segmentation of the Landsat time series and disturbance mapping. Our results show that this approach can provide accurate forest disturbance maps but that accuracy is affected by forest type. Highest accuracies were found in evergreen forest (91%), with lower accuracies in mixed (82%) and dry-deciduous forest types (86%). Our final map considering all forest types yielded an overall accuracy of 86%. Forest disturbance rates were generally higher on the Cambodian side of the border. Frontier forest disturbance rates averaged 3.8%/year in Cambodia compared to 2.5%/year in Vietnam. Conversion to rubber was the dominant form of frontier forest change in both countries (42% in Cambodia and 84% in Vietnam). Non-frontier forest disturbances averaged 4.0% and 2.5% in Cambodia and Vietnam, respectively, with most disturbances likewise linked with rubber plantations. Although rates of frontier forest disturbance differed in both countries, they each displayed similar correlations between disturbance rates related to rubber plantation expansion and price fluctuations of natural rubber. This suggests links between localized land cover/use change and international market forces, irrespective of differing political and socioeconomic backgrounds. Our study underlines the value of using dense Landsat time series when exploring the dynamics of human-induced land cover change.","container-title":"Remote Sensing of Environment","DOI":"10.1016/j.rse.2015.03.001","ISSN":"0034-4257","journalAbbreviation":"Remote Sensing of Environment","language":"en","page":"438-453","source":"ScienceDirect","title":"Cross-border forest disturbance and the role of natural rubber in mainland Southeast Asia using annual Landsat time series","volume":"169","author":[{"family":"Grogan","given":"Kenneth"},{"family":"Pflugmacher","given":"Dirk"},{"family":"Hostert","given":"Patrick"},{"family":"Kennedy","given":"Robert"},{"family":"Fensholt","given":"Rasmus"}],"issued":{"date-parts":[["2015",11,1]]}}}],"schema":"https://github.com/citation-style-language/schema/raw/master/csl-citation.json"} </w:instrText>
+      </w:r>
+      <w:r>
+        <w:fldChar w:fldCharType="separate"/>
+      </w:r>
+      <w:r>
+        <w:rPr>
+          <w:rFonts w:ascii="Calibri" w:hAnsi="Calibri" w:cs="Calibri"/>
+        </w:rPr>
+        <w:t xml:space="preserve">Grogan et al </w:t>
+      </w:r>
+      <w:r>
+        <w:rPr>
+          <w:rFonts w:ascii="Calibri" w:hAnsi="Calibri" w:cs="Calibri"/>
+        </w:rPr>
+        <w:t>(</w:t>
+      </w:r>
+      <w:r>
+        <w:rPr>
+          <w:rFonts w:ascii="Calibri" w:hAnsi="Calibri" w:cs="Calibri"/>
+        </w:rPr>
+        <w:t>2015)</w:t>
+      </w:r>
+      <w:r>
+        <w:fldChar w:fldCharType="end"/>
+      </w:r>
+      <w:r>
+        <w:t xml:space="preserve"> provide an empirical example of how the international market price of rubber can drive deforestation in frontier areas of Cambodia and Vietnam</w:t>
+      </w:r>
+      <w:commentRangeEnd w:id="9"/>
+      <w:r>
+        <w:rPr>
+          <w:rStyle w:val="CommentReference"/>
+        </w:rPr>
+        <w:commentReference w:id="9"/>
+      </w:r>
+      <w:r>
+        <w:t xml:space="preserve">. Understanding which commodities are driving land conversion, the strength of the effects, the time lags, and the legal and institutional mechanisms that facilitate the link between prices and forest loss, is critical for predicting future forest loss. </w:t>
+      </w:r>
       <w:commentRangeStart w:id="10"/>
       <w:r>
+        <w:t>The Cambodian Prime Minister issued a moratorium on new ELCs in 2012, which drastically reduced (although did not eliminate) ELC allocation</w:t>
+      </w:r>
+      <w:commentRangeEnd w:id="10"/>
+      <w:r>
+        <w:rPr>
+          <w:rStyle w:val="CommentReference"/>
+        </w:rPr>
+        <w:commentReference w:id="10"/>
+      </w:r>
+      <w:r>
+        <w:t xml:space="preserve">. Although this has had a positive effect on forests, rural livelihoods, and indigenous land tenure, it is unclear how long this reprieve will last </w:t>
+      </w:r>
+      <w:r>
         <w:fldChar w:fldCharType="begin"/>
       </w:r>
       <w:r>
-        <w:instrText xml:space="preserve"> ADDIN ZOTERO_ITEM CSL_CITATION {"citationID":"CwlwQmVP","properties":{"formattedCitation":"(Grogan et al., 2015)","plainCitation":"(Grogan et al., 2015)","dontUpdate":true,"noteIndex":0},"citationItems":[{"id":2760,"uris":["http://zotero.org/users/2170232/items/RPYSN4I3"],"uri":["http://zotero.org/users/2170232/items/RPYSN4I3"],"itemData":{"id":2760,"type":"article-journal","abstract":"The recent rise in global demand for natural rubber (Hevea brasiliensis) has led to expansive areas of natural forest being transformed into monoculture plantations. This paper explores the utility of annual Landsat time series for monitoring forest disturbance and the role of natural rubber in mainland Southeast Asia from 2000 to 2012. A region on the Cambodian–Vietnamese border was chosen for this study considering four primary questions: 1) how accurately can annual Landsat time series map the location and timing of forest disturbances in evergreen and seasonal tropical forests, 2) are there cross-border differences in frontier and non-frontier forest disturbance rates between Cambodia and Vietnam, 3) what proportion of disturbances in frontier and non-frontier forests can be accounted for by the impact of rubber plantations, and 4) is there a relationship between global market prices for natural rubber and the annual rate of frontier forest clearing for rubber plantations on both sides of the border. We used LandTrendr (Landsat-based detection of trends in disturbance and recovery) for temporal segmentation of the Landsat time series and disturbance mapping. Our results show that this approach can provide accurate forest disturbance maps but that accuracy is affected by forest type. Highest accuracies were found in evergreen forest (91%), with lower accuracies in mixed (82%) and dry-deciduous forest types (86%). Our final map considering all forest types yielded an overall accuracy of 86%. Forest disturbance rates were generally higher on the Cambodian side of the border. Frontier forest disturbance rates averaged 3.8%/year in Cambodia compared to 2.5%/year in Vietnam. Conversion to rubber was the dominant form of frontier forest change in both countries (42% in Cambodia and 84% in Vietnam). Non-frontier forest disturbances averaged 4.0% and 2.5% in Cambodia and Vietnam, respectively, with most disturbances likewise linked with rubber plantations. Although rates of frontier forest disturbance differed in both countries, they each displayed similar correlations between disturbance rates related to rubber plantation expansion and price fluctuations of natural rubber. This suggests links between localized land cover/use change and international market forces, irrespective of differing political and socioeconomic backgrounds. Our study underlines the value of using dense Landsat time series when exploring the dynamics of human-induced land cover change.","container-title":"Remote Sensing of Environment","DOI":"10.1016/j.rse.2015.03.001","ISSN":"0034-4257","journalAbbreviation":"Remote Sensing of Environment","language":"en","page":"438-453","source":"ScienceDirect","title":"Cross-border forest disturbance and the role of natural rubber in mainland Southeast Asia using annual Landsat time series","volume":"169","author":[{"family":"Grogan","given":"Kenneth"},{"family":"Pflugmacher","given":"Dirk"},{"family":"Hostert","given":"Patrick"},{"family":"Kennedy","given":"Robert"},{"family":"Fensholt","given":"Rasmus"}],"issued":{"date-parts":[["2015",11,1]]}}}],"schema":"https://github.com/citation-style-language/schema/raw/master/csl-citation.json"} </w:instrText>
+        <w:instrText xml:space="preserve"> ADDIN ZOTERO_ITEM CSL_CITATION {"citationID":"6Ox1VdRJ","properties":{"formattedCitation":"(Davis et al. 2015)","plainCitation":"(Davis et al. 2015)","noteIndex":0},"citationItems":[{"id":2465,"uris":["http://zotero.org/users/2170232/items/BM9FJ8GU"],"uri":["http://zotero.org/users/2170232/items/BM9FJ8GU"],"itemData":{"id":2465,"type":"article-journal","abstract":"Investment in agricultural land in the developing world has rapidly increased in the past two decades1,2,3. In Cambodia, there has been a surge in economic land concessions, in which long-term leases are provided to foreign and domestic investors for economic development. More than two million hectares4 have been leased so far, sparking debate over the consequences for local communities and the environment5. Here we combined official records of concession locations4,6 with a high-resolution data set of changes in forest cover7 to quantify the contribution of land concessions to deforestation between 2000 and 2012. We used covariate matching to control for variables other than classification as a concession that may influence forest loss. Nearly half of the area where concessions were granted between 2000 and 2012 was forested in 2000; this area then represented 12.4% of forest land cover in Cambodia. Within concessions, the annual rate of forest loss was between 29% and 105% higher than in comparable land areas outside concessions. Most of the deforestation within concessions occurred after the contract date, and whether an investor was domestic or foreign had no effect on deforestation rates. We conclude that land acquisitions can act as powerful drivers of deforestation.","container-title":"Nature Geoscience","DOI":"10.1038/ngeo2540","ISSN":"1752-0908","issue":"10","language":"en","page":"772-775","source":"www.nature.com","title":"Accelerated deforestation driven by large-scale land acquisitions in Cambodia","volume":"8","author":[{"family":"Davis","given":"Kyle Frankel"},{"family":"Yu","given":"Kailiang"},{"family":"Rulli","given":"Maria Cristina"},{"family":"Pichdara","given":"Lonn"},{"family":"D’Odorico","given":"Paolo"}],"issued":{"date-parts":[["2015"]]}}}],"schema":"https://github.com/citation-style-language/schema/raw/master/csl-citation.json"} </w:instrText>
       </w:r>
       <w:r>
         <w:fldChar w:fldCharType="separate"/>
@@ -15818,70 +15769,34 @@
         <w:rPr>
           <w:rFonts w:ascii="Calibri" w:hAnsi="Calibri" w:cs="Calibri"/>
         </w:rPr>
-        <w:t xml:space="preserve">Grogan et al </w:t>
-      </w:r>
-      <w:r>
-        <w:rPr>
-          <w:rFonts w:ascii="Calibri" w:hAnsi="Calibri" w:cs="Calibri"/>
-        </w:rPr>
-        <w:t>(</w:t>
-      </w:r>
-      <w:r>
-        <w:rPr>
-          <w:rFonts w:ascii="Calibri" w:hAnsi="Calibri" w:cs="Calibri"/>
-        </w:rPr>
-        <w:t>2015)</w:t>
+        <w:t>(Davis et al. 2015)</w:t>
       </w:r>
       <w:r>
         <w:fldChar w:fldCharType="end"/>
       </w:r>
       <w:r>
-        <w:t xml:space="preserve"> provide an empirical example of how the international market price of rubber can drive deforestation in frontier areas of Cambodia and Vietnam</w:t>
-      </w:r>
-      <w:commentRangeEnd w:id="10"/>
+        <w:t xml:space="preserve">, or whether a new mechanism will emerge to replace ELCs. The opaque legal mechanisms and weak institutional frameworks that governed ELCs in the past are likely to continue to hinder the development of sustainable agricultural policies. The relationships between macroeconomics, commodity prices, and industrial-scale agriculture identified in this study are likely replicated across the region, and therefore these results will be of use to researchers and policy makers outside Cambodia. </w:t>
+      </w:r>
+    </w:p>
+    <w:p/>
+    <w:p>
+      <w:r>
+        <w:rPr>
+          <w:b/>
+          <w:bCs/>
+        </w:rPr>
+        <w:t xml:space="preserve"> </w:t>
+      </w:r>
+      <w:commentRangeStart w:id="11"/>
+      <w:r>
+        <w:t xml:space="preserve">For example, when the agricultural sector’s proportion of national GDP decreases by 3% in a given year relative to the previous year, the number of new ELCs allocated that year is predicted to be approximately 2, whereas when the sector’s proportion of national GDP increases in a given year by 1% relative to the previous year, the number of new ELCs is predicted to be 6. When the amount of foreign investment decreases by approximately $10 million relative to the previous year, the number of new ELCs one year later is predicted to be 3. Conversely, when foreign investment in a given year increases by approximately $300 million relative to the previous year, then one year later the number of new ELCs is predicted to be 10. The one-year time lag of the effect of foreign investment suggests that it takes approximately one year from the time of investment for a company to see the creation of their land concession. </w:t>
+      </w:r>
+      <w:commentRangeEnd w:id="11"/>
       <w:r>
         <w:rPr>
           <w:rStyle w:val="CommentReference"/>
         </w:rPr>
-        <w:commentReference w:id="10"/>
-      </w:r>
-      <w:r>
-        <w:t xml:space="preserve">. Understanding which commodities are driving land conversion, the strength of the effects, the time lags, and the legal and institutional mechanisms that facilitate the link between prices and forest loss, is critical for predicting future forest loss. </w:t>
-      </w:r>
-      <w:commentRangeStart w:id="11"/>
-      <w:r>
-        <w:t>The Cambodian Prime Minister issued a moratorium on new ELCs in 2012, which drastically reduced (although did not eliminate) ELC allocation</w:t>
-      </w:r>
-      <w:commentRangeEnd w:id="11"/>
-      <w:r>
-        <w:rPr>
-          <w:rStyle w:val="CommentReference"/>
-        </w:rPr>
         <w:commentReference w:id="11"/>
-      </w:r>
-      <w:r>
-        <w:t xml:space="preserve">. Although this has had a positive effect on forests, rural livelihoods, and indigenous land tenure, it is unclear how long this reprieve will last </w:t>
-      </w:r>
-      <w:r>
-        <w:fldChar w:fldCharType="begin"/>
-      </w:r>
-      <w:r>
-        <w:instrText xml:space="preserve"> ADDIN ZOTERO_ITEM CSL_CITATION {"citationID":"6Ox1VdRJ","properties":{"formattedCitation":"(Davis et al. 2015)","plainCitation":"(Davis et al. 2015)","noteIndex":0},"citationItems":[{"id":2465,"uris":["http://zotero.org/users/2170232/items/BM9FJ8GU"],"uri":["http://zotero.org/users/2170232/items/BM9FJ8GU"],"itemData":{"id":2465,"type":"article-journal","abstract":"Investment in agricultural land in the developing world has rapidly increased in the past two decades1,2,3. In Cambodia, there has been a surge in economic land concessions, in which long-term leases are provided to foreign and domestic investors for economic development. More than two million hectares4 have been leased so far, sparking debate over the consequences for local communities and the environment5. Here we combined official records of concession locations4,6 with a high-resolution data set of changes in forest cover7 to quantify the contribution of land concessions to deforestation between 2000 and 2012. We used covariate matching to control for variables other than classification as a concession that may influence forest loss. Nearly half of the area where concessions were granted between 2000 and 2012 was forested in 2000; this area then represented 12.4% of forest land cover in Cambodia. Within concessions, the annual rate of forest loss was between 29% and 105% higher than in comparable land areas outside concessions. Most of the deforestation within concessions occurred after the contract date, and whether an investor was domestic or foreign had no effect on deforestation rates. We conclude that land acquisitions can act as powerful drivers of deforestation.","container-title":"Nature Geoscience","DOI":"10.1038/ngeo2540","ISSN":"1752-0908","issue":"10","language":"en","page":"772-775","source":"www.nature.com","title":"Accelerated deforestation driven by large-scale land acquisitions in Cambodia","volume":"8","author":[{"family":"Davis","given":"Kyle Frankel"},{"family":"Yu","given":"Kailiang"},{"family":"Rulli","given":"Maria Cristina"},{"family":"Pichdara","given":"Lonn"},{"family":"D’Odorico","given":"Paolo"}],"issued":{"date-parts":[["2015"]]}}}],"schema":"https://github.com/citation-style-language/schema/raw/master/csl-citation.json"} </w:instrText>
-      </w:r>
-      <w:r>
-        <w:fldChar w:fldCharType="separate"/>
-      </w:r>
-      <w:r>
-        <w:rPr>
-          <w:rFonts w:ascii="Calibri" w:hAnsi="Calibri" w:cs="Calibri"/>
-        </w:rPr>
-        <w:t>(Davis et al. 2015)</w:t>
-      </w:r>
-      <w:r>
-        <w:fldChar w:fldCharType="end"/>
-      </w:r>
-      <w:r>
-        <w:t xml:space="preserve">, or whether a new mechanism will emerge to replace ELCs. The opaque legal mechanisms and weak institutional frameworks that governed ELCs in the past are likely to continue to hinder the development of sustainable agricultural policies. The relationships between macroeconomics, commodity prices, and industrial-scale agriculture identified in this study are likely replicated across the region, and therefore these results will be of use to researchers and policy makers outside Cambodia. </w:t>
       </w:r>
     </w:p>
     <w:p/>
@@ -15892,12 +15807,82 @@
           <w:bCs/>
         </w:rPr>
       </w:pPr>
-      <w:r>
-        <w:rPr>
-          <w:b/>
-          <w:bCs/>
-        </w:rPr>
-        <w:t xml:space="preserve"> </w:t>
+      <w:commentRangeStart w:id="12"/>
+      <w:r>
+        <w:t xml:space="preserve">Economic land concessions in Cambodia are predominantly agro-industrial concessions, and therefore the positive relationships between the market price of agricultural commodities and new ELC allocations is not surprising. Rubber and rice are the most valuable market commodities within the variable set, and we can see this reflected in the model; if rubber market prices do not change between years </w:t>
+      </w:r>
+      <w:r>
+        <w:rPr>
+          <w:i/>
+          <w:iCs/>
+        </w:rPr>
+        <w:t>t</w:t>
+      </w:r>
+      <w:r>
+        <w:t xml:space="preserve"> and </w:t>
+      </w:r>
+      <w:r>
+        <w:rPr>
+          <w:i/>
+          <w:iCs/>
+        </w:rPr>
+        <w:t>t+1</w:t>
+      </w:r>
+      <w:r>
+        <w:t xml:space="preserve"> then approximately 4 new ELCs are predicted in year </w:t>
+      </w:r>
+      <w:r>
+        <w:rPr>
+          <w:i/>
+          <w:iCs/>
+        </w:rPr>
+        <w:t>t+1</w:t>
+      </w:r>
+      <w:r>
+        <w:t xml:space="preserve">, whereas if the price of rubber increases by $1500/ton in year </w:t>
+      </w:r>
+      <w:r>
+        <w:rPr>
+          <w:i/>
+          <w:iCs/>
+        </w:rPr>
+        <w:t>t</w:t>
+      </w:r>
+      <w:r>
+        <w:t xml:space="preserve">, then approximately 29 new ELCs are predicted in year </w:t>
+      </w:r>
+      <w:r>
+        <w:rPr>
+          <w:i/>
+          <w:iCs/>
+        </w:rPr>
+        <w:t>t+1</w:t>
+      </w:r>
+      <w:r>
+        <w:t xml:space="preserve">. Similarly, if there is no change in the market price of rice between two given years, then approximately 5 new ELCs are predicted. If the market value increases by $300/ton then in year </w:t>
+      </w:r>
+      <w:r>
+        <w:rPr>
+          <w:i/>
+          <w:iCs/>
+        </w:rPr>
+        <w:t>t+1</w:t>
+      </w:r>
+      <w:r>
+        <w:t xml:space="preserve"> approximately 80 new ELCs are predicted. Interestingly the effect of changes in sugar price were weak when there was no time lag, but the effect was stronger when both a one-year and two-year time lag were introduced (</w:t>
+      </w:r>
+      <w:r>
+        <w:t>Figure 3</w:t>
+      </w:r>
+      <w:r>
+        <w:t xml:space="preserve">).  </w:t>
+      </w:r>
+      <w:commentRangeEnd w:id="12"/>
+      <w:r>
+        <w:rPr>
+          <w:rStyle w:val="CommentReference"/>
+        </w:rPr>
+        <w:commentReference w:id="12"/>
       </w:r>
     </w:p>
     <w:sectPr>
@@ -15912,7 +15897,7 @@
 
 <file path=word/comments.xml><?xml version="1.0" encoding="utf-8"?>
 <w:comments xmlns:wpc="http://schemas.microsoft.com/office/word/2010/wordprocessingCanvas" xmlns:cx="http://schemas.microsoft.com/office/drawing/2014/chartex" xmlns:cx1="http://schemas.microsoft.com/office/drawing/2015/9/8/chartex" xmlns:cx2="http://schemas.microsoft.com/office/drawing/2015/10/21/chartex" xmlns:cx3="http://schemas.microsoft.com/office/drawing/2016/5/9/chartex" xmlns:cx4="http://schemas.microsoft.com/office/drawing/2016/5/10/chartex" xmlns:cx5="http://schemas.microsoft.com/office/drawing/2016/5/11/chartex" xmlns:cx6="http://schemas.microsoft.com/office/drawing/2016/5/12/chartex" xmlns:cx7="http://schemas.microsoft.com/office/drawing/2016/5/13/chartex" xmlns:cx8="http://schemas.microsoft.com/office/drawing/2016/5/14/chartex" xmlns:mc="http://schemas.openxmlformats.org/markup-compatibility/2006" xmlns:aink="http://schemas.microsoft.com/office/drawing/2016/ink" xmlns:am3d="http://schemas.microsoft.com/office/drawing/2017/model3d" xmlns:o="urn:schemas-microsoft-com:office:office" xmlns:r="http://schemas.openxmlformats.org/officeDocument/2006/relationships" xmlns:m="http://schemas.openxmlformats.org/officeDocument/2006/math" xmlns:v="urn:schemas-microsoft-com:vml" xmlns:wp14="http://schemas.microsoft.com/office/word/2010/wordprocessingDrawing" xmlns:wp="http://schemas.openxmlformats.org/drawingml/2006/wordprocessingDrawing" xmlns:w10="urn:schemas-microsoft-com:office:word" xmlns:w="http://schemas.openxmlformats.org/wordprocessingml/2006/main" xmlns:w14="http://schemas.microsoft.com/office/word/2010/wordml" xmlns:w15="http://schemas.microsoft.com/office/word/2012/wordml" xmlns:w16cex="http://schemas.microsoft.com/office/word/2018/wordml/cex" xmlns:w16cid="http://schemas.microsoft.com/office/word/2016/wordml/cid" xmlns:w16="http://schemas.microsoft.com/office/word/2018/wordml" xmlns:w16sdtdh="http://schemas.microsoft.com/office/word/2020/wordml/sdtdatahash" xmlns:w16se="http://schemas.microsoft.com/office/word/2015/wordml/symex" xmlns:wpg="http://schemas.microsoft.com/office/word/2010/wordprocessingGroup" xmlns:wpi="http://schemas.microsoft.com/office/word/2010/wordprocessingInk" xmlns:wne="http://schemas.microsoft.com/office/word/2006/wordml" xmlns:wps="http://schemas.microsoft.com/office/word/2010/wordprocessingShape" mc:Ignorable="w14 w15 w16se w16cid w16 w16cex w16sdtdh wp14">
-  <w:comment w:id="0" w:author="Katharine Abernethy" w:date="2021-09-29T11:40:00Z" w:initials="KA">
+  <w:comment w:id="0" w:author="Matthew Nuttall" w:date="2021-10-15T11:37:00Z" w:initials="MN">
     <w:p>
       <w:pPr>
         <w:pStyle w:val="CommentText"/>
@@ -15924,11 +15909,11 @@
         <w:annotationRef/>
       </w:r>
       <w:r>
-        <w:t>Explain why this is an appropriate and reliable data source and where it is available. It seems that this data should come from government.</w:t>
+        <w:t>Phil – in your comments on the previous draft (the combined version) you asked why these variables were chosen. I have included this sentence in response</w:t>
       </w:r>
     </w:p>
   </w:comment>
-  <w:comment w:id="1" w:author="Matthew Nuttall" w:date="2021-10-15T11:37:00Z" w:initials="MN">
+  <w:comment w:id="1" w:author="Katharine Abernethy" w:date="2021-09-29T13:10:00Z" w:initials="KA">
     <w:p>
       <w:pPr>
         <w:pStyle w:val="CommentText"/>
@@ -15940,11 +15925,11 @@
         <w:annotationRef/>
       </w:r>
       <w:r>
-        <w:t>Phil – in your comments on the previous draft (the combined version) you asked why these variables were chosen. I have included this sentence in response</w:t>
+        <w:t xml:space="preserve">Was used or best fit the data? </w:t>
       </w:r>
     </w:p>
   </w:comment>
-  <w:comment w:id="2" w:author="Katharine Abernethy" w:date="2021-09-29T13:10:00Z" w:initials="KA">
+  <w:comment w:id="2" w:author="Matthew Nuttall" w:date="2021-10-16T09:31:00Z" w:initials="MN">
     <w:p>
       <w:pPr>
         <w:pStyle w:val="CommentText"/>
@@ -15956,7 +15941,7 @@
         <w:annotationRef/>
       </w:r>
       <w:r>
-        <w:t xml:space="preserve">Was used or best fit the data? </w:t>
+        <w:t>Was used. As the response was count data, it was the most appropriate distribution</w:t>
       </w:r>
     </w:p>
   </w:comment>
@@ -15992,7 +15977,7 @@
       </w:r>
     </w:p>
   </w:comment>
-  <w:comment w:id="5" w:author="Katharine Abernethy" w:date="2021-09-29T14:39:00Z" w:initials="KA">
+  <w:comment w:id="5" w:author="Katharine Abernethy" w:date="2021-09-29T14:44:00Z" w:initials="KA">
     <w:p>
       <w:pPr>
         <w:pStyle w:val="CommentText"/>
@@ -16004,19 +15989,11 @@
         <w:annotationRef/>
       </w:r>
       <w:r>
-        <w:t xml:space="preserve">Is this Results? Sounds more like discussion and, </w:t>
-      </w:r>
-      <w:proofErr w:type="spellStart"/>
-      <w:r>
-        <w:t>tbh</w:t>
-      </w:r>
-      <w:proofErr w:type="spellEnd"/>
-      <w:r>
-        <w:t>, isn’t making the text any clearer here.</w:t>
+        <w:t xml:space="preserve">Why do the lines not seem to be related to the points? Particularly top left of this figure (corn) those points would lead to a line of positive slope if they were all equally weighted – are there points behind points or unequal weightings? If so, consider proportional sizing of points? </w:t>
       </w:r>
     </w:p>
   </w:comment>
-  <w:comment w:id="6" w:author="Matthew Nuttall" w:date="2021-10-15T15:35:00Z" w:initials="MN">
+  <w:comment w:id="6" w:author="Matthew Nuttall" w:date="2021-10-16T09:41:00Z" w:initials="MN">
     <w:p>
       <w:pPr>
         <w:pStyle w:val="CommentText"/>
@@ -16028,11 +16005,11 @@
         <w:annotationRef/>
       </w:r>
       <w:r>
-        <w:t>Discussion?</w:t>
+        <w:t>This is because the relationships were modelled on the log scale (Poisson models with log link), and these plots are the points and predictions back-transformed onto the original scale. I thought about plotting on the log scale, but they are much more difficult to interpret. I have added an explanation sentence to all three figure captions which will hopefully add clarification for the reader</w:t>
       </w:r>
     </w:p>
   </w:comment>
-  <w:comment w:id="7" w:author="Katharine Abernethy" w:date="2021-09-29T14:44:00Z" w:initials="KA">
+  <w:comment w:id="7" w:author="Katharine Abernethy" w:date="2021-09-29T15:01:00Z" w:initials="KA">
     <w:p>
       <w:pPr>
         <w:pStyle w:val="CommentText"/>
@@ -16044,11 +16021,11 @@
         <w:annotationRef/>
       </w:r>
       <w:r>
-        <w:t xml:space="preserve">Why do the lines not seem to be related to the points? Particularly top left of this figure (corn) those points would lead to a line of positive slope if they were all equally weighted – are there points behind points or unequal weightings? If so, consider proportional sizing of points? </w:t>
+        <w:t>Didn’t these things also happen to Viet Nam and Japan?</w:t>
       </w:r>
     </w:p>
   </w:comment>
-  <w:comment w:id="8" w:author="Katharine Abernethy" w:date="2021-09-29T15:01:00Z" w:initials="KA">
+  <w:comment w:id="8" w:author="Katharine Abernethy" w:date="2021-09-29T15:03:00Z" w:initials="KA">
     <w:p>
       <w:pPr>
         <w:pStyle w:val="CommentText"/>
@@ -16060,11 +16037,11 @@
         <w:annotationRef/>
       </w:r>
       <w:r>
-        <w:t>Didn’t these things also happen to Viet Nam and Japan?</w:t>
+        <w:t xml:space="preserve">Seems a bit vague can you make a more educated guess? </w:t>
       </w:r>
     </w:p>
   </w:comment>
-  <w:comment w:id="9" w:author="Katharine Abernethy" w:date="2021-09-29T15:03:00Z" w:initials="KA">
+  <w:comment w:id="9" w:author="Katharine Abernethy" w:date="2021-09-29T15:06:00Z" w:initials="KA">
     <w:p>
       <w:pPr>
         <w:pStyle w:val="CommentText"/>
@@ -16076,11 +16053,19 @@
         <w:annotationRef/>
       </w:r>
       <w:r>
-        <w:t xml:space="preserve">Seems a bit vague can you make a more educated guess? </w:t>
+        <w:t xml:space="preserve">Doe </w:t>
+      </w:r>
+      <w:proofErr w:type="spellStart"/>
+      <w:r>
+        <w:t>stheir</w:t>
+      </w:r>
+      <w:proofErr w:type="spellEnd"/>
+      <w:r>
+        <w:t xml:space="preserve"> analysis shed any light on how your model for macroeconomics performs? </w:t>
       </w:r>
     </w:p>
   </w:comment>
-  <w:comment w:id="10" w:author="Katharine Abernethy" w:date="2021-09-29T15:06:00Z" w:initials="KA">
+  <w:comment w:id="10" w:author="Katharine Abernethy" w:date="2021-09-29T15:08:00Z" w:initials="KA">
     <w:p>
       <w:pPr>
         <w:pStyle w:val="CommentText"/>
@@ -16092,19 +16077,11 @@
         <w:annotationRef/>
       </w:r>
       <w:r>
-        <w:t xml:space="preserve">Doe </w:t>
-      </w:r>
-      <w:proofErr w:type="spellStart"/>
-      <w:r>
-        <w:t>stheir</w:t>
-      </w:r>
-      <w:proofErr w:type="spellEnd"/>
-      <w:r>
-        <w:t xml:space="preserve"> analysis shed any light on how your model for macroeconomics performs? </w:t>
+        <w:t xml:space="preserve">Seems important to include that somewhere in the modelling, would it be worth truncating your data at 2012 to avoid this period? </w:t>
       </w:r>
     </w:p>
   </w:comment>
-  <w:comment w:id="11" w:author="Katharine Abernethy" w:date="2021-09-29T15:08:00Z" w:initials="KA">
+  <w:comment w:id="11" w:author="Katharine Abernethy" w:date="2021-09-29T14:39:00Z" w:initials="KA">
     <w:p>
       <w:pPr>
         <w:pStyle w:val="CommentText"/>
@@ -16116,15 +16093,31 @@
         <w:annotationRef/>
       </w:r>
       <w:r>
-        <w:t xml:space="preserve">Seems important to include that somewhere in the modelling, would it be worth truncating your data </w:t>
-      </w:r>
-      <w:proofErr w:type="gramStart"/>
-      <w:r>
-        <w:t>at</w:t>
-      </w:r>
-      <w:proofErr w:type="gramEnd"/>
-      <w:r>
-        <w:t xml:space="preserve"> 2012 to avoid this period? </w:t>
+        <w:t xml:space="preserve">Is this Results? Sounds more like discussion and, </w:t>
+      </w:r>
+      <w:proofErr w:type="spellStart"/>
+      <w:r>
+        <w:t>tbh</w:t>
+      </w:r>
+      <w:proofErr w:type="spellEnd"/>
+      <w:r>
+        <w:t>, isn’t making the text any clearer here.</w:t>
+      </w:r>
+    </w:p>
+  </w:comment>
+  <w:comment w:id="12" w:author="Matthew Nuttall" w:date="2021-10-15T15:35:00Z" w:initials="MN">
+    <w:p>
+      <w:pPr>
+        <w:pStyle w:val="CommentText"/>
+      </w:pPr>
+      <w:r>
+        <w:rPr>
+          <w:rStyle w:val="CommentReference"/>
+        </w:rPr>
+        <w:annotationRef/>
+      </w:r>
+      <w:r>
+        <w:t>Discussion?</w:t>
       </w:r>
     </w:p>
   </w:comment>
@@ -16133,62 +16126,65 @@
 
 <file path=word/commentsExtended.xml><?xml version="1.0" encoding="utf-8"?>
 <w15:commentsEx xmlns:wpc="http://schemas.microsoft.com/office/word/2010/wordprocessingCanvas" xmlns:cx="http://schemas.microsoft.com/office/drawing/2014/chartex" xmlns:cx1="http://schemas.microsoft.com/office/drawing/2015/9/8/chartex" xmlns:cx2="http://schemas.microsoft.com/office/drawing/2015/10/21/chartex" xmlns:cx3="http://schemas.microsoft.com/office/drawing/2016/5/9/chartex" xmlns:cx4="http://schemas.microsoft.com/office/drawing/2016/5/10/chartex" xmlns:cx5="http://schemas.microsoft.com/office/drawing/2016/5/11/chartex" xmlns:cx6="http://schemas.microsoft.com/office/drawing/2016/5/12/chartex" xmlns:cx7="http://schemas.microsoft.com/office/drawing/2016/5/13/chartex" xmlns:cx8="http://schemas.microsoft.com/office/drawing/2016/5/14/chartex" xmlns:mc="http://schemas.openxmlformats.org/markup-compatibility/2006" xmlns:aink="http://schemas.microsoft.com/office/drawing/2016/ink" xmlns:am3d="http://schemas.microsoft.com/office/drawing/2017/model3d" xmlns:o="urn:schemas-microsoft-com:office:office" xmlns:r="http://schemas.openxmlformats.org/officeDocument/2006/relationships" xmlns:m="http://schemas.openxmlformats.org/officeDocument/2006/math" xmlns:v="urn:schemas-microsoft-com:vml" xmlns:wp14="http://schemas.microsoft.com/office/word/2010/wordprocessingDrawing" xmlns:wp="http://schemas.openxmlformats.org/drawingml/2006/wordprocessingDrawing" xmlns:w10="urn:schemas-microsoft-com:office:word" xmlns:w="http://schemas.openxmlformats.org/wordprocessingml/2006/main" xmlns:w14="http://schemas.microsoft.com/office/word/2010/wordml" xmlns:w15="http://schemas.microsoft.com/office/word/2012/wordml" xmlns:w16cex="http://schemas.microsoft.com/office/word/2018/wordml/cex" xmlns:w16cid="http://schemas.microsoft.com/office/word/2016/wordml/cid" xmlns:w16="http://schemas.microsoft.com/office/word/2018/wordml" xmlns:w16sdtdh="http://schemas.microsoft.com/office/word/2020/wordml/sdtdatahash" xmlns:w16se="http://schemas.microsoft.com/office/word/2015/wordml/symex" xmlns:wpg="http://schemas.microsoft.com/office/word/2010/wordprocessingGroup" xmlns:wpi="http://schemas.microsoft.com/office/word/2010/wordprocessingInk" xmlns:wne="http://schemas.microsoft.com/office/word/2006/wordml" xmlns:wps="http://schemas.microsoft.com/office/word/2010/wordprocessingShape" mc:Ignorable="w14 w15 w16se w16cid w16 w16cex w16sdtdh wp14">
-  <w15:commentEx w15:paraId="708A1937" w15:done="0"/>
   <w15:commentEx w15:paraId="6CAA9A42" w15:done="0"/>
   <w15:commentEx w15:paraId="2D5FA456" w15:done="0"/>
+  <w15:commentEx w15:paraId="6CB6EAF2" w15:paraIdParent="2D5FA456" w15:done="0"/>
   <w15:commentEx w15:paraId="49303429" w15:done="0"/>
   <w15:commentEx w15:paraId="758BA4E6" w15:done="0"/>
-  <w15:commentEx w15:paraId="6CC1CC20" w15:done="0"/>
-  <w15:commentEx w15:paraId="22D3BC6A" w15:done="0"/>
   <w15:commentEx w15:paraId="60B0B8AE" w15:done="0"/>
+  <w15:commentEx w15:paraId="010198B6" w15:paraIdParent="60B0B8AE" w15:done="0"/>
   <w15:commentEx w15:paraId="5876D4C1" w15:done="0"/>
   <w15:commentEx w15:paraId="61CCD74A" w15:done="0"/>
   <w15:commentEx w15:paraId="6EB9E1FD" w15:done="0"/>
   <w15:commentEx w15:paraId="6C1F9175" w15:done="0"/>
+  <w15:commentEx w15:paraId="31A0FF48" w15:done="0"/>
+  <w15:commentEx w15:paraId="292D9D7F" w15:done="0"/>
 </w15:commentsEx>
 </file>
 
 <file path=word/commentsExtensible.xml><?xml version="1.0" encoding="utf-8"?>
 <w16cex:commentsExtensible xmlns:wpc="http://schemas.microsoft.com/office/word/2010/wordprocessingCanvas" xmlns:cx="http://schemas.microsoft.com/office/drawing/2014/chartex" xmlns:cx1="http://schemas.microsoft.com/office/drawing/2015/9/8/chartex" xmlns:cx2="http://schemas.microsoft.com/office/drawing/2015/10/21/chartex" xmlns:cx3="http://schemas.microsoft.com/office/drawing/2016/5/9/chartex" xmlns:cx4="http://schemas.microsoft.com/office/drawing/2016/5/10/chartex" xmlns:cx5="http://schemas.microsoft.com/office/drawing/2016/5/11/chartex" xmlns:cx6="http://schemas.microsoft.com/office/drawing/2016/5/12/chartex" xmlns:cx7="http://schemas.microsoft.com/office/drawing/2016/5/13/chartex" xmlns:cx8="http://schemas.microsoft.com/office/drawing/2016/5/14/chartex" xmlns:mc="http://schemas.openxmlformats.org/markup-compatibility/2006" xmlns:aink="http://schemas.microsoft.com/office/drawing/2016/ink" xmlns:am3d="http://schemas.microsoft.com/office/drawing/2017/model3d" xmlns:o="urn:schemas-microsoft-com:office:office" xmlns:r="http://schemas.openxmlformats.org/officeDocument/2006/relationships" xmlns:m="http://schemas.openxmlformats.org/officeDocument/2006/math" xmlns:v="urn:schemas-microsoft-com:vml" xmlns:wp14="http://schemas.microsoft.com/office/word/2010/wordprocessingDrawing" xmlns:wp="http://schemas.openxmlformats.org/drawingml/2006/wordprocessingDrawing" xmlns:w10="urn:schemas-microsoft-com:office:word" xmlns:w="http://schemas.openxmlformats.org/wordprocessingml/2006/main" xmlns:w14="http://schemas.microsoft.com/office/word/2010/wordml" xmlns:w15="http://schemas.microsoft.com/office/word/2012/wordml" xmlns:w16cex="http://schemas.microsoft.com/office/word/2018/wordml/cex" xmlns:w16cid="http://schemas.microsoft.com/office/word/2016/wordml/cid" xmlns:w16="http://schemas.microsoft.com/office/word/2018/wordml" xmlns:w16sdtdh="http://schemas.microsoft.com/office/word/2020/wordml/sdtdatahash" xmlns:w16se="http://schemas.microsoft.com/office/word/2015/wordml/symex" xmlns:wpg="http://schemas.microsoft.com/office/word/2010/wordprocessingGroup" xmlns:wpi="http://schemas.microsoft.com/office/word/2010/wordprocessingInk" xmlns:wne="http://schemas.microsoft.com/office/word/2006/wordml" xmlns:wps="http://schemas.microsoft.com/office/word/2010/wordprocessingShape" mc:Ignorable="w14 w15 w16se w16cid w16 w16cex w16sdtdh wp14">
-  <w16cex:commentExtensible w16cex:durableId="24FECF3D" w16cex:dateUtc="2021-09-29T10:40:00Z"/>
   <w16cex:commentExtensible w16cex:durableId="2513E68F" w16cex:dateUtc="2021-10-15T10:37:00Z"/>
   <w16cex:commentExtensible w16cex:durableId="24FEE438" w16cex:dateUtc="2021-09-29T12:10:00Z"/>
+  <w16cex:commentExtensible w16cex:durableId="25151A60" w16cex:dateUtc="2021-10-16T08:31:00Z"/>
   <w16cex:commentExtensible w16cex:durableId="24647106" w16cex:dateUtc="2021-06-04T08:29:00Z"/>
   <w16cex:commentExtensible w16cex:durableId="25141B6F" w16cex:dateUtc="2021-10-15T14:23:00Z"/>
-  <w16cex:commentExtensible w16cex:durableId="24FEF905" w16cex:dateUtc="2021-09-29T13:39:00Z"/>
-  <w16cex:commentExtensible w16cex:durableId="25141E33" w16cex:dateUtc="2021-10-15T14:35:00Z"/>
   <w16cex:commentExtensible w16cex:durableId="24FEFA42" w16cex:dateUtc="2021-09-29T13:44:00Z"/>
+  <w16cex:commentExtensible w16cex:durableId="25151CCF" w16cex:dateUtc="2021-10-16T08:41:00Z"/>
   <w16cex:commentExtensible w16cex:durableId="24FEFE30" w16cex:dateUtc="2021-09-29T14:01:00Z"/>
   <w16cex:commentExtensible w16cex:durableId="24FEFECE" w16cex:dateUtc="2021-09-29T14:03:00Z"/>
   <w16cex:commentExtensible w16cex:durableId="24FEFF7F" w16cex:dateUtc="2021-09-29T14:06:00Z"/>
   <w16cex:commentExtensible w16cex:durableId="24FEFFD6" w16cex:dateUtc="2021-09-29T14:08:00Z"/>
+  <w16cex:commentExtensible w16cex:durableId="24FEF905" w16cex:dateUtc="2021-09-29T13:39:00Z"/>
+  <w16cex:commentExtensible w16cex:durableId="25141E33" w16cex:dateUtc="2021-10-15T14:35:00Z"/>
 </w16cex:commentsExtensible>
 </file>
 
 <file path=word/commentsIds.xml><?xml version="1.0" encoding="utf-8"?>
 <w16cid:commentsIds xmlns:wpc="http://schemas.microsoft.com/office/word/2010/wordprocessingCanvas" xmlns:cx="http://schemas.microsoft.com/office/drawing/2014/chartex" xmlns:cx1="http://schemas.microsoft.com/office/drawing/2015/9/8/chartex" xmlns:cx2="http://schemas.microsoft.com/office/drawing/2015/10/21/chartex" xmlns:cx3="http://schemas.microsoft.com/office/drawing/2016/5/9/chartex" xmlns:cx4="http://schemas.microsoft.com/office/drawing/2016/5/10/chartex" xmlns:cx5="http://schemas.microsoft.com/office/drawing/2016/5/11/chartex" xmlns:cx6="http://schemas.microsoft.com/office/drawing/2016/5/12/chartex" xmlns:cx7="http://schemas.microsoft.com/office/drawing/2016/5/13/chartex" xmlns:cx8="http://schemas.microsoft.com/office/drawing/2016/5/14/chartex" xmlns:mc="http://schemas.openxmlformats.org/markup-compatibility/2006" xmlns:aink="http://schemas.microsoft.com/office/drawing/2016/ink" xmlns:am3d="http://schemas.microsoft.com/office/drawing/2017/model3d" xmlns:o="urn:schemas-microsoft-com:office:office" xmlns:r="http://schemas.openxmlformats.org/officeDocument/2006/relationships" xmlns:m="http://schemas.openxmlformats.org/officeDocument/2006/math" xmlns:v="urn:schemas-microsoft-com:vml" xmlns:wp14="http://schemas.microsoft.com/office/word/2010/wordprocessingDrawing" xmlns:wp="http://schemas.openxmlformats.org/drawingml/2006/wordprocessingDrawing" xmlns:w10="urn:schemas-microsoft-com:office:word" xmlns:w="http://schemas.openxmlformats.org/wordprocessingml/2006/main" xmlns:w14="http://schemas.microsoft.com/office/word/2010/wordml" xmlns:w15="http://schemas.microsoft.com/office/word/2012/wordml" xmlns:w16cex="http://schemas.microsoft.com/office/word/2018/wordml/cex" xmlns:w16cid="http://schemas.microsoft.com/office/word/2016/wordml/cid" xmlns:w16="http://schemas.microsoft.com/office/word/2018/wordml" xmlns:w16sdtdh="http://schemas.microsoft.com/office/word/2020/wordml/sdtdatahash" xmlns:w16se="http://schemas.microsoft.com/office/word/2015/wordml/symex" xmlns:wpg="http://schemas.microsoft.com/office/word/2010/wordprocessingGroup" xmlns:wpi="http://schemas.microsoft.com/office/word/2010/wordprocessingInk" xmlns:wne="http://schemas.microsoft.com/office/word/2006/wordml" xmlns:wps="http://schemas.microsoft.com/office/word/2010/wordprocessingShape" mc:Ignorable="w14 w15 w16se w16cid w16 w16cex w16sdtdh wp14">
-  <w16cid:commentId w16cid:paraId="708A1937" w16cid:durableId="24FECF3D"/>
   <w16cid:commentId w16cid:paraId="6CAA9A42" w16cid:durableId="2513E68F"/>
   <w16cid:commentId w16cid:paraId="2D5FA456" w16cid:durableId="24FEE438"/>
+  <w16cid:commentId w16cid:paraId="6CB6EAF2" w16cid:durableId="25151A60"/>
   <w16cid:commentId w16cid:paraId="49303429" w16cid:durableId="24647106"/>
   <w16cid:commentId w16cid:paraId="758BA4E6" w16cid:durableId="25141B6F"/>
-  <w16cid:commentId w16cid:paraId="6CC1CC20" w16cid:durableId="24FEF905"/>
-  <w16cid:commentId w16cid:paraId="22D3BC6A" w16cid:durableId="25141E33"/>
   <w16cid:commentId w16cid:paraId="60B0B8AE" w16cid:durableId="24FEFA42"/>
+  <w16cid:commentId w16cid:paraId="010198B6" w16cid:durableId="25151CCF"/>
   <w16cid:commentId w16cid:paraId="5876D4C1" w16cid:durableId="24FEFE30"/>
   <w16cid:commentId w16cid:paraId="61CCD74A" w16cid:durableId="24FEFECE"/>
   <w16cid:commentId w16cid:paraId="6EB9E1FD" w16cid:durableId="24FEFF7F"/>
   <w16cid:commentId w16cid:paraId="6C1F9175" w16cid:durableId="24FEFFD6"/>
+  <w16cid:commentId w16cid:paraId="31A0FF48" w16cid:durableId="24FEF905"/>
+  <w16cid:commentId w16cid:paraId="292D9D7F" w16cid:durableId="25141E33"/>
 </w16cid:commentsIds>
 </file>
 
 <file path=word/people.xml><?xml version="1.0" encoding="utf-8"?>
 <w15:people xmlns:wpc="http://schemas.microsoft.com/office/word/2010/wordprocessingCanvas" xmlns:cx="http://schemas.microsoft.com/office/drawing/2014/chartex" xmlns:cx1="http://schemas.microsoft.com/office/drawing/2015/9/8/chartex" xmlns:cx2="http://schemas.microsoft.com/office/drawing/2015/10/21/chartex" xmlns:cx3="http://schemas.microsoft.com/office/drawing/2016/5/9/chartex" xmlns:cx4="http://schemas.microsoft.com/office/drawing/2016/5/10/chartex" xmlns:cx5="http://schemas.microsoft.com/office/drawing/2016/5/11/chartex" xmlns:cx6="http://schemas.microsoft.com/office/drawing/2016/5/12/chartex" xmlns:cx7="http://schemas.microsoft.com/office/drawing/2016/5/13/chartex" xmlns:cx8="http://schemas.microsoft.com/office/drawing/2016/5/14/chartex" xmlns:mc="http://schemas.openxmlformats.org/markup-compatibility/2006" xmlns:aink="http://schemas.microsoft.com/office/drawing/2016/ink" xmlns:am3d="http://schemas.microsoft.com/office/drawing/2017/model3d" xmlns:o="urn:schemas-microsoft-com:office:office" xmlns:r="http://schemas.openxmlformats.org/officeDocument/2006/relationships" xmlns:m="http://schemas.openxmlformats.org/officeDocument/2006/math" xmlns:v="urn:schemas-microsoft-com:vml" xmlns:wp14="http://schemas.microsoft.com/office/word/2010/wordprocessingDrawing" xmlns:wp="http://schemas.openxmlformats.org/drawingml/2006/wordprocessingDrawing" xmlns:w10="urn:schemas-microsoft-com:office:word" xmlns:w="http://schemas.openxmlformats.org/wordprocessingml/2006/main" xmlns:w14="http://schemas.microsoft.com/office/word/2010/wordml" xmlns:w15="http://schemas.microsoft.com/office/word/2012/wordml" xmlns:w16cex="http://schemas.microsoft.com/office/word/2018/wordml/cex" xmlns:w16cid="http://schemas.microsoft.com/office/word/2016/wordml/cid" xmlns:w16="http://schemas.microsoft.com/office/word/2018/wordml" xmlns:w16sdtdh="http://schemas.microsoft.com/office/word/2020/wordml/sdtdatahash" xmlns:w16se="http://schemas.microsoft.com/office/word/2015/wordml/symex" xmlns:wpg="http://schemas.microsoft.com/office/word/2010/wordprocessingGroup" xmlns:wpi="http://schemas.microsoft.com/office/word/2010/wordprocessingInk" xmlns:wne="http://schemas.microsoft.com/office/word/2006/wordml" xmlns:wps="http://schemas.microsoft.com/office/word/2010/wordprocessingShape" mc:Ignorable="w14 w15 w16se w16cid w16 w16cex w16sdtdh wp14">
+  <w15:person w15:author="Matthew Nuttall">
+    <w15:presenceInfo w15:providerId="AD" w15:userId="S::mnn1@stir.ac.uk::52bda326-1982-4d2e-bfc2-66e5e0894b6c"/>
+  </w15:person>
   <w15:person w15:author="Katharine Abernethy">
     <w15:presenceInfo w15:providerId="AD" w15:userId="S::ka7@stir.ac.uk::73552a5e-c7b9-4b5a-a6b8-75baee8b728a"/>
-  </w15:person>
-  <w15:person w15:author="Matthew Nuttall">
-    <w15:presenceInfo w15:providerId="AD" w15:userId="S::mnn1@stir.ac.uk::52bda326-1982-4d2e-bfc2-66e5e0894b6c"/>
   </w15:person>
 </w15:people>
 </file>

</xml_diff>